<commit_message>
More work on final report 2
</commit_message>
<xml_diff>
--- a/Reports/report-final.docx
+++ b/Reports/report-final.docx
@@ -84,14 +84,106 @@
           <w:szCs w:val="40"/>
         </w:rPr>
       </w:pPr>
+      <w:proofErr w:type="spellStart"/>
       <w:r>
         <w:rPr>
           <w:b/>
           <w:sz w:val="40"/>
           <w:szCs w:val="40"/>
         </w:rPr>
-        <w:t>Shuttle Reservation System with User Reputation</w:t>
-      </w:r>
+        <w:t>Shuttle</w:t>
+      </w:r>
+      <w:proofErr w:type="spellEnd"/>
+      <w:r>
+        <w:rPr>
+          <w:b/>
+          <w:sz w:val="40"/>
+          <w:szCs w:val="40"/>
+        </w:rPr>
+        <w:t xml:space="preserve"> </w:t>
+      </w:r>
+      <w:proofErr w:type="spellStart"/>
+      <w:r>
+        <w:rPr>
+          <w:b/>
+          <w:sz w:val="40"/>
+          <w:szCs w:val="40"/>
+        </w:rPr>
+        <w:t>Reservation</w:t>
+      </w:r>
+      <w:proofErr w:type="spellEnd"/>
+      <w:r>
+        <w:rPr>
+          <w:b/>
+          <w:sz w:val="40"/>
+          <w:szCs w:val="40"/>
+        </w:rPr>
+        <w:t xml:space="preserve"> </w:t>
+      </w:r>
+      <w:proofErr w:type="spellStart"/>
+      <w:r>
+        <w:rPr>
+          <w:b/>
+          <w:sz w:val="40"/>
+          <w:szCs w:val="40"/>
+        </w:rPr>
+        <w:t>System</w:t>
+      </w:r>
+      <w:proofErr w:type="spellEnd"/>
+      <w:r>
+        <w:rPr>
+          <w:b/>
+          <w:sz w:val="40"/>
+          <w:szCs w:val="40"/>
+        </w:rPr>
+        <w:t xml:space="preserve"> </w:t>
+      </w:r>
+      <w:proofErr w:type="spellStart"/>
+      <w:r>
+        <w:rPr>
+          <w:b/>
+          <w:sz w:val="40"/>
+          <w:szCs w:val="40"/>
+        </w:rPr>
+        <w:t>with</w:t>
+      </w:r>
+      <w:proofErr w:type="spellEnd"/>
+      <w:r>
+        <w:rPr>
+          <w:b/>
+          <w:sz w:val="40"/>
+          <w:szCs w:val="40"/>
+        </w:rPr>
+        <w:t xml:space="preserve"> </w:t>
+      </w:r>
+      <w:proofErr w:type="spellStart"/>
+      <w:r>
+        <w:rPr>
+          <w:b/>
+          <w:sz w:val="40"/>
+          <w:szCs w:val="40"/>
+        </w:rPr>
+        <w:t>User</w:t>
+      </w:r>
+      <w:proofErr w:type="spellEnd"/>
+      <w:r>
+        <w:rPr>
+          <w:b/>
+          <w:sz w:val="40"/>
+          <w:szCs w:val="40"/>
+        </w:rPr>
+        <w:t xml:space="preserve"> </w:t>
+      </w:r>
+      <w:proofErr w:type="spellStart"/>
+      <w:r>
+        <w:rPr>
+          <w:b/>
+          <w:sz w:val="40"/>
+          <w:szCs w:val="40"/>
+        </w:rPr>
+        <w:t>Reputation</w:t>
+      </w:r>
+      <w:proofErr w:type="spellEnd"/>
     </w:p>
     <w:p>
       <w:pPr>
@@ -510,8 +602,17 @@
           <w:sz w:val="22"/>
           <w:szCs w:val="22"/>
         </w:rPr>
-        <w:t>sistema de reservas num shuttle</w:t>
-      </w:r>
+        <w:t xml:space="preserve">sistema de reservas num </w:t>
+      </w:r>
+      <w:proofErr w:type="spellStart"/>
+      <w:r>
+        <w:rPr>
+          <w:sz w:val="22"/>
+          <w:szCs w:val="22"/>
+        </w:rPr>
+        <w:t>shuttle</w:t>
+      </w:r>
+      <w:proofErr w:type="spellEnd"/>
       <w:r>
         <w:rPr>
           <w:sz w:val="22"/>
@@ -576,6 +677,7 @@
         </w:rPr>
         <w:t xml:space="preserve">ou de </w:t>
       </w:r>
+      <w:proofErr w:type="spellStart"/>
       <w:r>
         <w:rPr>
           <w:i/>
@@ -590,7 +692,16 @@
           <w:sz w:val="22"/>
           <w:szCs w:val="22"/>
         </w:rPr>
-        <w:t xml:space="preserve">mpersonation. </w:t>
+        <w:t>mpersonation</w:t>
+      </w:r>
+      <w:proofErr w:type="spellEnd"/>
+      <w:r>
+        <w:rPr>
+          <w:i/>
+          <w:sz w:val="22"/>
+          <w:szCs w:val="22"/>
+        </w:rPr>
+        <w:t xml:space="preserve">. </w:t>
       </w:r>
       <w:r>
         <w:rPr>
@@ -612,10 +723,72 @@
           <w:sz w:val="22"/>
           <w:szCs w:val="22"/>
         </w:rPr>
-        <w:t>existem também ataques comuns a estas aplicações, como Cross Site Scripting, Cross Site Request Forgery e SQL Injection, os quais têm de ser tidos em conta.</w:t>
-      </w:r>
-      <w:bookmarkStart w:id="0" w:name="_GoBack"/>
-      <w:bookmarkEnd w:id="0"/>
+        <w:t xml:space="preserve">existem também ataques comuns a estas aplicações, como Cross Site </w:t>
+      </w:r>
+      <w:proofErr w:type="spellStart"/>
+      <w:r>
+        <w:rPr>
+          <w:sz w:val="22"/>
+          <w:szCs w:val="22"/>
+        </w:rPr>
+        <w:t>Scripting</w:t>
+      </w:r>
+      <w:proofErr w:type="spellEnd"/>
+      <w:r>
+        <w:rPr>
+          <w:sz w:val="22"/>
+          <w:szCs w:val="22"/>
+        </w:rPr>
+        <w:t xml:space="preserve">, Cross Site </w:t>
+      </w:r>
+      <w:proofErr w:type="spellStart"/>
+      <w:r>
+        <w:rPr>
+          <w:sz w:val="22"/>
+          <w:szCs w:val="22"/>
+        </w:rPr>
+        <w:t>Request</w:t>
+      </w:r>
+      <w:proofErr w:type="spellEnd"/>
+      <w:r>
+        <w:rPr>
+          <w:sz w:val="22"/>
+          <w:szCs w:val="22"/>
+        </w:rPr>
+        <w:t xml:space="preserve"> </w:t>
+      </w:r>
+      <w:proofErr w:type="spellStart"/>
+      <w:r>
+        <w:rPr>
+          <w:sz w:val="22"/>
+          <w:szCs w:val="22"/>
+        </w:rPr>
+        <w:t>Forgery</w:t>
+      </w:r>
+      <w:proofErr w:type="spellEnd"/>
+      <w:r>
+        <w:rPr>
+          <w:sz w:val="22"/>
+          <w:szCs w:val="22"/>
+        </w:rPr>
+        <w:t xml:space="preserve"> e SQL </w:t>
+      </w:r>
+      <w:proofErr w:type="spellStart"/>
+      <w:r>
+        <w:rPr>
+          <w:sz w:val="22"/>
+          <w:szCs w:val="22"/>
+        </w:rPr>
+        <w:t>Injection</w:t>
+      </w:r>
+      <w:proofErr w:type="spellEnd"/>
+      <w:r>
+        <w:rPr>
+          <w:sz w:val="22"/>
+          <w:szCs w:val="22"/>
+        </w:rPr>
+        <w:t>, os quais têm de ser tidos em conta.</w:t>
+      </w:r>
     </w:p>
     <w:p>
       <w:pPr>
@@ -698,6 +871,7 @@
                 <w:szCs w:val="22"/>
               </w:rPr>
             </w:pPr>
+            <w:proofErr w:type="spellStart"/>
             <w:r>
               <w:rPr>
                 <w:sz w:val="22"/>
@@ -705,6 +879,7 @@
               </w:rPr>
               <w:t>Spoofing</w:t>
             </w:r>
+            <w:proofErr w:type="spellEnd"/>
           </w:p>
         </w:tc>
         <w:tc>
@@ -801,6 +976,7 @@
                 <w:szCs w:val="22"/>
               </w:rPr>
             </w:pPr>
+            <w:proofErr w:type="spellStart"/>
             <w:r>
               <w:rPr>
                 <w:sz w:val="22"/>
@@ -808,6 +984,7 @@
               </w:rPr>
               <w:t>Tampering</w:t>
             </w:r>
+            <w:proofErr w:type="spellEnd"/>
           </w:p>
         </w:tc>
         <w:tc>
@@ -889,6 +1066,7 @@
                 <w:szCs w:val="22"/>
               </w:rPr>
             </w:pPr>
+            <w:proofErr w:type="spellStart"/>
             <w:r>
               <w:rPr>
                 <w:sz w:val="22"/>
@@ -896,6 +1074,7 @@
               </w:rPr>
               <w:t>Repudiation</w:t>
             </w:r>
+            <w:proofErr w:type="spellEnd"/>
           </w:p>
         </w:tc>
         <w:tc>
@@ -933,13 +1112,31 @@
                 <w:szCs w:val="22"/>
               </w:rPr>
             </w:pPr>
-            <w:r>
-              <w:rPr>
-                <w:sz w:val="22"/>
-                <w:szCs w:val="22"/>
-              </w:rPr>
-              <w:t>Information Disclosure</w:t>
-            </w:r>
+            <w:proofErr w:type="spellStart"/>
+            <w:r>
+              <w:rPr>
+                <w:sz w:val="22"/>
+                <w:szCs w:val="22"/>
+              </w:rPr>
+              <w:t>Information</w:t>
+            </w:r>
+            <w:proofErr w:type="spellEnd"/>
+            <w:r>
+              <w:rPr>
+                <w:sz w:val="22"/>
+                <w:szCs w:val="22"/>
+              </w:rPr>
+              <w:t xml:space="preserve"> </w:t>
+            </w:r>
+            <w:proofErr w:type="spellStart"/>
+            <w:r>
+              <w:rPr>
+                <w:sz w:val="22"/>
+                <w:szCs w:val="22"/>
+              </w:rPr>
+              <w:t>Disclosure</w:t>
+            </w:r>
+            <w:proofErr w:type="spellEnd"/>
           </w:p>
         </w:tc>
         <w:tc>
@@ -977,13 +1174,47 @@
                 <w:szCs w:val="22"/>
               </w:rPr>
             </w:pPr>
-            <w:r>
-              <w:rPr>
-                <w:sz w:val="22"/>
-                <w:szCs w:val="22"/>
-              </w:rPr>
-              <w:t>Denial of Service</w:t>
-            </w:r>
+            <w:proofErr w:type="spellStart"/>
+            <w:r>
+              <w:rPr>
+                <w:sz w:val="22"/>
+                <w:szCs w:val="22"/>
+              </w:rPr>
+              <w:t>Denial</w:t>
+            </w:r>
+            <w:proofErr w:type="spellEnd"/>
+            <w:r>
+              <w:rPr>
+                <w:sz w:val="22"/>
+                <w:szCs w:val="22"/>
+              </w:rPr>
+              <w:t xml:space="preserve"> </w:t>
+            </w:r>
+            <w:proofErr w:type="spellStart"/>
+            <w:r>
+              <w:rPr>
+                <w:sz w:val="22"/>
+                <w:szCs w:val="22"/>
+              </w:rPr>
+              <w:t>of</w:t>
+            </w:r>
+            <w:proofErr w:type="spellEnd"/>
+            <w:r>
+              <w:rPr>
+                <w:sz w:val="22"/>
+                <w:szCs w:val="22"/>
+              </w:rPr>
+              <w:t xml:space="preserve"> </w:t>
+            </w:r>
+            <w:proofErr w:type="spellStart"/>
+            <w:r>
+              <w:rPr>
+                <w:sz w:val="22"/>
+                <w:szCs w:val="22"/>
+              </w:rPr>
+              <w:t>Service</w:t>
+            </w:r>
+            <w:proofErr w:type="spellEnd"/>
           </w:p>
         </w:tc>
         <w:tc>
@@ -1024,13 +1255,47 @@
                 <w:szCs w:val="22"/>
               </w:rPr>
             </w:pPr>
-            <w:r>
-              <w:rPr>
-                <w:sz w:val="22"/>
-                <w:szCs w:val="22"/>
-              </w:rPr>
-              <w:t>Elevation of Previlege</w:t>
-            </w:r>
+            <w:proofErr w:type="spellStart"/>
+            <w:r>
+              <w:rPr>
+                <w:sz w:val="22"/>
+                <w:szCs w:val="22"/>
+              </w:rPr>
+              <w:t>Elevation</w:t>
+            </w:r>
+            <w:proofErr w:type="spellEnd"/>
+            <w:r>
+              <w:rPr>
+                <w:sz w:val="22"/>
+                <w:szCs w:val="22"/>
+              </w:rPr>
+              <w:t xml:space="preserve"> </w:t>
+            </w:r>
+            <w:proofErr w:type="spellStart"/>
+            <w:r>
+              <w:rPr>
+                <w:sz w:val="22"/>
+                <w:szCs w:val="22"/>
+              </w:rPr>
+              <w:t>of</w:t>
+            </w:r>
+            <w:proofErr w:type="spellEnd"/>
+            <w:r>
+              <w:rPr>
+                <w:sz w:val="22"/>
+                <w:szCs w:val="22"/>
+              </w:rPr>
+              <w:t xml:space="preserve"> </w:t>
+            </w:r>
+            <w:proofErr w:type="spellStart"/>
+            <w:r>
+              <w:rPr>
+                <w:sz w:val="22"/>
+                <w:szCs w:val="22"/>
+              </w:rPr>
+              <w:t>Previlege</w:t>
+            </w:r>
+            <w:proofErr w:type="spellEnd"/>
           </w:p>
         </w:tc>
         <w:tc>
@@ -1114,7 +1379,63 @@
         <w:rPr>
           <w:color w:val="FF0000"/>
         </w:rPr>
-        <w:t>(explicar as design choices, incluir um structure diagram e diagramas dos comportamentos/protocolos mais importantes)</w:t>
+        <w:t xml:space="preserve">(explicar </w:t>
+      </w:r>
+      <w:proofErr w:type="gramStart"/>
+      <w:r>
+        <w:rPr>
+          <w:color w:val="FF0000"/>
+        </w:rPr>
+        <w:t>as design</w:t>
+      </w:r>
+      <w:proofErr w:type="gramEnd"/>
+      <w:r>
+        <w:rPr>
+          <w:color w:val="FF0000"/>
+        </w:rPr>
+        <w:t xml:space="preserve"> </w:t>
+      </w:r>
+      <w:proofErr w:type="spellStart"/>
+      <w:r>
+        <w:rPr>
+          <w:color w:val="FF0000"/>
+        </w:rPr>
+        <w:t>choices</w:t>
+      </w:r>
+      <w:proofErr w:type="spellEnd"/>
+      <w:r>
+        <w:rPr>
+          <w:color w:val="FF0000"/>
+        </w:rPr>
+        <w:t xml:space="preserve">, incluir um </w:t>
+      </w:r>
+      <w:proofErr w:type="spellStart"/>
+      <w:r>
+        <w:rPr>
+          <w:color w:val="FF0000"/>
+        </w:rPr>
+        <w:t>structure</w:t>
+      </w:r>
+      <w:proofErr w:type="spellEnd"/>
+      <w:r>
+        <w:rPr>
+          <w:color w:val="FF0000"/>
+        </w:rPr>
+        <w:t xml:space="preserve"> </w:t>
+      </w:r>
+      <w:proofErr w:type="spellStart"/>
+      <w:r>
+        <w:rPr>
+          <w:color w:val="FF0000"/>
+        </w:rPr>
+        <w:t>diagram</w:t>
+      </w:r>
+      <w:proofErr w:type="spellEnd"/>
+      <w:r>
+        <w:rPr>
+          <w:color w:val="FF0000"/>
+        </w:rPr>
+        <w:t xml:space="preserve"> e diagramas dos comportamentos/protocolos mais importantes)</w:t>
       </w:r>
     </w:p>
     <w:p>
@@ -1131,9 +1452,11 @@
         <w:pStyle w:val="Heading2"/>
         <w:spacing w:before="60" w:after="60"/>
       </w:pPr>
+      <w:proofErr w:type="spellStart"/>
       <w:r>
         <w:t>Overview</w:t>
       </w:r>
+      <w:proofErr w:type="spellEnd"/>
     </w:p>
     <w:p>
       <w:pPr>
@@ -1148,25 +1471,249 @@
         <w:rPr>
           <w:color w:val="000000" w:themeColor="text1"/>
         </w:rPr>
-        <w:t xml:space="preserve">A nossa solução é uma aplicação web, pois esta tira partido dos canais de comunicação públicos da internet e é facilmente acessível por qualquer utilizador, sendo necessário apenas um browser. Assim as reservas no shuttle são feitas através de um browser que comunica com um servidor central (daqui em diante referido como Main Server). Para registar as presenças no shuttle existe uma aplicação </w:t>
-      </w:r>
-      <w:r>
-        <w:rPr>
-          <w:color w:val="000000" w:themeColor="text1"/>
-        </w:rPr>
-        <w:t>web residente num computador em cada shuttle (daqui em diante referida por Shuttle Client). O Shuttle Client permite que um condutor registe as presenças de quem viaja no shuttle. Por sua vez esta informação é enviada para o Main Server, para gerir o karma de cada utilizador de acordo com as presenças.</w:t>
-      </w:r>
-      <w:r>
-        <w:rPr>
-          <w:color w:val="000000" w:themeColor="text1"/>
-        </w:rPr>
-        <w:t xml:space="preserve"> O sistema usa comunicação https para garant</w:t>
-      </w:r>
-      <w:r>
-        <w:rPr>
-          <w:color w:val="000000" w:themeColor="text1"/>
-        </w:rPr>
-        <w:t>ir a integridade e confidencialidade dos dados. Contudo, por motivos de demonstração de conhecimento, foi criado um canal de comunicação seguro feito assumindo o uso de http, entre o Shuttle Client e o Main Server. O Main Server corre numa máquina protegida por uma firewall e usa uma base de dados residente na mesma máquina.</w:t>
+        <w:t xml:space="preserve">A nossa solução é uma aplicação web, pois esta tira partido dos canais de comunicação públicos da internet e é facilmente acessível por qualquer utilizador, sendo necessário apenas um browser. Assim as reservas no </w:t>
+      </w:r>
+      <w:proofErr w:type="spellStart"/>
+      <w:r>
+        <w:rPr>
+          <w:color w:val="000000" w:themeColor="text1"/>
+        </w:rPr>
+        <w:t>shuttle</w:t>
+      </w:r>
+      <w:proofErr w:type="spellEnd"/>
+      <w:r>
+        <w:rPr>
+          <w:color w:val="000000" w:themeColor="text1"/>
+        </w:rPr>
+        <w:t xml:space="preserve"> são feitas através de um browser que comunica com um servidor central (daqui em diante referido como </w:t>
+      </w:r>
+      <w:proofErr w:type="spellStart"/>
+      <w:r>
+        <w:rPr>
+          <w:color w:val="000000" w:themeColor="text1"/>
+        </w:rPr>
+        <w:t>Main</w:t>
+      </w:r>
+      <w:proofErr w:type="spellEnd"/>
+      <w:r>
+        <w:rPr>
+          <w:color w:val="000000" w:themeColor="text1"/>
+        </w:rPr>
+        <w:t xml:space="preserve"> Server). Para registar as presenças no </w:t>
+      </w:r>
+      <w:proofErr w:type="spellStart"/>
+      <w:r>
+        <w:rPr>
+          <w:color w:val="000000" w:themeColor="text1"/>
+        </w:rPr>
+        <w:t>shuttle</w:t>
+      </w:r>
+      <w:proofErr w:type="spellEnd"/>
+      <w:r>
+        <w:rPr>
+          <w:color w:val="000000" w:themeColor="text1"/>
+        </w:rPr>
+        <w:t xml:space="preserve"> existe uma aplicação </w:t>
+      </w:r>
+      <w:r>
+        <w:rPr>
+          <w:color w:val="000000" w:themeColor="text1"/>
+        </w:rPr>
+        <w:t xml:space="preserve">web residente num computador em cada </w:t>
+      </w:r>
+      <w:proofErr w:type="spellStart"/>
+      <w:r>
+        <w:rPr>
+          <w:color w:val="000000" w:themeColor="text1"/>
+        </w:rPr>
+        <w:t>shuttle</w:t>
+      </w:r>
+      <w:proofErr w:type="spellEnd"/>
+      <w:r>
+        <w:rPr>
+          <w:color w:val="000000" w:themeColor="text1"/>
+        </w:rPr>
+        <w:t xml:space="preserve"> (daqui em diante referida por </w:t>
+      </w:r>
+      <w:proofErr w:type="spellStart"/>
+      <w:r>
+        <w:rPr>
+          <w:color w:val="000000" w:themeColor="text1"/>
+        </w:rPr>
+        <w:t>Shuttle</w:t>
+      </w:r>
+      <w:proofErr w:type="spellEnd"/>
+      <w:r>
+        <w:rPr>
+          <w:color w:val="000000" w:themeColor="text1"/>
+        </w:rPr>
+        <w:t xml:space="preserve"> </w:t>
+      </w:r>
+      <w:proofErr w:type="spellStart"/>
+      <w:r>
+        <w:rPr>
+          <w:color w:val="000000" w:themeColor="text1"/>
+        </w:rPr>
+        <w:t>Client</w:t>
+      </w:r>
+      <w:proofErr w:type="spellEnd"/>
+      <w:r>
+        <w:rPr>
+          <w:color w:val="000000" w:themeColor="text1"/>
+        </w:rPr>
+        <w:t xml:space="preserve">). O </w:t>
+      </w:r>
+      <w:proofErr w:type="spellStart"/>
+      <w:r>
+        <w:rPr>
+          <w:color w:val="000000" w:themeColor="text1"/>
+        </w:rPr>
+        <w:t>Shuttle</w:t>
+      </w:r>
+      <w:proofErr w:type="spellEnd"/>
+      <w:r>
+        <w:rPr>
+          <w:color w:val="000000" w:themeColor="text1"/>
+        </w:rPr>
+        <w:t xml:space="preserve"> </w:t>
+      </w:r>
+      <w:proofErr w:type="spellStart"/>
+      <w:r>
+        <w:rPr>
+          <w:color w:val="000000" w:themeColor="text1"/>
+        </w:rPr>
+        <w:t>Client</w:t>
+      </w:r>
+      <w:proofErr w:type="spellEnd"/>
+      <w:r>
+        <w:rPr>
+          <w:color w:val="000000" w:themeColor="text1"/>
+        </w:rPr>
+        <w:t xml:space="preserve"> permite que um condutor registe as presenças de quem viaja no </w:t>
+      </w:r>
+      <w:proofErr w:type="spellStart"/>
+      <w:r>
+        <w:rPr>
+          <w:color w:val="000000" w:themeColor="text1"/>
+        </w:rPr>
+        <w:t>shuttle</w:t>
+      </w:r>
+      <w:proofErr w:type="spellEnd"/>
+      <w:r>
+        <w:rPr>
+          <w:color w:val="000000" w:themeColor="text1"/>
+        </w:rPr>
+        <w:t xml:space="preserve">. Por sua vez esta informação é enviada para o </w:t>
+      </w:r>
+      <w:proofErr w:type="spellStart"/>
+      <w:r>
+        <w:rPr>
+          <w:color w:val="000000" w:themeColor="text1"/>
+        </w:rPr>
+        <w:t>Main</w:t>
+      </w:r>
+      <w:proofErr w:type="spellEnd"/>
+      <w:r>
+        <w:rPr>
+          <w:color w:val="000000" w:themeColor="text1"/>
+        </w:rPr>
+        <w:t xml:space="preserve"> Server, para gerir o karma de cada utilizador de acordo com as presenças.</w:t>
+      </w:r>
+      <w:r>
+        <w:rPr>
+          <w:color w:val="000000" w:themeColor="text1"/>
+        </w:rPr>
+        <w:t xml:space="preserve"> O sistema usa comunicação </w:t>
+      </w:r>
+      <w:proofErr w:type="spellStart"/>
+      <w:r>
+        <w:rPr>
+          <w:color w:val="000000" w:themeColor="text1"/>
+        </w:rPr>
+        <w:t>https</w:t>
+      </w:r>
+      <w:proofErr w:type="spellEnd"/>
+      <w:r>
+        <w:rPr>
+          <w:color w:val="000000" w:themeColor="text1"/>
+        </w:rPr>
+        <w:t xml:space="preserve"> para garant</w:t>
+      </w:r>
+      <w:r>
+        <w:rPr>
+          <w:color w:val="000000" w:themeColor="text1"/>
+        </w:rPr>
+        <w:t xml:space="preserve">ir a integridade e confidencialidade dos dados. Contudo, por motivos de demonstração de conhecimento, foi criado um canal de comunicação seguro feito assumindo o uso de </w:t>
+      </w:r>
+      <w:proofErr w:type="spellStart"/>
+      <w:r>
+        <w:rPr>
+          <w:color w:val="000000" w:themeColor="text1"/>
+        </w:rPr>
+        <w:t>http</w:t>
+      </w:r>
+      <w:proofErr w:type="spellEnd"/>
+      <w:r>
+        <w:rPr>
+          <w:color w:val="000000" w:themeColor="text1"/>
+        </w:rPr>
+        <w:t xml:space="preserve">, entre o </w:t>
+      </w:r>
+      <w:proofErr w:type="spellStart"/>
+      <w:r>
+        <w:rPr>
+          <w:color w:val="000000" w:themeColor="text1"/>
+        </w:rPr>
+        <w:t>Shuttle</w:t>
+      </w:r>
+      <w:proofErr w:type="spellEnd"/>
+      <w:r>
+        <w:rPr>
+          <w:color w:val="000000" w:themeColor="text1"/>
+        </w:rPr>
+        <w:t xml:space="preserve"> </w:t>
+      </w:r>
+      <w:proofErr w:type="spellStart"/>
+      <w:r>
+        <w:rPr>
+          <w:color w:val="000000" w:themeColor="text1"/>
+        </w:rPr>
+        <w:t>Client</w:t>
+      </w:r>
+      <w:proofErr w:type="spellEnd"/>
+      <w:r>
+        <w:rPr>
+          <w:color w:val="000000" w:themeColor="text1"/>
+        </w:rPr>
+        <w:t xml:space="preserve"> e o </w:t>
+      </w:r>
+      <w:proofErr w:type="spellStart"/>
+      <w:r>
+        <w:rPr>
+          <w:color w:val="000000" w:themeColor="text1"/>
+        </w:rPr>
+        <w:t>Main</w:t>
+      </w:r>
+      <w:proofErr w:type="spellEnd"/>
+      <w:r>
+        <w:rPr>
+          <w:color w:val="000000" w:themeColor="text1"/>
+        </w:rPr>
+        <w:t xml:space="preserve"> Server. O </w:t>
+      </w:r>
+      <w:proofErr w:type="spellStart"/>
+      <w:r>
+        <w:rPr>
+          <w:color w:val="000000" w:themeColor="text1"/>
+        </w:rPr>
+        <w:t>Main</w:t>
+      </w:r>
+      <w:proofErr w:type="spellEnd"/>
+      <w:r>
+        <w:rPr>
+          <w:color w:val="000000" w:themeColor="text1"/>
+        </w:rPr>
+        <w:t xml:space="preserve"> Server corre numa máquina protegida por uma firewall e usa uma base de dados residente na mesma máquina.</w:t>
       </w:r>
     </w:p>
     <w:p>
@@ -1197,7 +1744,21 @@
         <w:rPr>
           <w:color w:val="000000" w:themeColor="text1"/>
         </w:rPr>
-        <w:t xml:space="preserve">Cada utilizador do sistema possui um username e uma palavra-passe única, bem como um documento de identificação associado, para eliminar o problema de múltiplas contas para o mesmo utilizador. </w:t>
+        <w:t xml:space="preserve">Cada utilizador do sistema possui um </w:t>
+      </w:r>
+      <w:proofErr w:type="spellStart"/>
+      <w:r>
+        <w:rPr>
+          <w:color w:val="000000" w:themeColor="text1"/>
+        </w:rPr>
+        <w:t>username</w:t>
+      </w:r>
+      <w:proofErr w:type="spellEnd"/>
+      <w:r>
+        <w:rPr>
+          <w:color w:val="000000" w:themeColor="text1"/>
+        </w:rPr>
+        <w:t xml:space="preserve"> e uma palavra-passe única, bem como um documento de identificação associado, para eliminar o problema de múltiplas contas para o mesmo utilizador. </w:t>
       </w:r>
       <w:r>
         <w:rPr>
@@ -1227,7 +1788,21 @@
         <w:rPr>
           <w:color w:val="000000" w:themeColor="text1"/>
         </w:rPr>
-        <w:t>, cada um com privilégios e responsabilidades diferentes, podendo um utilizador acumular diversos. Este papéis são:</w:t>
+        <w:t xml:space="preserve">, cada um com privilégios e responsabilidades diferentes, podendo um utilizador acumular diversos. </w:t>
+      </w:r>
+      <w:proofErr w:type="gramStart"/>
+      <w:r>
+        <w:rPr>
+          <w:color w:val="000000" w:themeColor="text1"/>
+        </w:rPr>
+        <w:t>Este papéis</w:t>
+      </w:r>
+      <w:proofErr w:type="gramEnd"/>
+      <w:r>
+        <w:rPr>
+          <w:color w:val="000000" w:themeColor="text1"/>
+        </w:rPr>
+        <w:t xml:space="preserve"> são:</w:t>
       </w:r>
     </w:p>
     <w:p>
@@ -1255,7 +1830,21 @@
         <w:rPr>
           <w:color w:val="000000" w:themeColor="text1"/>
         </w:rPr>
-        <w:t xml:space="preserve"> – tem a responsabilidade de conduzir o shuttle e de registar as presenças;</w:t>
+        <w:t xml:space="preserve"> – tem a responsabilidade de conduzir o </w:t>
+      </w:r>
+      <w:proofErr w:type="spellStart"/>
+      <w:r>
+        <w:rPr>
+          <w:color w:val="000000" w:themeColor="text1"/>
+        </w:rPr>
+        <w:t>shuttle</w:t>
+      </w:r>
+      <w:proofErr w:type="spellEnd"/>
+      <w:r>
+        <w:rPr>
+          <w:color w:val="000000" w:themeColor="text1"/>
+        </w:rPr>
+        <w:t xml:space="preserve"> e de registar as presenças;</w:t>
       </w:r>
     </w:p>
     <w:p>
@@ -1294,7 +1883,21 @@
         <w:rPr>
           <w:color w:val="000000" w:themeColor="text1"/>
         </w:rPr>
-        <w:t xml:space="preserve"> – tem a responsabilidade de registar novos shuttles no sistema, marcar e desmarcar viagens e atribuir-lhes um motorista, bem como </w:t>
+        <w:t xml:space="preserve"> – tem a responsabilidade de registar novos </w:t>
+      </w:r>
+      <w:proofErr w:type="spellStart"/>
+      <w:r>
+        <w:rPr>
+          <w:color w:val="000000" w:themeColor="text1"/>
+        </w:rPr>
+        <w:t>shuttles</w:t>
+      </w:r>
+      <w:proofErr w:type="spellEnd"/>
+      <w:r>
+        <w:rPr>
+          <w:color w:val="000000" w:themeColor="text1"/>
+        </w:rPr>
+        <w:t xml:space="preserve"> no sistema, marcar e desmarcar viagens e atribuir-lhes um motorista, bem como </w:t>
       </w:r>
       <w:r>
         <w:rPr>
@@ -1302,6 +1905,15 @@
         </w:rPr>
         <w:t>gerir os utilizadores, atribuindo-lhes papéis, ou resolvendo problemas como o roubo de uma conta, ou um registo com um documento de outra pessoa.</w:t>
       </w:r>
+    </w:p>
+    <w:p>
+      <w:pPr>
+        <w:spacing w:before="60" w:after="60"/>
+        <w:jc w:val="both"/>
+        <w:rPr>
+          <w:color w:val="000000" w:themeColor="text1"/>
+        </w:rPr>
+      </w:pPr>
     </w:p>
     <w:p>
       <w:pPr>
@@ -1344,7 +1956,21 @@
         <w:rPr>
           <w:color w:val="000000" w:themeColor="text1"/>
         </w:rPr>
-        <w:t xml:space="preserve"> reservar o seu lugar no shuttle com uma antecedência maior. Ou seja</w:t>
+        <w:t xml:space="preserve"> reservar o seu lugar no </w:t>
+      </w:r>
+      <w:proofErr w:type="spellStart"/>
+      <w:r>
+        <w:rPr>
+          <w:color w:val="000000" w:themeColor="text1"/>
+        </w:rPr>
+        <w:t>shuttle</w:t>
+      </w:r>
+      <w:proofErr w:type="spellEnd"/>
+      <w:r>
+        <w:rPr>
+          <w:color w:val="000000" w:themeColor="text1"/>
+        </w:rPr>
+        <w:t xml:space="preserve"> com uma antecedência maior. Ou seja</w:t>
       </w:r>
       <w:r>
         <w:rPr>
@@ -1532,6 +2158,7 @@
           <w:color w:val="000000" w:themeColor="text1"/>
         </w:rPr>
       </w:pPr>
+      <w:bookmarkStart w:id="0" w:name="_GoBack"/>
       <w:r>
         <w:rPr>
           <w:color w:val="000000" w:themeColor="text1"/>
@@ -1542,13 +2169,76 @@
         <w:rPr>
           <w:color w:val="000000" w:themeColor="text1"/>
         </w:rPr>
-        <w:t>ção assumimos que existe um KEK (Key Encrypting Key) partilhado offline entre cada Bus Server e o Main Server.</w:t>
-      </w:r>
-      <w:r>
-        <w:rPr>
-          <w:color w:val="000000" w:themeColor="text1"/>
-        </w:rPr>
-        <w:t xml:space="preserve"> Esta chave é usada para autenticar os intervenientes no canal de comunicação seguro, bem como trocar chaves de sessão. O protocolo de comunicação é ilustrado na figura seguinte:</w:t>
+        <w:t>ção assumimos que existe um KEK (</w:t>
+      </w:r>
+      <w:proofErr w:type="spellStart"/>
+      <w:r>
+        <w:rPr>
+          <w:color w:val="000000" w:themeColor="text1"/>
+        </w:rPr>
+        <w:t>Key</w:t>
+      </w:r>
+      <w:proofErr w:type="spellEnd"/>
+      <w:r>
+        <w:rPr>
+          <w:color w:val="000000" w:themeColor="text1"/>
+        </w:rPr>
+        <w:t xml:space="preserve"> </w:t>
+      </w:r>
+      <w:proofErr w:type="spellStart"/>
+      <w:r>
+        <w:rPr>
+          <w:color w:val="000000" w:themeColor="text1"/>
+        </w:rPr>
+        <w:t>Encrypting</w:t>
+      </w:r>
+      <w:proofErr w:type="spellEnd"/>
+      <w:r>
+        <w:rPr>
+          <w:color w:val="000000" w:themeColor="text1"/>
+        </w:rPr>
+        <w:t xml:space="preserve"> </w:t>
+      </w:r>
+      <w:proofErr w:type="spellStart"/>
+      <w:r>
+        <w:rPr>
+          <w:color w:val="000000" w:themeColor="text1"/>
+        </w:rPr>
+        <w:t>Key</w:t>
+      </w:r>
+      <w:proofErr w:type="spellEnd"/>
+      <w:r>
+        <w:rPr>
+          <w:color w:val="000000" w:themeColor="text1"/>
+        </w:rPr>
+        <w:t xml:space="preserve">) partilhado offline entre cada Bus Server e o </w:t>
+      </w:r>
+      <w:proofErr w:type="spellStart"/>
+      <w:r>
+        <w:rPr>
+          <w:color w:val="000000" w:themeColor="text1"/>
+        </w:rPr>
+        <w:t>Main</w:t>
+      </w:r>
+      <w:proofErr w:type="spellEnd"/>
+      <w:r>
+        <w:rPr>
+          <w:color w:val="000000" w:themeColor="text1"/>
+        </w:rPr>
+        <w:t xml:space="preserve"> Server.</w:t>
+      </w:r>
+      <w:r>
+        <w:rPr>
+          <w:color w:val="000000" w:themeColor="text1"/>
+        </w:rPr>
+        <w:t xml:space="preserve"> Esta chave é usada para autenticar os intervenientes no canal de comunicação seguro, bem como trocar chaves de sessão. O protocolo de comunicação é ilustrado </w:t>
+      </w:r>
+      <w:bookmarkEnd w:id="0"/>
+      <w:r>
+        <w:rPr>
+          <w:color w:val="000000" w:themeColor="text1"/>
+        </w:rPr>
+        <w:t>na figura seguinte:</w:t>
       </w:r>
     </w:p>
     <w:p>
@@ -1592,13 +2282,35 @@
         <w:rPr>
           <w:color w:val="000000" w:themeColor="text1"/>
         </w:rPr>
-        <w:t>ataques de CSRF, a cada pedido de um página</w:t>
-      </w:r>
-      <w:r>
-        <w:rPr>
-          <w:color w:val="000000" w:themeColor="text1"/>
-        </w:rPr>
-        <w:t xml:space="preserve"> é incluído um token secreto</w:t>
+        <w:t xml:space="preserve">ataques de CSRF, a cada pedido de </w:t>
+      </w:r>
+      <w:proofErr w:type="gramStart"/>
+      <w:r>
+        <w:rPr>
+          <w:color w:val="000000" w:themeColor="text1"/>
+        </w:rPr>
+        <w:t>um página</w:t>
+      </w:r>
+      <w:proofErr w:type="gramEnd"/>
+      <w:r>
+        <w:rPr>
+          <w:color w:val="000000" w:themeColor="text1"/>
+        </w:rPr>
+        <w:t xml:space="preserve"> é incluído um </w:t>
+      </w:r>
+      <w:proofErr w:type="spellStart"/>
+      <w:r>
+        <w:rPr>
+          <w:color w:val="000000" w:themeColor="text1"/>
+        </w:rPr>
+        <w:t>token</w:t>
+      </w:r>
+      <w:proofErr w:type="spellEnd"/>
+      <w:r>
+        <w:rPr>
+          <w:color w:val="000000" w:themeColor="text1"/>
+        </w:rPr>
+        <w:t xml:space="preserve"> secreto</w:t>
       </w:r>
       <w:r>
         <w:rPr>
@@ -1622,7 +2334,21 @@
         <w:rPr>
           <w:color w:val="000000" w:themeColor="text1"/>
         </w:rPr>
-        <w:t xml:space="preserve"> token cor</w:t>
+        <w:t xml:space="preserve"> </w:t>
+      </w:r>
+      <w:proofErr w:type="spellStart"/>
+      <w:r>
+        <w:rPr>
+          <w:color w:val="000000" w:themeColor="text1"/>
+        </w:rPr>
+        <w:t>token</w:t>
+      </w:r>
+      <w:proofErr w:type="spellEnd"/>
+      <w:r>
+        <w:rPr>
+          <w:color w:val="000000" w:themeColor="text1"/>
+        </w:rPr>
+        <w:t xml:space="preserve"> cor</w:t>
       </w:r>
       <w:r>
         <w:rPr>
@@ -1674,24 +2400,86 @@
         </w:rPr>
         <w:t xml:space="preserve">De modo a minimizar o impacto de ataques de </w:t>
       </w:r>
+      <w:proofErr w:type="spellStart"/>
       <w:r>
         <w:rPr>
           <w:i/>
           <w:color w:val="000000" w:themeColor="text1"/>
         </w:rPr>
-        <w:t>Denial of Service</w:t>
-      </w:r>
-      <w:r>
-        <w:rPr>
-          <w:color w:val="000000" w:themeColor="text1"/>
-        </w:rPr>
-        <w:t xml:space="preserve"> foi confirgurado um mó</w:t>
-      </w:r>
-      <w:r>
-        <w:rPr>
-          <w:color w:val="000000" w:themeColor="text1"/>
-        </w:rPr>
-        <w:t>dulo do nginx que a</w:t>
+        <w:t>Denial</w:t>
+      </w:r>
+      <w:proofErr w:type="spellEnd"/>
+      <w:r>
+        <w:rPr>
+          <w:i/>
+          <w:color w:val="000000" w:themeColor="text1"/>
+        </w:rPr>
+        <w:t xml:space="preserve"> </w:t>
+      </w:r>
+      <w:proofErr w:type="spellStart"/>
+      <w:r>
+        <w:rPr>
+          <w:i/>
+          <w:color w:val="000000" w:themeColor="text1"/>
+        </w:rPr>
+        <w:t>of</w:t>
+      </w:r>
+      <w:proofErr w:type="spellEnd"/>
+      <w:r>
+        <w:rPr>
+          <w:i/>
+          <w:color w:val="000000" w:themeColor="text1"/>
+        </w:rPr>
+        <w:t xml:space="preserve"> </w:t>
+      </w:r>
+      <w:proofErr w:type="spellStart"/>
+      <w:r>
+        <w:rPr>
+          <w:i/>
+          <w:color w:val="000000" w:themeColor="text1"/>
+        </w:rPr>
+        <w:t>Service</w:t>
+      </w:r>
+      <w:proofErr w:type="spellEnd"/>
+      <w:r>
+        <w:rPr>
+          <w:color w:val="000000" w:themeColor="text1"/>
+        </w:rPr>
+        <w:t xml:space="preserve"> foi </w:t>
+      </w:r>
+      <w:proofErr w:type="spellStart"/>
+      <w:r>
+        <w:rPr>
+          <w:color w:val="000000" w:themeColor="text1"/>
+        </w:rPr>
+        <w:t>confirgurado</w:t>
+      </w:r>
+      <w:proofErr w:type="spellEnd"/>
+      <w:r>
+        <w:rPr>
+          <w:color w:val="000000" w:themeColor="text1"/>
+        </w:rPr>
+        <w:t xml:space="preserve"> um mó</w:t>
+      </w:r>
+      <w:r>
+        <w:rPr>
+          <w:color w:val="000000" w:themeColor="text1"/>
+        </w:rPr>
+        <w:t xml:space="preserve">dulo do </w:t>
+      </w:r>
+      <w:proofErr w:type="spellStart"/>
+      <w:r>
+        <w:rPr>
+          <w:color w:val="000000" w:themeColor="text1"/>
+        </w:rPr>
+        <w:t>nginx</w:t>
+      </w:r>
+      <w:proofErr w:type="spellEnd"/>
+      <w:r>
+        <w:rPr>
+          <w:color w:val="000000" w:themeColor="text1"/>
+        </w:rPr>
+        <w:t xml:space="preserve"> que a</w:t>
       </w:r>
       <w:r>
         <w:rPr>
@@ -1715,8 +2503,30 @@
         <w:rPr>
           <w:color w:val="000000" w:themeColor="text1"/>
         </w:rPr>
-        <w:t>riza os logs gerados pelo nginx</w:t>
-      </w:r>
+        <w:t xml:space="preserve">riza os </w:t>
+      </w:r>
+      <w:proofErr w:type="spellStart"/>
+      <w:r>
+        <w:rPr>
+          <w:color w:val="000000" w:themeColor="text1"/>
+        </w:rPr>
+        <w:t>logs</w:t>
+      </w:r>
+      <w:proofErr w:type="spellEnd"/>
+      <w:r>
+        <w:rPr>
+          <w:color w:val="000000" w:themeColor="text1"/>
+        </w:rPr>
+        <w:t xml:space="preserve"> gerados pelo </w:t>
+      </w:r>
+      <w:proofErr w:type="spellStart"/>
+      <w:r>
+        <w:rPr>
+          <w:color w:val="000000" w:themeColor="text1"/>
+        </w:rPr>
+        <w:t>nginx</w:t>
+      </w:r>
+      <w:proofErr w:type="spellEnd"/>
       <w:r>
         <w:rPr>
           <w:color w:val="000000" w:themeColor="text1"/>
@@ -1739,7 +2549,21 @@
         <w:rPr>
           <w:color w:val="000000" w:themeColor="text1"/>
         </w:rPr>
-        <w:t xml:space="preserve"> dado endereço IP fez demasiados pedidos, coloca-o numa lista negra, não permitindo qualquer pedido http durante um tempo definido, no nosso caso, duas horas.</w:t>
+        <w:t xml:space="preserve"> dado endereço IP fez demasiados pedidos, coloca-o numa lista negra, não permitindo qualquer pedido </w:t>
+      </w:r>
+      <w:proofErr w:type="spellStart"/>
+      <w:r>
+        <w:rPr>
+          <w:color w:val="000000" w:themeColor="text1"/>
+        </w:rPr>
+        <w:t>http</w:t>
+      </w:r>
+      <w:proofErr w:type="spellEnd"/>
+      <w:r>
+        <w:rPr>
+          <w:color w:val="000000" w:themeColor="text1"/>
+        </w:rPr>
+        <w:t xml:space="preserve"> durante um tempo definido, no nosso caso, duas horas.</w:t>
       </w:r>
       <w:r>
         <w:rPr>
@@ -1759,6 +2583,7 @@
         </w:rPr>
         <w:t xml:space="preserve">mitiga, em parte, a vulnerabilidade a </w:t>
       </w:r>
+      <w:proofErr w:type="spellStart"/>
       <w:r>
         <w:rPr>
           <w:i/>
@@ -1766,6 +2591,7 @@
         </w:rPr>
         <w:t>DDoS</w:t>
       </w:r>
+      <w:proofErr w:type="spellEnd"/>
       <w:r>
         <w:rPr>
           <w:i/>
@@ -1789,7 +2615,35 @@
         <w:rPr>
           <w:color w:val="000000" w:themeColor="text1"/>
         </w:rPr>
-        <w:t xml:space="preserve"> monitoriza também as ligações feitas por ssh à máquina onde se encontra o Main Server e a base de dados, recusando a ligação, durante duas horas, a endereços que falhem a autenticação três vezes de seguida.</w:t>
+        <w:t xml:space="preserve"> monitoriza também as ligações feitas por </w:t>
+      </w:r>
+      <w:proofErr w:type="spellStart"/>
+      <w:r>
+        <w:rPr>
+          <w:color w:val="000000" w:themeColor="text1"/>
+        </w:rPr>
+        <w:t>ssh</w:t>
+      </w:r>
+      <w:proofErr w:type="spellEnd"/>
+      <w:r>
+        <w:rPr>
+          <w:color w:val="000000" w:themeColor="text1"/>
+        </w:rPr>
+        <w:t xml:space="preserve"> à máquina onde se encontra o </w:t>
+      </w:r>
+      <w:proofErr w:type="spellStart"/>
+      <w:r>
+        <w:rPr>
+          <w:color w:val="000000" w:themeColor="text1"/>
+        </w:rPr>
+        <w:t>Main</w:t>
+      </w:r>
+      <w:proofErr w:type="spellEnd"/>
+      <w:r>
+        <w:rPr>
+          <w:color w:val="000000" w:themeColor="text1"/>
+        </w:rPr>
+        <w:t xml:space="preserve"> Server e a base de dados, recusando a ligação, durante duas horas, a endereços que falhem a autenticação três vezes de seguida.</w:t>
       </w:r>
     </w:p>
     <w:p>
@@ -1805,7 +2659,21 @@
         <w:rPr>
           <w:color w:val="000000" w:themeColor="text1"/>
         </w:rPr>
-        <w:t>Como dito anteriormente todos as comunicações usam https, e a possibilidade de ter múltiplas contas é mitigada dado o uso obrigatório de um documento de identificação.</w:t>
+        <w:t xml:space="preserve">Como dito anteriormente todos as comunicações usam </w:t>
+      </w:r>
+      <w:proofErr w:type="spellStart"/>
+      <w:r>
+        <w:rPr>
+          <w:color w:val="000000" w:themeColor="text1"/>
+        </w:rPr>
+        <w:t>https</w:t>
+      </w:r>
+      <w:proofErr w:type="spellEnd"/>
+      <w:r>
+        <w:rPr>
+          <w:color w:val="000000" w:themeColor="text1"/>
+        </w:rPr>
+        <w:t>, e a possibilidade de ter múltiplas contas é mitigada dado o uso obrigatório de um documento de identificação.</w:t>
       </w:r>
     </w:p>
     <w:p>
@@ -1823,6 +2691,7 @@
         </w:rPr>
         <w:t xml:space="preserve">Para evitar ataques de </w:t>
       </w:r>
+      <w:proofErr w:type="spellStart"/>
       <w:r>
         <w:rPr>
           <w:i/>
@@ -1830,12 +2699,14 @@
         </w:rPr>
         <w:t>bruteforce</w:t>
       </w:r>
+      <w:proofErr w:type="spellEnd"/>
       <w:r>
         <w:rPr>
           <w:color w:val="000000" w:themeColor="text1"/>
         </w:rPr>
         <w:t xml:space="preserve"> ao login e à automatização de criação de utilizadores foram adicionados </w:t>
       </w:r>
+      <w:proofErr w:type="spellStart"/>
       <w:r>
         <w:rPr>
           <w:i/>
@@ -1843,6 +2714,7 @@
         </w:rPr>
         <w:t>captchas</w:t>
       </w:r>
+      <w:proofErr w:type="spellEnd"/>
       <w:r>
         <w:rPr>
           <w:i/>
@@ -1856,6 +2728,7 @@
         </w:rPr>
         <w:t xml:space="preserve">para impedir o uso de </w:t>
       </w:r>
+      <w:proofErr w:type="spellStart"/>
       <w:r>
         <w:rPr>
           <w:i/>
@@ -1863,6 +2736,7 @@
         </w:rPr>
         <w:t>bots</w:t>
       </w:r>
+      <w:proofErr w:type="spellEnd"/>
       <w:r>
         <w:rPr>
           <w:i/>
@@ -1914,7 +2788,35 @@
         <w:rPr>
           <w:color w:val="FF0000"/>
         </w:rPr>
-        <w:t>Avaliação (auto-avaliação da solução. Mecionar pontos fortes e pontos fracos. Justificar escolhas de implementação)</w:t>
+        <w:t>Avaliação (</w:t>
+      </w:r>
+      <w:proofErr w:type="spellStart"/>
+      <w:r>
+        <w:rPr>
+          <w:color w:val="FF0000"/>
+        </w:rPr>
+        <w:t>auto-avaliação</w:t>
+      </w:r>
+      <w:proofErr w:type="spellEnd"/>
+      <w:r>
+        <w:rPr>
+          <w:color w:val="FF0000"/>
+        </w:rPr>
+        <w:t xml:space="preserve"> da solução. </w:t>
+      </w:r>
+      <w:proofErr w:type="spellStart"/>
+      <w:r>
+        <w:rPr>
+          <w:color w:val="FF0000"/>
+        </w:rPr>
+        <w:t>Mecionar</w:t>
+      </w:r>
+      <w:proofErr w:type="spellEnd"/>
+      <w:r>
+        <w:rPr>
+          <w:color w:val="FF0000"/>
+        </w:rPr>
+        <w:t xml:space="preserve"> pontos fortes e pontos fracos. Justificar escolhas de implementação)</w:t>
       </w:r>
     </w:p>
     <w:p>
@@ -1945,8 +2847,23 @@
         <w:rPr>
           <w:color w:val="000000" w:themeColor="text1"/>
         </w:rPr>
-        <w:t xml:space="preserve">implementação optámos por usar Laravel, uma Framework de </w:t>
-      </w:r>
+        <w:t xml:space="preserve">implementação optámos por usar </w:t>
+      </w:r>
+      <w:proofErr w:type="spellStart"/>
+      <w:r>
+        <w:rPr>
+          <w:color w:val="000000" w:themeColor="text1"/>
+        </w:rPr>
+        <w:t>Laravel</w:t>
+      </w:r>
+      <w:proofErr w:type="spellEnd"/>
+      <w:r>
+        <w:rPr>
+          <w:color w:val="000000" w:themeColor="text1"/>
+        </w:rPr>
+        <w:t xml:space="preserve">, uma Framework de </w:t>
+      </w:r>
+      <w:proofErr w:type="spellStart"/>
       <w:r>
         <w:rPr>
           <w:color w:val="000000" w:themeColor="text1"/>
@@ -1957,8 +2874,30 @@
         <w:rPr>
           <w:color w:val="000000" w:themeColor="text1"/>
         </w:rPr>
-        <w:t xml:space="preserve">Controller, em php, para desenvolvimento de aplicações web. Esta Framework foi escolhida para facilitar, principalmente, o desenvolvimento das interfaces com o utilizador, bem como o </w:t>
-      </w:r>
+        <w:t>Controller</w:t>
+      </w:r>
+      <w:proofErr w:type="spellEnd"/>
+      <w:r>
+        <w:rPr>
+          <w:color w:val="000000" w:themeColor="text1"/>
+        </w:rPr>
+        <w:t xml:space="preserve">, em </w:t>
+      </w:r>
+      <w:proofErr w:type="spellStart"/>
+      <w:r>
+        <w:rPr>
+          <w:color w:val="000000" w:themeColor="text1"/>
+        </w:rPr>
+        <w:t>php</w:t>
+      </w:r>
+      <w:proofErr w:type="spellEnd"/>
+      <w:r>
+        <w:rPr>
+          <w:color w:val="000000" w:themeColor="text1"/>
+        </w:rPr>
+        <w:t xml:space="preserve">, para desenvolvimento de aplicações web. Esta Framework foi escolhida para facilitar, principalmente, o desenvolvimento das interfaces com o utilizador, bem como o </w:t>
+      </w:r>
+      <w:proofErr w:type="spellStart"/>
       <w:r>
         <w:rPr>
           <w:i/>
@@ -1966,6 +2905,7 @@
         </w:rPr>
         <w:t>routing</w:t>
       </w:r>
+      <w:proofErr w:type="spellEnd"/>
       <w:r>
         <w:rPr>
           <w:i/>
@@ -1977,21 +2917,59 @@
         <w:rPr>
           <w:color w:val="000000" w:themeColor="text1"/>
         </w:rPr>
-        <w:t xml:space="preserve">e para uma mais fácil tradução dos dados presentes na base de dados em classes php. Laravel permite também mitigar </w:t>
+        <w:t xml:space="preserve">e para uma mais fácil tradução dos dados presentes na base de dados em classes </w:t>
+      </w:r>
+      <w:proofErr w:type="spellStart"/>
+      <w:r>
+        <w:rPr>
+          <w:color w:val="000000" w:themeColor="text1"/>
+        </w:rPr>
+        <w:t>php</w:t>
+      </w:r>
+      <w:proofErr w:type="spellEnd"/>
+      <w:r>
+        <w:rPr>
+          <w:color w:val="000000" w:themeColor="text1"/>
+        </w:rPr>
+        <w:t xml:space="preserve">. </w:t>
+      </w:r>
+      <w:proofErr w:type="spellStart"/>
+      <w:r>
+        <w:rPr>
+          <w:color w:val="000000" w:themeColor="text1"/>
+        </w:rPr>
+        <w:t>Laravel</w:t>
+      </w:r>
+      <w:proofErr w:type="spellEnd"/>
+      <w:r>
+        <w:rPr>
+          <w:color w:val="000000" w:themeColor="text1"/>
+        </w:rPr>
+        <w:t xml:space="preserve"> permite também mitigar </w:t>
       </w:r>
       <w:r>
         <w:rPr>
           <w:i/>
           <w:color w:val="000000" w:themeColor="text1"/>
         </w:rPr>
-        <w:t>SQL injection</w:t>
-      </w:r>
+        <w:t xml:space="preserve">SQL </w:t>
+      </w:r>
+      <w:proofErr w:type="spellStart"/>
+      <w:r>
+        <w:rPr>
+          <w:i/>
+          <w:color w:val="000000" w:themeColor="text1"/>
+        </w:rPr>
+        <w:t>injection</w:t>
+      </w:r>
+      <w:proofErr w:type="spellEnd"/>
       <w:r>
         <w:rPr>
           <w:color w:val="000000" w:themeColor="text1"/>
         </w:rPr>
         <w:t xml:space="preserve">, utilizando </w:t>
       </w:r>
+      <w:proofErr w:type="spellStart"/>
       <w:r>
         <w:rPr>
           <w:i/>
@@ -1999,12 +2977,14 @@
         </w:rPr>
         <w:t>prepared</w:t>
       </w:r>
+      <w:proofErr w:type="spellEnd"/>
       <w:r>
         <w:rPr>
           <w:color w:val="000000" w:themeColor="text1"/>
         </w:rPr>
         <w:t xml:space="preserve"> </w:t>
       </w:r>
+      <w:proofErr w:type="spellStart"/>
       <w:r>
         <w:rPr>
           <w:i/>
@@ -2012,6 +2992,7 @@
         </w:rPr>
         <w:t>statements</w:t>
       </w:r>
+      <w:proofErr w:type="spellEnd"/>
       <w:r>
         <w:rPr>
           <w:color w:val="000000" w:themeColor="text1"/>
@@ -2054,6 +3035,7 @@
         </w:rPr>
         <w:t xml:space="preserve"> numa só </w:t>
       </w:r>
+      <w:proofErr w:type="spellStart"/>
       <w:r>
         <w:rPr>
           <w:i/>
@@ -2061,6 +3043,7 @@
         </w:rPr>
         <w:t>query</w:t>
       </w:r>
+      <w:proofErr w:type="spellEnd"/>
       <w:r>
         <w:rPr>
           <w:color w:val="000000" w:themeColor="text1"/>
@@ -2089,6 +3072,7 @@
         </w:rPr>
         <w:t xml:space="preserve">Utilizamos </w:t>
       </w:r>
+      <w:proofErr w:type="spellStart"/>
       <w:r>
         <w:rPr>
           <w:i/>
@@ -2096,6 +3080,7 @@
         </w:rPr>
         <w:t>sqlite</w:t>
       </w:r>
+      <w:proofErr w:type="spellEnd"/>
       <w:r>
         <w:rPr>
           <w:i/>
@@ -2107,7 +3092,21 @@
         <w:rPr>
           <w:color w:val="000000" w:themeColor="text1"/>
         </w:rPr>
-        <w:t>como sistema de gestão de base de dados, por simplicidade, contudo seria fácil migrar o esquema para MySQL ou outro SGBD, dado que existem scripts que automatizam o processo.</w:t>
+        <w:t xml:space="preserve">como sistema de gestão de base de dados, por simplicidade, contudo seria fácil migrar o esquema para </w:t>
+      </w:r>
+      <w:proofErr w:type="spellStart"/>
+      <w:r>
+        <w:rPr>
+          <w:color w:val="000000" w:themeColor="text1"/>
+        </w:rPr>
+        <w:t>MySQL</w:t>
+      </w:r>
+      <w:proofErr w:type="spellEnd"/>
+      <w:r>
+        <w:rPr>
+          <w:color w:val="000000" w:themeColor="text1"/>
+        </w:rPr>
+        <w:t xml:space="preserve"> ou outro SGBD, dado que existem scripts que automatizam o processo.</w:t>
       </w:r>
     </w:p>
     <w:p>
@@ -2123,7 +3122,35 @@
         <w:rPr>
           <w:color w:val="000000" w:themeColor="text1"/>
         </w:rPr>
-        <w:t>Instalámos o Main Server numa máquina virtual, na qual configuramos um servidor nginx, respetiva firewall e fail2ban.</w:t>
+        <w:t xml:space="preserve">Instalámos o </w:t>
+      </w:r>
+      <w:proofErr w:type="spellStart"/>
+      <w:r>
+        <w:rPr>
+          <w:color w:val="000000" w:themeColor="text1"/>
+        </w:rPr>
+        <w:t>Main</w:t>
+      </w:r>
+      <w:proofErr w:type="spellEnd"/>
+      <w:r>
+        <w:rPr>
+          <w:color w:val="000000" w:themeColor="text1"/>
+        </w:rPr>
+        <w:t xml:space="preserve"> Server numa máquina virtual, na qual configuramos um servidor </w:t>
+      </w:r>
+      <w:proofErr w:type="spellStart"/>
+      <w:r>
+        <w:rPr>
+          <w:color w:val="000000" w:themeColor="text1"/>
+        </w:rPr>
+        <w:t>nginx</w:t>
+      </w:r>
+      <w:proofErr w:type="spellEnd"/>
+      <w:r>
+        <w:rPr>
+          <w:color w:val="000000" w:themeColor="text1"/>
+        </w:rPr>
+        <w:t>, respetiva firewall e fail2ban.</w:t>
       </w:r>
     </w:p>
     <w:p>
@@ -2155,7 +3182,21 @@
         <w:rPr>
           <w:color w:val="000000" w:themeColor="text1"/>
         </w:rPr>
-        <w:t xml:space="preserve">Para toda a encriptação foi utilizado o protocolo AES, com chaves de 256 bits em modo CBC. Pois esta pareceu-nos um bom compromisso entre eficiência da computação e a segurança oferecida. Para o protocolo HTTPS foi </w:t>
+        <w:t xml:space="preserve">Para toda a encriptação foi </w:t>
+      </w:r>
+      <w:proofErr w:type="gramStart"/>
+      <w:r>
+        <w:rPr>
+          <w:color w:val="000000" w:themeColor="text1"/>
+        </w:rPr>
+        <w:t>utilizado</w:t>
+      </w:r>
+      <w:proofErr w:type="gramEnd"/>
+      <w:r>
+        <w:rPr>
+          <w:color w:val="000000" w:themeColor="text1"/>
+        </w:rPr>
+        <w:t xml:space="preserve"> o protocolo AES, com chaves de 256 bits em modo CBC. Pois esta pareceu-nos um bom compromisso entre eficiência da computação e a segurança oferecida. Para o protocolo HTTPS foi </w:t>
       </w:r>
       <w:r>
         <w:rPr>
@@ -2208,6 +3249,7 @@
         </w:rPr>
         <w:t xml:space="preserve">self </w:t>
       </w:r>
+      <w:proofErr w:type="spellStart"/>
       <w:r>
         <w:rPr>
           <w:i/>
@@ -2215,6 +3257,7 @@
         </w:rPr>
         <w:t>signed</w:t>
       </w:r>
+      <w:proofErr w:type="spellEnd"/>
       <w:r>
         <w:rPr>
           <w:i/>
@@ -2244,6 +3287,7 @@
         </w:rPr>
         <w:t xml:space="preserve">A proteção contra </w:t>
       </w:r>
+      <w:proofErr w:type="spellStart"/>
       <w:r>
         <w:rPr>
           <w:i/>
@@ -2251,6 +3295,7 @@
         </w:rPr>
         <w:t>DDoS</w:t>
       </w:r>
+      <w:proofErr w:type="spellEnd"/>
       <w:r>
         <w:rPr>
           <w:i/>
@@ -2278,7 +3323,21 @@
         <w:rPr>
           <w:color w:val="000000" w:themeColor="text1"/>
         </w:rPr>
-        <w:t>A base de dados não deveria estar na mesma máquina que o servidor web, pois este é de acesso público, logo mais provável de ser atacado. No projecto está assim,</w:t>
+        <w:t xml:space="preserve">A base de dados não deveria estar na mesma máquina que o servidor web, pois este é de acesso público, logo mais provável de ser atacado. No </w:t>
+      </w:r>
+      <w:proofErr w:type="spellStart"/>
+      <w:r>
+        <w:rPr>
+          <w:color w:val="000000" w:themeColor="text1"/>
+        </w:rPr>
+        <w:t>projecto</w:t>
+      </w:r>
+      <w:proofErr w:type="spellEnd"/>
+      <w:r>
+        <w:rPr>
+          <w:color w:val="000000" w:themeColor="text1"/>
+        </w:rPr>
+        <w:t xml:space="preserve"> está assim,</w:t>
       </w:r>
       <w:r>
         <w:rPr>
@@ -2312,7 +3371,21 @@
         <w:rPr>
           <w:color w:val="000000" w:themeColor="text1"/>
         </w:rPr>
-        <w:t>Contudo as ameaças comuns a aplicações web, como XSS, CSRF e SQL injection estão mitigadas.</w:t>
+        <w:t xml:space="preserve">Contudo as ameaças comuns a aplicações web, como XSS, CSRF e SQL </w:t>
+      </w:r>
+      <w:proofErr w:type="spellStart"/>
+      <w:r>
+        <w:rPr>
+          <w:color w:val="000000" w:themeColor="text1"/>
+        </w:rPr>
+        <w:t>injection</w:t>
+      </w:r>
+      <w:proofErr w:type="spellEnd"/>
+      <w:r>
+        <w:rPr>
+          <w:color w:val="000000" w:themeColor="text1"/>
+        </w:rPr>
+        <w:t xml:space="preserve"> estão mitigadas.</w:t>
       </w:r>
     </w:p>
     <w:p>
@@ -2347,20 +3420,43 @@
           <w:i/>
           <w:color w:val="000000" w:themeColor="text1"/>
         </w:rPr>
-        <w:t>replay attacks</w:t>
-      </w:r>
+        <w:t xml:space="preserve">replay </w:t>
+      </w:r>
+      <w:proofErr w:type="spellStart"/>
       <w:r>
         <w:rPr>
           <w:i/>
           <w:color w:val="000000" w:themeColor="text1"/>
         </w:rPr>
+        <w:t>attacks</w:t>
+      </w:r>
+      <w:proofErr w:type="spellEnd"/>
+      <w:r>
+        <w:rPr>
+          <w:i/>
+          <w:color w:val="000000" w:themeColor="text1"/>
+        </w:rPr>
         <w:t xml:space="preserve">, </w:t>
       </w:r>
       <w:r>
         <w:rPr>
           <w:color w:val="000000" w:themeColor="text1"/>
         </w:rPr>
-        <w:t>com timestamps,</w:t>
+        <w:t xml:space="preserve">com </w:t>
+      </w:r>
+      <w:proofErr w:type="spellStart"/>
+      <w:r>
+        <w:rPr>
+          <w:color w:val="000000" w:themeColor="text1"/>
+        </w:rPr>
+        <w:t>timestamps</w:t>
+      </w:r>
+      <w:proofErr w:type="spellEnd"/>
+      <w:r>
+        <w:rPr>
+          <w:color w:val="000000" w:themeColor="text1"/>
+        </w:rPr>
+        <w:t>,</w:t>
       </w:r>
       <w:r>
         <w:rPr>
@@ -2368,13 +3464,31 @@
         </w:rPr>
         <w:t xml:space="preserve"> e </w:t>
       </w:r>
+      <w:proofErr w:type="spellStart"/>
       <w:r>
         <w:rPr>
           <w:i/>
           <w:color w:val="000000" w:themeColor="text1"/>
         </w:rPr>
-        <w:t>information disclosure</w:t>
-      </w:r>
+        <w:t>information</w:t>
+      </w:r>
+      <w:proofErr w:type="spellEnd"/>
+      <w:r>
+        <w:rPr>
+          <w:i/>
+          <w:color w:val="000000" w:themeColor="text1"/>
+        </w:rPr>
+        <w:t xml:space="preserve"> </w:t>
+      </w:r>
+      <w:proofErr w:type="spellStart"/>
+      <w:r>
+        <w:rPr>
+          <w:i/>
+          <w:color w:val="000000" w:themeColor="text1"/>
+        </w:rPr>
+        <w:t>disclosure</w:t>
+      </w:r>
+      <w:proofErr w:type="spellEnd"/>
       <w:r>
         <w:rPr>
           <w:color w:val="000000" w:themeColor="text1"/>
@@ -2456,12 +3570,53 @@
           <w:szCs w:val="22"/>
         </w:rPr>
       </w:pPr>
-      <w:r>
-        <w:rPr>
-          <w:sz w:val="22"/>
-          <w:szCs w:val="22"/>
-        </w:rPr>
-        <w:t>Laravel – esta Framework MVC escrita em PHP oferece mecanismos elegantes de tratar a persistência, bem como ferramentas de MVC tradicionais. Para além disso oferece suporte para minimizar as vulnerabilidades relacionadas com XSS, CSRF e Code Injection. Esta Framework tem também implementações de vários algoritmos de encriptação;</w:t>
+      <w:proofErr w:type="spellStart"/>
+      <w:r>
+        <w:rPr>
+          <w:sz w:val="22"/>
+          <w:szCs w:val="22"/>
+        </w:rPr>
+        <w:t>Laravel</w:t>
+      </w:r>
+      <w:proofErr w:type="spellEnd"/>
+      <w:r>
+        <w:rPr>
+          <w:sz w:val="22"/>
+          <w:szCs w:val="22"/>
+        </w:rPr>
+        <w:t xml:space="preserve"> – esta Framework MVC escrita em PHP oferece mecanismos elegantes de tratar a persistência, bem como ferramentas de MVC tradicionais. Para além disso oferece suporte para minimizar as vulnerabilidades relacionadas com XSS, CSRF e </w:t>
+      </w:r>
+      <w:proofErr w:type="spellStart"/>
+      <w:r>
+        <w:rPr>
+          <w:sz w:val="22"/>
+          <w:szCs w:val="22"/>
+        </w:rPr>
+        <w:t>Code</w:t>
+      </w:r>
+      <w:proofErr w:type="spellEnd"/>
+      <w:r>
+        <w:rPr>
+          <w:sz w:val="22"/>
+          <w:szCs w:val="22"/>
+        </w:rPr>
+        <w:t xml:space="preserve"> </w:t>
+      </w:r>
+      <w:proofErr w:type="spellStart"/>
+      <w:r>
+        <w:rPr>
+          <w:sz w:val="22"/>
+          <w:szCs w:val="22"/>
+        </w:rPr>
+        <w:t>Injection</w:t>
+      </w:r>
+      <w:proofErr w:type="spellEnd"/>
+      <w:r>
+        <w:rPr>
+          <w:sz w:val="22"/>
+          <w:szCs w:val="22"/>
+        </w:rPr>
+        <w:t>. Esta Framework tem também implementações de vários algoritmos de encriptação;</w:t>
       </w:r>
     </w:p>
     <w:p>
@@ -2482,7 +3637,87 @@
           <w:sz w:val="22"/>
           <w:szCs w:val="22"/>
         </w:rPr>
-        <w:t>fail2ban – esta ferramenta lê os logs do sistema (e.g. logs do web server ou logs de acesso ssh) e permite banir IPs com comportamento suspeito;</w:t>
+        <w:t xml:space="preserve">fail2ban – esta ferramenta lê os </w:t>
+      </w:r>
+      <w:proofErr w:type="spellStart"/>
+      <w:r>
+        <w:rPr>
+          <w:sz w:val="22"/>
+          <w:szCs w:val="22"/>
+        </w:rPr>
+        <w:t>logs</w:t>
+      </w:r>
+      <w:proofErr w:type="spellEnd"/>
+      <w:r>
+        <w:rPr>
+          <w:sz w:val="22"/>
+          <w:szCs w:val="22"/>
+        </w:rPr>
+        <w:t xml:space="preserve"> do sistema (e.g. </w:t>
+      </w:r>
+      <w:proofErr w:type="spellStart"/>
+      <w:r>
+        <w:rPr>
+          <w:sz w:val="22"/>
+          <w:szCs w:val="22"/>
+        </w:rPr>
+        <w:t>logs</w:t>
+      </w:r>
+      <w:proofErr w:type="spellEnd"/>
+      <w:r>
+        <w:rPr>
+          <w:sz w:val="22"/>
+          <w:szCs w:val="22"/>
+        </w:rPr>
+        <w:t xml:space="preserve"> do web server ou </w:t>
+      </w:r>
+      <w:proofErr w:type="spellStart"/>
+      <w:r>
+        <w:rPr>
+          <w:sz w:val="22"/>
+          <w:szCs w:val="22"/>
+        </w:rPr>
+        <w:t>logs</w:t>
+      </w:r>
+      <w:proofErr w:type="spellEnd"/>
+      <w:r>
+        <w:rPr>
+          <w:sz w:val="22"/>
+          <w:szCs w:val="22"/>
+        </w:rPr>
+        <w:t xml:space="preserve"> de acesso </w:t>
+      </w:r>
+      <w:proofErr w:type="spellStart"/>
+      <w:r>
+        <w:rPr>
+          <w:sz w:val="22"/>
+          <w:szCs w:val="22"/>
+        </w:rPr>
+        <w:t>ssh</w:t>
+      </w:r>
+      <w:proofErr w:type="spellEnd"/>
+      <w:r>
+        <w:rPr>
+          <w:sz w:val="22"/>
+          <w:szCs w:val="22"/>
+        </w:rPr>
+        <w:t xml:space="preserve">) e permite banir </w:t>
+      </w:r>
+      <w:proofErr w:type="spellStart"/>
+      <w:r>
+        <w:rPr>
+          <w:sz w:val="22"/>
+          <w:szCs w:val="22"/>
+        </w:rPr>
+        <w:t>IPs</w:t>
+      </w:r>
+      <w:proofErr w:type="spellEnd"/>
+      <w:r>
+        <w:rPr>
+          <w:sz w:val="22"/>
+          <w:szCs w:val="22"/>
+        </w:rPr>
+        <w:t xml:space="preserve"> com comportamento suspeito;</w:t>
       </w:r>
     </w:p>
     <w:p>
@@ -2498,12 +3733,21 @@
           <w:szCs w:val="22"/>
         </w:rPr>
       </w:pPr>
-      <w:r>
-        <w:rPr>
-          <w:sz w:val="22"/>
-          <w:szCs w:val="22"/>
-        </w:rPr>
-        <w:t>nginx – web</w:t>
+      <w:proofErr w:type="spellStart"/>
+      <w:r>
+        <w:rPr>
+          <w:sz w:val="22"/>
+          <w:szCs w:val="22"/>
+        </w:rPr>
+        <w:t>nginx</w:t>
+      </w:r>
+      <w:proofErr w:type="spellEnd"/>
+      <w:r>
+        <w:rPr>
+          <w:sz w:val="22"/>
+          <w:szCs w:val="22"/>
+        </w:rPr>
+        <w:t xml:space="preserve"> – web</w:t>
       </w:r>
       <w:r>
         <w:rPr>
@@ -2533,7 +3777,49 @@
         <w:rPr>
           <w:color w:val="FF0000"/>
         </w:rPr>
-        <w:t>(Copy from report0... Update?)</w:t>
+        <w:t>(</w:t>
+      </w:r>
+      <w:proofErr w:type="spellStart"/>
+      <w:r>
+        <w:rPr>
+          <w:color w:val="FF0000"/>
+        </w:rPr>
+        <w:t>Copy</w:t>
+      </w:r>
+      <w:proofErr w:type="spellEnd"/>
+      <w:r>
+        <w:rPr>
+          <w:color w:val="FF0000"/>
+        </w:rPr>
+        <w:t xml:space="preserve"> </w:t>
+      </w:r>
+      <w:proofErr w:type="spellStart"/>
+      <w:r>
+        <w:rPr>
+          <w:color w:val="FF0000"/>
+        </w:rPr>
+        <w:t>from</w:t>
+      </w:r>
+      <w:proofErr w:type="spellEnd"/>
+      <w:r>
+        <w:rPr>
+          <w:color w:val="FF0000"/>
+        </w:rPr>
+        <w:t xml:space="preserve"> report0... </w:t>
+      </w:r>
+      <w:proofErr w:type="spellStart"/>
+      <w:r>
+        <w:rPr>
+          <w:color w:val="FF0000"/>
+        </w:rPr>
+        <w:t>Update</w:t>
+      </w:r>
+      <w:proofErr w:type="spellEnd"/>
+      <w:r>
+        <w:rPr>
+          <w:color w:val="FF0000"/>
+        </w:rPr>
+        <w:t>?)</w:t>
       </w:r>
     </w:p>
     <w:p>
@@ -2575,16 +3861,90 @@
           <w:sz w:val="48"/>
           <w:szCs w:val="22"/>
         </w:rPr>
-        <w:t xml:space="preserve">, just for </w:t>
-      </w:r>
+        <w:t xml:space="preserve">, </w:t>
+      </w:r>
+      <w:proofErr w:type="spellStart"/>
       <w:r>
         <w:rPr>
           <w:color w:val="FF0000"/>
           <w:sz w:val="48"/>
           <w:szCs w:val="22"/>
         </w:rPr>
-        <w:t>quick access, if needed</w:t>
-      </w:r>
+        <w:t>just</w:t>
+      </w:r>
+      <w:proofErr w:type="spellEnd"/>
+      <w:r>
+        <w:rPr>
+          <w:color w:val="FF0000"/>
+          <w:sz w:val="48"/>
+          <w:szCs w:val="22"/>
+        </w:rPr>
+        <w:t xml:space="preserve"> for </w:t>
+      </w:r>
+      <w:proofErr w:type="spellStart"/>
+      <w:r>
+        <w:rPr>
+          <w:color w:val="FF0000"/>
+          <w:sz w:val="48"/>
+          <w:szCs w:val="22"/>
+        </w:rPr>
+        <w:t>quick</w:t>
+      </w:r>
+      <w:proofErr w:type="spellEnd"/>
+      <w:r>
+        <w:rPr>
+          <w:color w:val="FF0000"/>
+          <w:sz w:val="48"/>
+          <w:szCs w:val="22"/>
+        </w:rPr>
+        <w:t xml:space="preserve"> </w:t>
+      </w:r>
+      <w:proofErr w:type="spellStart"/>
+      <w:r>
+        <w:rPr>
+          <w:color w:val="FF0000"/>
+          <w:sz w:val="48"/>
+          <w:szCs w:val="22"/>
+        </w:rPr>
+        <w:t>access</w:t>
+      </w:r>
+      <w:proofErr w:type="spellEnd"/>
+      <w:r>
+        <w:rPr>
+          <w:color w:val="FF0000"/>
+          <w:sz w:val="48"/>
+          <w:szCs w:val="22"/>
+        </w:rPr>
+        <w:t xml:space="preserve">, </w:t>
+      </w:r>
+      <w:proofErr w:type="spellStart"/>
+      <w:r>
+        <w:rPr>
+          <w:color w:val="FF0000"/>
+          <w:sz w:val="48"/>
+          <w:szCs w:val="22"/>
+        </w:rPr>
+        <w:t>if</w:t>
+      </w:r>
+      <w:proofErr w:type="spellEnd"/>
+      <w:r>
+        <w:rPr>
+          <w:color w:val="FF0000"/>
+          <w:sz w:val="48"/>
+          <w:szCs w:val="22"/>
+        </w:rPr>
+        <w:t xml:space="preserve"> </w:t>
+      </w:r>
+      <w:proofErr w:type="spellStart"/>
+      <w:r>
+        <w:rPr>
+          <w:color w:val="FF0000"/>
+          <w:sz w:val="48"/>
+          <w:szCs w:val="22"/>
+        </w:rPr>
+        <w:t>needed</w:t>
+      </w:r>
+      <w:proofErr w:type="spellEnd"/>
     </w:p>
     <w:p>
       <w:pPr>
@@ -2634,8 +3994,17 @@
           <w:sz w:val="22"/>
           <w:szCs w:val="22"/>
         </w:rPr>
-        <w:t>Garantir que o sistema permite a reserva de lugares num shuttle</w:t>
-      </w:r>
+        <w:t xml:space="preserve">Garantir que o sistema permite a reserva de lugares num </w:t>
+      </w:r>
+      <w:proofErr w:type="spellStart"/>
+      <w:r>
+        <w:rPr>
+          <w:sz w:val="22"/>
+          <w:szCs w:val="22"/>
+        </w:rPr>
+        <w:t>shuttle</w:t>
+      </w:r>
+      <w:proofErr w:type="spellEnd"/>
       <w:r>
         <w:rPr>
           <w:sz w:val="22"/>
@@ -2683,8 +4052,17 @@
           <w:sz w:val="22"/>
           <w:szCs w:val="22"/>
         </w:rPr>
-        <w:t xml:space="preserve"> com a web application</w:t>
-      </w:r>
+        <w:t xml:space="preserve"> com a web </w:t>
+      </w:r>
+      <w:proofErr w:type="spellStart"/>
+      <w:r>
+        <w:rPr>
+          <w:sz w:val="22"/>
+          <w:szCs w:val="22"/>
+        </w:rPr>
+        <w:t>application</w:t>
+      </w:r>
+      <w:proofErr w:type="spellEnd"/>
       <w:r>
         <w:rPr>
           <w:sz w:val="22"/>
@@ -2732,8 +4110,33 @@
           <w:sz w:val="22"/>
           <w:szCs w:val="22"/>
         </w:rPr>
-        <w:t xml:space="preserve"> e Code Injection</w:t>
-      </w:r>
+        <w:t xml:space="preserve"> e </w:t>
+      </w:r>
+      <w:proofErr w:type="spellStart"/>
+      <w:r>
+        <w:rPr>
+          <w:sz w:val="22"/>
+          <w:szCs w:val="22"/>
+        </w:rPr>
+        <w:t>Code</w:t>
+      </w:r>
+      <w:proofErr w:type="spellEnd"/>
+      <w:r>
+        <w:rPr>
+          <w:sz w:val="22"/>
+          <w:szCs w:val="22"/>
+        </w:rPr>
+        <w:t xml:space="preserve"> </w:t>
+      </w:r>
+      <w:proofErr w:type="spellStart"/>
+      <w:r>
+        <w:rPr>
+          <w:sz w:val="22"/>
+          <w:szCs w:val="22"/>
+        </w:rPr>
+        <w:t>Injection</w:t>
+      </w:r>
+      <w:proofErr w:type="spellEnd"/>
       <w:r>
         <w:rPr>
           <w:sz w:val="22"/>
@@ -2846,13 +4249,23 @@
         </w:rPr>
         <w:t xml:space="preserve">de </w:t>
       </w:r>
+      <w:proofErr w:type="spellStart"/>
       <w:r>
         <w:rPr>
           <w:i/>
           <w:sz w:val="22"/>
           <w:szCs w:val="22"/>
         </w:rPr>
-        <w:t>Brute Force</w:t>
+        <w:t>Brute</w:t>
+      </w:r>
+      <w:proofErr w:type="spellEnd"/>
+      <w:r>
+        <w:rPr>
+          <w:i/>
+          <w:sz w:val="22"/>
+          <w:szCs w:val="22"/>
+        </w:rPr>
+        <w:t xml:space="preserve"> Force</w:t>
       </w:r>
       <w:r>
         <w:rPr>
@@ -2945,14 +4358,52 @@
         </w:rPr>
         <w:t xml:space="preserve">Minimizar o impacto de ataques de </w:t>
       </w:r>
+      <w:proofErr w:type="spellStart"/>
       <w:r>
         <w:rPr>
           <w:i/>
           <w:sz w:val="22"/>
           <w:szCs w:val="22"/>
         </w:rPr>
-        <w:t>Denial of Service</w:t>
-      </w:r>
+        <w:t>Denial</w:t>
+      </w:r>
+      <w:proofErr w:type="spellEnd"/>
+      <w:r>
+        <w:rPr>
+          <w:i/>
+          <w:sz w:val="22"/>
+          <w:szCs w:val="22"/>
+        </w:rPr>
+        <w:t xml:space="preserve"> </w:t>
+      </w:r>
+      <w:proofErr w:type="spellStart"/>
+      <w:r>
+        <w:rPr>
+          <w:i/>
+          <w:sz w:val="22"/>
+          <w:szCs w:val="22"/>
+        </w:rPr>
+        <w:t>of</w:t>
+      </w:r>
+      <w:proofErr w:type="spellEnd"/>
+      <w:r>
+        <w:rPr>
+          <w:i/>
+          <w:sz w:val="22"/>
+          <w:szCs w:val="22"/>
+        </w:rPr>
+        <w:t xml:space="preserve"> </w:t>
+      </w:r>
+      <w:proofErr w:type="spellStart"/>
+      <w:r>
+        <w:rPr>
+          <w:i/>
+          <w:sz w:val="22"/>
+          <w:szCs w:val="22"/>
+        </w:rPr>
+        <w:t>Service</w:t>
+      </w:r>
+      <w:proofErr w:type="spellEnd"/>
       <w:r>
         <w:rPr>
           <w:sz w:val="22"/>
@@ -3048,7 +4499,23 @@
           <w:sz w:val="22"/>
           <w:szCs w:val="22"/>
         </w:rPr>
-        <w:t xml:space="preserve">b application. A mesma será executada </w:t>
+        <w:t xml:space="preserve">b </w:t>
+      </w:r>
+      <w:proofErr w:type="spellStart"/>
+      <w:r>
+        <w:rPr>
+          <w:sz w:val="22"/>
+          <w:szCs w:val="22"/>
+        </w:rPr>
+        <w:t>application</w:t>
+      </w:r>
+      <w:proofErr w:type="spellEnd"/>
+      <w:r>
+        <w:rPr>
+          <w:sz w:val="22"/>
+          <w:szCs w:val="22"/>
+        </w:rPr>
+        <w:t xml:space="preserve">. A mesma será executada </w:t>
       </w:r>
       <w:r>
         <w:rPr>
@@ -3062,7 +4529,39 @@
           <w:sz w:val="22"/>
           <w:szCs w:val="22"/>
         </w:rPr>
-        <w:t xml:space="preserve">Existirão duas vistas da aplicação – uma para os utilizadores que pretendem reservar um lugar no shuttle e outra para o registo das presenças no shuttle. Para tentar assegurar uma maior segurança do servidor aplicacional, este estará protegido por uma firewall em software. A base de dados </w:t>
+        <w:t xml:space="preserve">Existirão duas vistas da aplicação – uma para os utilizadores que pretendem reservar um lugar no </w:t>
+      </w:r>
+      <w:proofErr w:type="spellStart"/>
+      <w:r>
+        <w:rPr>
+          <w:sz w:val="22"/>
+          <w:szCs w:val="22"/>
+        </w:rPr>
+        <w:t>shuttle</w:t>
+      </w:r>
+      <w:proofErr w:type="spellEnd"/>
+      <w:r>
+        <w:rPr>
+          <w:sz w:val="22"/>
+          <w:szCs w:val="22"/>
+        </w:rPr>
+        <w:t xml:space="preserve"> e outra para o registo das presenças no </w:t>
+      </w:r>
+      <w:proofErr w:type="spellStart"/>
+      <w:r>
+        <w:rPr>
+          <w:sz w:val="22"/>
+          <w:szCs w:val="22"/>
+        </w:rPr>
+        <w:t>shuttle</w:t>
+      </w:r>
+      <w:proofErr w:type="spellEnd"/>
+      <w:r>
+        <w:rPr>
+          <w:sz w:val="22"/>
+          <w:szCs w:val="22"/>
+        </w:rPr>
+        <w:t xml:space="preserve">. Para tentar assegurar uma maior segurança do servidor aplicacional, este estará protegido por uma firewall em software. A base de dados </w:t>
       </w:r>
       <w:r>
         <w:rPr>
@@ -3090,7 +4589,23 @@
           <w:sz w:val="22"/>
           <w:szCs w:val="22"/>
         </w:rPr>
-        <w:t>Os utilizadores terão uma conta única no sistema, sendo isso garantido pelo uso de um documento oficial de identificação (Cartão de Cidadão, Passaporte, etc).</w:t>
+        <w:t xml:space="preserve">Os utilizadores terão uma conta única no sistema, sendo isso garantido pelo uso de um documento oficial de identificação (Cartão de Cidadão, Passaporte, </w:t>
+      </w:r>
+      <w:proofErr w:type="spellStart"/>
+      <w:r>
+        <w:rPr>
+          <w:sz w:val="22"/>
+          <w:szCs w:val="22"/>
+        </w:rPr>
+        <w:t>etc</w:t>
+      </w:r>
+      <w:proofErr w:type="spellEnd"/>
+      <w:r>
+        <w:rPr>
+          <w:sz w:val="22"/>
+          <w:szCs w:val="22"/>
+        </w:rPr>
+        <w:t>).</w:t>
       </w:r>
       <w:r>
         <w:rPr>
@@ -3132,7 +4647,39 @@
           <w:sz w:val="22"/>
           <w:szCs w:val="22"/>
         </w:rPr>
-        <w:t>s de DoS e Brute Force vindos dum</w:t>
+        <w:t xml:space="preserve">s de </w:t>
+      </w:r>
+      <w:proofErr w:type="spellStart"/>
+      <w:r>
+        <w:rPr>
+          <w:sz w:val="22"/>
+          <w:szCs w:val="22"/>
+        </w:rPr>
+        <w:t>DoS</w:t>
+      </w:r>
+      <w:proofErr w:type="spellEnd"/>
+      <w:r>
+        <w:rPr>
+          <w:sz w:val="22"/>
+          <w:szCs w:val="22"/>
+        </w:rPr>
+        <w:t xml:space="preserve"> e </w:t>
+      </w:r>
+      <w:proofErr w:type="spellStart"/>
+      <w:r>
+        <w:rPr>
+          <w:sz w:val="22"/>
+          <w:szCs w:val="22"/>
+        </w:rPr>
+        <w:t>Brute</w:t>
+      </w:r>
+      <w:proofErr w:type="spellEnd"/>
+      <w:r>
+        <w:rPr>
+          <w:sz w:val="22"/>
+          <w:szCs w:val="22"/>
+        </w:rPr>
+        <w:t xml:space="preserve"> Force vindos dum</w:t>
       </w:r>
       <w:r>
         <w:rPr>
@@ -3162,6 +4709,7 @@
         </w:rPr>
         <w:t xml:space="preserve"> O servidor aplicacional terá um mecanismo de atribuição de karma aos utilizadores, permitindo que utilizadores com um maior karma tenham vantagens (precedência) na reserva de lugares. Para assegurar a autenticidade das máquinas presentes nos </w:t>
       </w:r>
+      <w:proofErr w:type="spellStart"/>
       <w:r>
         <w:rPr>
           <w:sz w:val="22"/>
@@ -3169,6 +4717,7 @@
         </w:rPr>
         <w:t>shuttles</w:t>
       </w:r>
+      <w:proofErr w:type="spellEnd"/>
       <w:r>
         <w:rPr>
           <w:sz w:val="22"/>
@@ -3519,7 +5068,55 @@
                 <w:sz w:val="22"/>
                 <w:szCs w:val="22"/>
               </w:rPr>
-              <w:t>Configuração dos mecanismos de protecção contra XSS, CSRF, Code Injection e outros</w:t>
+              <w:t xml:space="preserve">Configuração dos mecanismos de </w:t>
+            </w:r>
+            <w:proofErr w:type="spellStart"/>
+            <w:r>
+              <w:rPr>
+                <w:sz w:val="22"/>
+                <w:szCs w:val="22"/>
+              </w:rPr>
+              <w:t>protecção</w:t>
+            </w:r>
+            <w:proofErr w:type="spellEnd"/>
+            <w:r>
+              <w:rPr>
+                <w:sz w:val="22"/>
+                <w:szCs w:val="22"/>
+              </w:rPr>
+              <w:t xml:space="preserve"> contra XSS, CSRF, </w:t>
+            </w:r>
+            <w:proofErr w:type="spellStart"/>
+            <w:r>
+              <w:rPr>
+                <w:sz w:val="22"/>
+                <w:szCs w:val="22"/>
+              </w:rPr>
+              <w:t>Code</w:t>
+            </w:r>
+            <w:proofErr w:type="spellEnd"/>
+            <w:r>
+              <w:rPr>
+                <w:sz w:val="22"/>
+                <w:szCs w:val="22"/>
+              </w:rPr>
+              <w:t xml:space="preserve"> </w:t>
+            </w:r>
+            <w:proofErr w:type="spellStart"/>
+            <w:r>
+              <w:rPr>
+                <w:sz w:val="22"/>
+                <w:szCs w:val="22"/>
+              </w:rPr>
+              <w:t>Injection</w:t>
+            </w:r>
+            <w:proofErr w:type="spellEnd"/>
+            <w:r>
+              <w:rPr>
+                <w:sz w:val="22"/>
+                <w:szCs w:val="22"/>
+              </w:rPr>
+              <w:t xml:space="preserve"> e outros</w:t>
             </w:r>
           </w:p>
         </w:tc>
@@ -3568,7 +5165,23 @@
                 <w:sz w:val="22"/>
                 <w:szCs w:val="22"/>
               </w:rPr>
-              <w:t>Implementação do sistema de logs de ações</w:t>
+              <w:t xml:space="preserve">Implementação do sistema de </w:t>
+            </w:r>
+            <w:proofErr w:type="spellStart"/>
+            <w:r>
+              <w:rPr>
+                <w:sz w:val="22"/>
+                <w:szCs w:val="22"/>
+              </w:rPr>
+              <w:t>logs</w:t>
+            </w:r>
+            <w:proofErr w:type="spellEnd"/>
+            <w:r>
+              <w:rPr>
+                <w:sz w:val="22"/>
+                <w:szCs w:val="22"/>
+              </w:rPr>
+              <w:t xml:space="preserve"> de ações</w:t>
             </w:r>
           </w:p>
         </w:tc>
@@ -3612,7 +5225,23 @@
                 <w:sz w:val="22"/>
                 <w:szCs w:val="22"/>
               </w:rPr>
-              <w:t>Implementar sistema de prevenção de ataques Brute Force ao sistema de autenticação</w:t>
+              <w:t xml:space="preserve">Implementar sistema de prevenção de ataques </w:t>
+            </w:r>
+            <w:proofErr w:type="spellStart"/>
+            <w:r>
+              <w:rPr>
+                <w:sz w:val="22"/>
+                <w:szCs w:val="22"/>
+              </w:rPr>
+              <w:t>Brute</w:t>
+            </w:r>
+            <w:proofErr w:type="spellEnd"/>
+            <w:r>
+              <w:rPr>
+                <w:sz w:val="22"/>
+                <w:szCs w:val="22"/>
+              </w:rPr>
+              <w:t xml:space="preserve"> Force ao sistema de autenticação</w:t>
             </w:r>
           </w:p>
         </w:tc>
@@ -3894,7 +5523,7 @@
         <w:sz w:val="18"/>
         <w:szCs w:val="18"/>
       </w:rPr>
-      <w:t>1</w:t>
+      <w:t>4</w:t>
     </w:r>
     <w:r>
       <w:rPr>
@@ -3966,7 +5595,7 @@
         <v:path o:extrusionok="f" gradientshapeok="t" o:connecttype="rect"/>
         <o:lock v:ext="edit" aspectratio="t"/>
       </v:shapetype>
-      <v:shape id="_x0000_i1073" type="#_x0000_t75" style="width:15.3pt;height:15.3pt" o:bullet="t">
+      <v:shape id="_x0000_i1026" type="#_x0000_t75" style="width:15.3pt;height:15.3pt" o:bullet="t">
         <v:imagedata r:id="rId1" o:title="/var/folders/wl/2cy7bgs14lx02pfqjzbw6db40000gn/T/com.microsoft.Word/Word Work File L_4"/>
       </v:shape>
     </w:pict>
@@ -5482,7 +7111,7 @@
 </file>
 
 <file path=customXml/itemProps1.xml><?xml version="1.0" encoding="utf-8"?>
-<ds:datastoreItem xmlns:ds="http://schemas.openxmlformats.org/officeDocument/2006/customXml" ds:itemID="{2460C866-5CE9-7344-A3EF-1EEC9B3BEE64}">
+<ds:datastoreItem xmlns:ds="http://schemas.openxmlformats.org/officeDocument/2006/customXml" ds:itemID="{87AF85D5-6AEB-BF47-A48E-E7993AF9C595}">
   <ds:schemaRefs>
     <ds:schemaRef ds:uri="http://schemas.openxmlformats.org/officeDocument/2006/bibliography"/>
   </ds:schemaRefs>

</xml_diff>

<commit_message>
Small fixes to report
</commit_message>
<xml_diff>
--- a/Reports/report-final.docx
+++ b/Reports/report-final.docx
@@ -23,7 +23,7 @@
       <w:r>
         <w:rPr>
           <w:noProof/>
-          <w:lang w:val="en-US"/>
+          <w:lang w:eastAsia="pt-PT"/>
         </w:rPr>
         <w:drawing>
           <wp:inline distT="0" distB="0" distL="0" distR="0" wp14:anchorId="72C41B1A" wp14:editId="685096C0">
@@ -234,7 +234,7 @@
     </w:p>
     <w:tbl>
       <w:tblPr>
-        <w:tblStyle w:val="TableGrid"/>
+        <w:tblStyle w:val="Tabelacomgrelha"/>
         <w:tblW w:w="0" w:type="auto"/>
         <w:tblBorders>
           <w:top w:val="none" w:sz="0" w:space="0" w:color="auto"/>
@@ -263,7 +263,7 @@
             <w:r>
               <w:rPr>
                 <w:noProof/>
-                <w:lang w:val="en-US"/>
+                <w:lang w:eastAsia="pt-PT"/>
               </w:rPr>
               <w:drawing>
                 <wp:inline distT="0" distB="0" distL="0" distR="0" wp14:anchorId="4D340539" wp14:editId="15CEEF8E">
@@ -327,7 +327,7 @@
             <w:r>
               <w:rPr>
                 <w:noProof/>
-                <w:lang w:val="en-US"/>
+                <w:lang w:eastAsia="pt-PT"/>
               </w:rPr>
               <w:drawing>
                 <wp:inline distT="0" distB="0" distL="0" distR="0" wp14:anchorId="1695EC99" wp14:editId="5B2E963A">
@@ -391,7 +391,7 @@
             <w:r>
               <w:rPr>
                 <w:noProof/>
-                <w:lang w:val="en-US"/>
+                <w:lang w:eastAsia="pt-PT"/>
               </w:rPr>
               <w:drawing>
                 <wp:inline distT="0" distB="0" distL="0" distR="0" wp14:anchorId="4C37D339" wp14:editId="79617453">
@@ -455,13 +455,8 @@
               <w:jc w:val="center"/>
             </w:pPr>
             <w:r>
-              <w:t xml:space="preserve">Daniel </w:t>
+              <w:t>Daniel Sil</w:t>
             </w:r>
-            <w:proofErr w:type="spellStart"/>
-            <w:r>
-              <w:t>Sil</w:t>
-            </w:r>
-            <w:proofErr w:type="spellEnd"/>
           </w:p>
         </w:tc>
         <w:tc>
@@ -473,13 +468,8 @@
               <w:jc w:val="center"/>
             </w:pPr>
             <w:r>
-              <w:t xml:space="preserve">Miguel </w:t>
+              <w:t>Miguel Pasadinhas</w:t>
             </w:r>
-            <w:proofErr w:type="spellStart"/>
-            <w:r>
-              <w:t>Pasadinhas</w:t>
-            </w:r>
-            <w:proofErr w:type="spellEnd"/>
           </w:p>
         </w:tc>
         <w:tc>
@@ -579,12 +569,10 @@
         <w:spacing w:before="80" w:after="80"/>
         <w:ind w:firstLine="567"/>
       </w:pPr>
-      <w:bookmarkStart w:id="0" w:name="_GoBack"/>
-      <w:bookmarkEnd w:id="0"/>
     </w:p>
     <w:p>
       <w:pPr>
-        <w:pStyle w:val="Heading1"/>
+        <w:pStyle w:val="Cabealho1"/>
         <w:spacing w:before="80" w:after="80"/>
         <w:ind w:firstLine="567"/>
       </w:pPr>
@@ -601,6 +589,7 @@
     </w:p>
     <w:p>
       <w:pPr>
+        <w:ind w:firstLine="567"/>
         <w:jc w:val="both"/>
         <w:rPr>
           <w:sz w:val="22"/>
@@ -649,7 +638,46 @@
           <w:sz w:val="22"/>
           <w:szCs w:val="22"/>
         </w:rPr>
-        <w:t>. Este sistema permitirá dar prioridade a utilizadores com um maior karma (reputação associada a uma pessoa). Neste sistema</w:t>
+        <w:t xml:space="preserve">. Este sistema permitirá dar prioridade a utilizadores com um maior </w:t>
+      </w:r>
+      <w:r>
+        <w:rPr>
+          <w:i/>
+          <w:sz w:val="22"/>
+          <w:szCs w:val="22"/>
+        </w:rPr>
+        <w:t>karma</w:t>
+      </w:r>
+      <w:r>
+        <w:rPr>
+          <w:sz w:val="22"/>
+          <w:szCs w:val="22"/>
+        </w:rPr>
+        <w:t xml:space="preserve"> (reputação associada a uma </w:t>
+      </w:r>
+      <w:r>
+        <w:rPr>
+          <w:sz w:val="22"/>
+          <w:szCs w:val="22"/>
+        </w:rPr>
+        <w:t>pessoa).</w:t>
+      </w:r>
+    </w:p>
+    <w:p>
+      <w:pPr>
+        <w:ind w:firstLine="567"/>
+        <w:jc w:val="both"/>
+        <w:rPr>
+          <w:sz w:val="22"/>
+          <w:szCs w:val="22"/>
+        </w:rPr>
+      </w:pPr>
+      <w:r>
+        <w:rPr>
+          <w:sz w:val="22"/>
+          <w:szCs w:val="22"/>
+        </w:rPr>
+        <w:t>Neste sistema</w:t>
       </w:r>
       <w:r>
         <w:rPr>
@@ -732,7 +760,22 @@
           <w:sz w:val="22"/>
           <w:szCs w:val="22"/>
         </w:rPr>
-        <w:t>Dado que será desenvolvido como uma aplicação web,</w:t>
+        <w:t xml:space="preserve">Dado que será desenvolvido como uma aplicação </w:t>
+      </w:r>
+      <w:r>
+        <w:rPr>
+          <w:i/>
+          <w:sz w:val="22"/>
+          <w:szCs w:val="22"/>
+        </w:rPr>
+        <w:t>web</w:t>
+      </w:r>
+      <w:r>
+        <w:rPr>
+          <w:sz w:val="22"/>
+          <w:szCs w:val="22"/>
+        </w:rPr>
+        <w:t>,</w:t>
       </w:r>
       <w:r>
         <w:rPr>
@@ -747,11 +790,20 @@
           <w:sz w:val="22"/>
           <w:szCs w:val="22"/>
         </w:rPr>
-        <w:t xml:space="preserve">existem também ataques comuns a estas aplicações, como Cross Site </w:t>
-      </w:r>
-      <w:proofErr w:type="spellStart"/>
-      <w:r>
-        <w:rPr>
+        <w:t xml:space="preserve">existem também ataques comuns a estas aplicações, como </w:t>
+      </w:r>
+      <w:r>
+        <w:rPr>
+          <w:i/>
+          <w:sz w:val="22"/>
+          <w:szCs w:val="22"/>
+        </w:rPr>
+        <w:t xml:space="preserve">Cross Site </w:t>
+      </w:r>
+      <w:proofErr w:type="spellStart"/>
+      <w:r>
+        <w:rPr>
+          <w:i/>
           <w:sz w:val="22"/>
           <w:szCs w:val="22"/>
         </w:rPr>
@@ -763,11 +815,20 @@
           <w:sz w:val="22"/>
           <w:szCs w:val="22"/>
         </w:rPr>
-        <w:t xml:space="preserve">, Cross Site </w:t>
-      </w:r>
-      <w:proofErr w:type="spellStart"/>
-      <w:r>
-        <w:rPr>
+        <w:t xml:space="preserve">, </w:t>
+      </w:r>
+      <w:r>
+        <w:rPr>
+          <w:i/>
+          <w:sz w:val="22"/>
+          <w:szCs w:val="22"/>
+        </w:rPr>
+        <w:t xml:space="preserve">Cross Site </w:t>
+      </w:r>
+      <w:proofErr w:type="spellStart"/>
+      <w:r>
+        <w:rPr>
+          <w:i/>
           <w:sz w:val="22"/>
           <w:szCs w:val="22"/>
         </w:rPr>
@@ -776,6 +837,7 @@
       <w:proofErr w:type="spellEnd"/>
       <w:r>
         <w:rPr>
+          <w:i/>
           <w:sz w:val="22"/>
           <w:szCs w:val="22"/>
         </w:rPr>
@@ -784,6 +846,7 @@
       <w:proofErr w:type="spellStart"/>
       <w:r>
         <w:rPr>
+          <w:i/>
           <w:sz w:val="22"/>
           <w:szCs w:val="22"/>
         </w:rPr>
@@ -795,11 +858,20 @@
           <w:sz w:val="22"/>
           <w:szCs w:val="22"/>
         </w:rPr>
-        <w:t xml:space="preserve"> e SQL </w:t>
-      </w:r>
-      <w:proofErr w:type="spellStart"/>
-      <w:r>
-        <w:rPr>
+        <w:t xml:space="preserve"> e </w:t>
+      </w:r>
+      <w:r>
+        <w:rPr>
+          <w:i/>
+          <w:sz w:val="22"/>
+          <w:szCs w:val="22"/>
+        </w:rPr>
+        <w:t xml:space="preserve">SQL </w:t>
+      </w:r>
+      <w:proofErr w:type="spellStart"/>
+      <w:r>
+        <w:rPr>
+          <w:i/>
           <w:sz w:val="22"/>
           <w:szCs w:val="22"/>
         </w:rPr>
@@ -826,7 +898,7 @@
     </w:p>
     <w:tbl>
       <w:tblPr>
-        <w:tblStyle w:val="TableGrid"/>
+        <w:tblStyle w:val="Tabelacomgrelha"/>
         <w:tblW w:w="9067" w:type="dxa"/>
         <w:tblLook w:val="04A0" w:firstRow="1" w:lastRow="0" w:firstColumn="1" w:lastColumn="0" w:noHBand="0" w:noVBand="1"/>
       </w:tblPr>
@@ -891,6 +963,7 @@
             <w:pPr>
               <w:jc w:val="both"/>
               <w:rPr>
+                <w:i/>
                 <w:sz w:val="22"/>
                 <w:szCs w:val="22"/>
               </w:rPr>
@@ -898,6 +971,7 @@
             <w:proofErr w:type="spellStart"/>
             <w:r>
               <w:rPr>
+                <w:i/>
                 <w:sz w:val="22"/>
                 <w:szCs w:val="22"/>
               </w:rPr>
@@ -996,6 +1070,7 @@
             <w:pPr>
               <w:jc w:val="both"/>
               <w:rPr>
+                <w:i/>
                 <w:sz w:val="22"/>
                 <w:szCs w:val="22"/>
               </w:rPr>
@@ -1003,6 +1078,7 @@
             <w:proofErr w:type="spellStart"/>
             <w:r>
               <w:rPr>
+                <w:i/>
                 <w:sz w:val="22"/>
                 <w:szCs w:val="22"/>
               </w:rPr>
@@ -1086,6 +1162,7 @@
             <w:pPr>
               <w:jc w:val="both"/>
               <w:rPr>
+                <w:i/>
                 <w:sz w:val="22"/>
                 <w:szCs w:val="22"/>
               </w:rPr>
@@ -1093,6 +1170,7 @@
             <w:proofErr w:type="spellStart"/>
             <w:r>
               <w:rPr>
+                <w:i/>
                 <w:sz w:val="22"/>
                 <w:szCs w:val="22"/>
               </w:rPr>
@@ -1132,6 +1210,7 @@
             <w:pPr>
               <w:jc w:val="both"/>
               <w:rPr>
+                <w:i/>
                 <w:sz w:val="22"/>
                 <w:szCs w:val="22"/>
               </w:rPr>
@@ -1139,6 +1218,7 @@
             <w:proofErr w:type="spellStart"/>
             <w:r>
               <w:rPr>
+                <w:i/>
                 <w:sz w:val="22"/>
                 <w:szCs w:val="22"/>
               </w:rPr>
@@ -1147,6 +1227,7 @@
             <w:proofErr w:type="spellEnd"/>
             <w:r>
               <w:rPr>
+                <w:i/>
                 <w:sz w:val="22"/>
                 <w:szCs w:val="22"/>
               </w:rPr>
@@ -1155,6 +1236,7 @@
             <w:proofErr w:type="spellStart"/>
             <w:r>
               <w:rPr>
+                <w:i/>
                 <w:sz w:val="22"/>
                 <w:szCs w:val="22"/>
               </w:rPr>
@@ -1194,6 +1276,7 @@
             <w:pPr>
               <w:jc w:val="both"/>
               <w:rPr>
+                <w:i/>
                 <w:sz w:val="22"/>
                 <w:szCs w:val="22"/>
               </w:rPr>
@@ -1201,6 +1284,7 @@
             <w:proofErr w:type="spellStart"/>
             <w:r>
               <w:rPr>
+                <w:i/>
                 <w:sz w:val="22"/>
                 <w:szCs w:val="22"/>
               </w:rPr>
@@ -1209,6 +1293,7 @@
             <w:proofErr w:type="spellEnd"/>
             <w:r>
               <w:rPr>
+                <w:i/>
                 <w:sz w:val="22"/>
                 <w:szCs w:val="22"/>
               </w:rPr>
@@ -1217,6 +1302,7 @@
             <w:proofErr w:type="spellStart"/>
             <w:r>
               <w:rPr>
+                <w:i/>
                 <w:sz w:val="22"/>
                 <w:szCs w:val="22"/>
               </w:rPr>
@@ -1225,6 +1311,7 @@
             <w:proofErr w:type="spellEnd"/>
             <w:r>
               <w:rPr>
+                <w:i/>
                 <w:sz w:val="22"/>
                 <w:szCs w:val="22"/>
               </w:rPr>
@@ -1233,6 +1320,7 @@
             <w:proofErr w:type="spellStart"/>
             <w:r>
               <w:rPr>
+                <w:i/>
                 <w:sz w:val="22"/>
                 <w:szCs w:val="22"/>
               </w:rPr>
@@ -1258,7 +1346,22 @@
                 <w:sz w:val="22"/>
                 <w:szCs w:val="22"/>
               </w:rPr>
-              <w:t>Enviar muitos pedidos ao servidor web para prejudicar o seu funcionamento.</w:t>
+              <w:t xml:space="preserve">Enviar muitos pedidos ao servidor </w:t>
+            </w:r>
+            <w:r>
+              <w:rPr>
+                <w:i/>
+                <w:sz w:val="22"/>
+                <w:szCs w:val="22"/>
+              </w:rPr>
+              <w:t>web</w:t>
+            </w:r>
+            <w:r>
+              <w:rPr>
+                <w:sz w:val="22"/>
+                <w:szCs w:val="22"/>
+              </w:rPr>
+              <w:t xml:space="preserve"> para prejudicar o seu funcionamento.</w:t>
             </w:r>
           </w:p>
         </w:tc>
@@ -1275,6 +1378,7 @@
             <w:pPr>
               <w:jc w:val="both"/>
               <w:rPr>
+                <w:i/>
                 <w:sz w:val="22"/>
                 <w:szCs w:val="22"/>
               </w:rPr>
@@ -1282,6 +1386,7 @@
             <w:proofErr w:type="spellStart"/>
             <w:r>
               <w:rPr>
+                <w:i/>
                 <w:sz w:val="22"/>
                 <w:szCs w:val="22"/>
               </w:rPr>
@@ -1290,6 +1395,7 @@
             <w:proofErr w:type="spellEnd"/>
             <w:r>
               <w:rPr>
+                <w:i/>
                 <w:sz w:val="22"/>
                 <w:szCs w:val="22"/>
               </w:rPr>
@@ -1298,6 +1404,7 @@
             <w:proofErr w:type="spellStart"/>
             <w:r>
               <w:rPr>
+                <w:i/>
                 <w:sz w:val="22"/>
                 <w:szCs w:val="22"/>
               </w:rPr>
@@ -1306,6 +1413,7 @@
             <w:proofErr w:type="spellEnd"/>
             <w:r>
               <w:rPr>
+                <w:i/>
                 <w:sz w:val="22"/>
                 <w:szCs w:val="22"/>
               </w:rPr>
@@ -1314,6 +1422,7 @@
             <w:proofErr w:type="spellStart"/>
             <w:r>
               <w:rPr>
+                <w:i/>
                 <w:sz w:val="22"/>
                 <w:szCs w:val="22"/>
               </w:rPr>
@@ -1328,6 +1437,7 @@
           </w:tcPr>
           <w:p>
             <w:pPr>
+              <w:keepNext/>
               <w:jc w:val="both"/>
               <w:rPr>
                 <w:sz w:val="22"/>
@@ -1339,16 +1449,59 @@
                 <w:sz w:val="22"/>
                 <w:szCs w:val="22"/>
               </w:rPr>
-              <w:t>Um atacante conseguir um role que não lhe compete.</w:t>
+              <w:t xml:space="preserve">Um atacante conseguir um </w:t>
+            </w:r>
+            <w:r>
+              <w:rPr>
+                <w:i/>
+                <w:sz w:val="22"/>
+                <w:szCs w:val="22"/>
+              </w:rPr>
+              <w:t>role</w:t>
+            </w:r>
+            <w:r>
+              <w:rPr>
+                <w:sz w:val="22"/>
+                <w:szCs w:val="22"/>
+              </w:rPr>
+              <w:t xml:space="preserve"> que não lhe compete.</w:t>
             </w:r>
           </w:p>
         </w:tc>
       </w:tr>
     </w:tbl>
-    <w:p/>
     <w:p>
       <w:pPr>
-        <w:pStyle w:val="Heading1"/>
+        <w:pStyle w:val="Legenda"/>
+      </w:pPr>
+      <w:r>
+        <w:t xml:space="preserve">Tabela </w:t>
+      </w:r>
+      <w:r>
+        <w:fldChar w:fldCharType="begin"/>
+      </w:r>
+      <w:r>
+        <w:instrText xml:space="preserve"> SEQ Tabela \* ARABIC </w:instrText>
+      </w:r>
+      <w:r>
+        <w:fldChar w:fldCharType="separate"/>
+      </w:r>
+      <w:r>
+        <w:rPr>
+          <w:noProof/>
+        </w:rPr>
+        <w:t>1</w:t>
+      </w:r>
+      <w:r>
+        <w:fldChar w:fldCharType="end"/>
+      </w:r>
+      <w:r>
+        <w:t xml:space="preserve"> – Análise STRIDE</w:t>
+      </w:r>
+    </w:p>
+    <w:p>
+      <w:pPr>
+        <w:pStyle w:val="Cabealho1"/>
         <w:spacing w:before="80" w:after="80"/>
         <w:ind w:firstLine="567"/>
       </w:pPr>
@@ -1358,7 +1511,7 @@
     </w:p>
     <w:p>
       <w:pPr>
-        <w:pStyle w:val="Heading2"/>
+        <w:pStyle w:val="Cabealho2"/>
         <w:spacing w:before="80" w:after="80"/>
         <w:ind w:firstLine="567"/>
       </w:pPr>
@@ -1385,11 +1538,62 @@
           <w:sz w:val="22"/>
           <w:szCs w:val="22"/>
         </w:rPr>
-        <w:t xml:space="preserve">A nossa solução é uma aplicação web, pois esta tira partido dos canais de comunicação públicos da internet e é facilmente acessível por qualquer utilizador, sendo necessário apenas um browser. Assim as reservas no </w:t>
-      </w:r>
-      <w:proofErr w:type="spellStart"/>
-      <w:r>
-        <w:rPr>
+        <w:t xml:space="preserve">A nossa solução é uma aplicação </w:t>
+      </w:r>
+      <w:r>
+        <w:rPr>
+          <w:i/>
+          <w:color w:val="000000" w:themeColor="text1"/>
+          <w:sz w:val="22"/>
+          <w:szCs w:val="22"/>
+        </w:rPr>
+        <w:t>web</w:t>
+      </w:r>
+      <w:r>
+        <w:rPr>
+          <w:color w:val="000000" w:themeColor="text1"/>
+          <w:sz w:val="22"/>
+          <w:szCs w:val="22"/>
+        </w:rPr>
+        <w:t xml:space="preserve">, pois esta tira partido dos canais de comunicação públicos da internet e é facilmente acessível por qualquer utilizador, sendo necessário apenas um </w:t>
+      </w:r>
+      <w:r>
+        <w:rPr>
+          <w:i/>
+          <w:color w:val="000000" w:themeColor="text1"/>
+          <w:sz w:val="22"/>
+          <w:szCs w:val="22"/>
+        </w:rPr>
+        <w:t>browser</w:t>
+      </w:r>
+      <w:r>
+        <w:rPr>
+          <w:color w:val="000000" w:themeColor="text1"/>
+          <w:sz w:val="22"/>
+          <w:szCs w:val="22"/>
+        </w:rPr>
+        <w:t>. Assim</w:t>
+      </w:r>
+      <w:r>
+        <w:rPr>
+          <w:color w:val="000000" w:themeColor="text1"/>
+          <w:sz w:val="22"/>
+          <w:szCs w:val="22"/>
+        </w:rPr>
+        <w:t>,</w:t>
+      </w:r>
+      <w:r>
+        <w:rPr>
+          <w:color w:val="000000" w:themeColor="text1"/>
+          <w:sz w:val="22"/>
+          <w:szCs w:val="22"/>
+        </w:rPr>
+        <w:t xml:space="preserve"> as reservas no </w:t>
+      </w:r>
+      <w:proofErr w:type="spellStart"/>
+      <w:r>
+        <w:rPr>
+          <w:i/>
           <w:color w:val="000000" w:themeColor="text1"/>
           <w:sz w:val="22"/>
           <w:szCs w:val="22"/>
@@ -1403,11 +1607,29 @@
           <w:sz w:val="22"/>
           <w:szCs w:val="22"/>
         </w:rPr>
-        <w:t xml:space="preserve"> são feitas através de um browser que comunica com um servidor central (daqui em diante referido como </w:t>
-      </w:r>
-      <w:proofErr w:type="spellStart"/>
-      <w:r>
-        <w:rPr>
+        <w:t xml:space="preserve"> são feitas através de um </w:t>
+      </w:r>
+      <w:r>
+        <w:rPr>
+          <w:i/>
+          <w:color w:val="000000" w:themeColor="text1"/>
+          <w:sz w:val="22"/>
+          <w:szCs w:val="22"/>
+        </w:rPr>
+        <w:t>browser</w:t>
+      </w:r>
+      <w:r>
+        <w:rPr>
+          <w:color w:val="000000" w:themeColor="text1"/>
+          <w:sz w:val="22"/>
+          <w:szCs w:val="22"/>
+        </w:rPr>
+        <w:t xml:space="preserve"> que comunica com um servidor central (daqui em diante referido como </w:t>
+      </w:r>
+      <w:proofErr w:type="spellStart"/>
+      <w:r>
+        <w:rPr>
+          <w:i/>
           <w:color w:val="000000" w:themeColor="text1"/>
           <w:sz w:val="22"/>
           <w:szCs w:val="22"/>
@@ -1417,15 +1639,25 @@
       <w:proofErr w:type="spellEnd"/>
       <w:r>
         <w:rPr>
-          <w:color w:val="000000" w:themeColor="text1"/>
-          <w:sz w:val="22"/>
-          <w:szCs w:val="22"/>
-        </w:rPr>
-        <w:t xml:space="preserve"> Server). Para registar as presenças no </w:t>
-      </w:r>
-      <w:proofErr w:type="spellStart"/>
-      <w:r>
-        <w:rPr>
+          <w:i/>
+          <w:color w:val="000000" w:themeColor="text1"/>
+          <w:sz w:val="22"/>
+          <w:szCs w:val="22"/>
+        </w:rPr>
+        <w:t xml:space="preserve"> Server</w:t>
+      </w:r>
+      <w:r>
+        <w:rPr>
+          <w:color w:val="000000" w:themeColor="text1"/>
+          <w:sz w:val="22"/>
+          <w:szCs w:val="22"/>
+        </w:rPr>
+        <w:t xml:space="preserve">). Para registar as presenças no </w:t>
+      </w:r>
+      <w:proofErr w:type="spellStart"/>
+      <w:r>
+        <w:rPr>
+          <w:i/>
           <w:color w:val="000000" w:themeColor="text1"/>
           <w:sz w:val="22"/>
           <w:szCs w:val="22"/>
@@ -1443,15 +1675,25 @@
       </w:r>
       <w:r>
         <w:rPr>
-          <w:color w:val="000000" w:themeColor="text1"/>
-          <w:sz w:val="22"/>
-          <w:szCs w:val="22"/>
-        </w:rPr>
-        <w:t xml:space="preserve">web residente num computador em cada </w:t>
-      </w:r>
-      <w:proofErr w:type="spellStart"/>
-      <w:r>
-        <w:rPr>
+          <w:i/>
+          <w:color w:val="000000" w:themeColor="text1"/>
+          <w:sz w:val="22"/>
+          <w:szCs w:val="22"/>
+        </w:rPr>
+        <w:t>web</w:t>
+      </w:r>
+      <w:r>
+        <w:rPr>
+          <w:color w:val="000000" w:themeColor="text1"/>
+          <w:sz w:val="22"/>
+          <w:szCs w:val="22"/>
+        </w:rPr>
+        <w:t xml:space="preserve"> residente num computador em cada </w:t>
+      </w:r>
+      <w:proofErr w:type="spellStart"/>
+      <w:r>
+        <w:rPr>
+          <w:i/>
           <w:color w:val="000000" w:themeColor="text1"/>
           <w:sz w:val="22"/>
           <w:szCs w:val="22"/>
@@ -1470,6 +1712,7 @@
       <w:proofErr w:type="spellStart"/>
       <w:r>
         <w:rPr>
+          <w:i/>
           <w:color w:val="000000" w:themeColor="text1"/>
           <w:sz w:val="22"/>
           <w:szCs w:val="22"/>
@@ -1488,6 +1731,7 @@
       <w:proofErr w:type="spellStart"/>
       <w:r>
         <w:rPr>
+          <w:i/>
           <w:color w:val="000000" w:themeColor="text1"/>
           <w:sz w:val="22"/>
           <w:szCs w:val="22"/>
@@ -1506,6 +1750,7 @@
       <w:proofErr w:type="spellStart"/>
       <w:r>
         <w:rPr>
+          <w:i/>
           <w:color w:val="000000" w:themeColor="text1"/>
           <w:sz w:val="22"/>
           <w:szCs w:val="22"/>
@@ -1524,6 +1769,7 @@
       <w:proofErr w:type="spellStart"/>
       <w:r>
         <w:rPr>
+          <w:i/>
           <w:color w:val="000000" w:themeColor="text1"/>
           <w:sz w:val="22"/>
           <w:szCs w:val="22"/>
@@ -1542,6 +1788,7 @@
       <w:proofErr w:type="spellStart"/>
       <w:r>
         <w:rPr>
+          <w:i/>
           <w:color w:val="000000" w:themeColor="text1"/>
           <w:sz w:val="22"/>
           <w:szCs w:val="22"/>
@@ -1555,11 +1802,28 @@
           <w:sz w:val="22"/>
           <w:szCs w:val="22"/>
         </w:rPr>
-        <w:t xml:space="preserve">. Por sua vez esta informação é enviada para o </w:t>
-      </w:r>
-      <w:proofErr w:type="spellStart"/>
-      <w:r>
-        <w:rPr>
+        <w:t>. Por sua vez</w:t>
+      </w:r>
+      <w:r>
+        <w:rPr>
+          <w:color w:val="000000" w:themeColor="text1"/>
+          <w:sz w:val="22"/>
+          <w:szCs w:val="22"/>
+        </w:rPr>
+        <w:t>,</w:t>
+      </w:r>
+      <w:r>
+        <w:rPr>
+          <w:color w:val="000000" w:themeColor="text1"/>
+          <w:sz w:val="22"/>
+          <w:szCs w:val="22"/>
+        </w:rPr>
+        <w:t xml:space="preserve"> esta informação é enviada para o </w:t>
+      </w:r>
+      <w:proofErr w:type="spellStart"/>
+      <w:r>
+        <w:rPr>
+          <w:i/>
           <w:color w:val="000000" w:themeColor="text1"/>
           <w:sz w:val="22"/>
           <w:szCs w:val="22"/>
@@ -1569,11 +1833,37 @@
       <w:proofErr w:type="spellEnd"/>
       <w:r>
         <w:rPr>
-          <w:color w:val="000000" w:themeColor="text1"/>
-          <w:sz w:val="22"/>
-          <w:szCs w:val="22"/>
-        </w:rPr>
-        <w:t xml:space="preserve"> Server, para gerir o karma de cada utilizador de acordo com as presenças.</w:t>
+          <w:i/>
+          <w:color w:val="000000" w:themeColor="text1"/>
+          <w:sz w:val="22"/>
+          <w:szCs w:val="22"/>
+        </w:rPr>
+        <w:t xml:space="preserve"> Server</w:t>
+      </w:r>
+      <w:r>
+        <w:rPr>
+          <w:color w:val="000000" w:themeColor="text1"/>
+          <w:sz w:val="22"/>
+          <w:szCs w:val="22"/>
+        </w:rPr>
+        <w:t xml:space="preserve">, para gerir o </w:t>
+      </w:r>
+      <w:r>
+        <w:rPr>
+          <w:i/>
+          <w:color w:val="000000" w:themeColor="text1"/>
+          <w:sz w:val="22"/>
+          <w:szCs w:val="22"/>
+        </w:rPr>
+        <w:t>karma</w:t>
+      </w:r>
+      <w:r>
+        <w:rPr>
+          <w:color w:val="000000" w:themeColor="text1"/>
+          <w:sz w:val="22"/>
+          <w:szCs w:val="22"/>
+        </w:rPr>
+        <w:t xml:space="preserve"> de cada utilizador de acordo com as presenças.</w:t>
       </w:r>
       <w:r>
         <w:rPr>
@@ -1586,6 +1876,7 @@
       <w:proofErr w:type="spellStart"/>
       <w:r>
         <w:rPr>
+          <w:i/>
           <w:color w:val="000000" w:themeColor="text1"/>
           <w:sz w:val="22"/>
           <w:szCs w:val="22"/>
@@ -1607,7 +1898,23 @@
           <w:sz w:val="22"/>
           <w:szCs w:val="22"/>
         </w:rPr>
-        <w:t xml:space="preserve">ir a integridade e confidencialidade dos dados. Contudo, por motivos de demonstração de conhecimento, foi criado um canal de comunicação seguro feito assumindo o uso de </w:t>
+        <w:t>ir a integridade e confidencialidade dos dados. Contudo, por motivos de demonstração de conhecimento, foi criado um canal de comunicação seguro</w:t>
+      </w:r>
+      <w:r>
+        <w:rPr>
+          <w:color w:val="000000" w:themeColor="text1"/>
+          <w:sz w:val="22"/>
+          <w:szCs w:val="22"/>
+        </w:rPr>
+        <w:t>,</w:t>
+      </w:r>
+      <w:r>
+        <w:rPr>
+          <w:color w:val="000000" w:themeColor="text1"/>
+          <w:sz w:val="22"/>
+          <w:szCs w:val="22"/>
+        </w:rPr>
+        <w:t xml:space="preserve"> feito assumindo o uso de </w:t>
       </w:r>
       <w:proofErr w:type="spellStart"/>
       <w:r>
@@ -1625,11 +1932,20 @@
           <w:sz w:val="22"/>
           <w:szCs w:val="22"/>
         </w:rPr>
-        <w:t xml:space="preserve">, entre o </w:t>
-      </w:r>
-      <w:proofErr w:type="spellStart"/>
-      <w:r>
-        <w:rPr>
+        <w:t xml:space="preserve"> </w:t>
+      </w:r>
+      <w:r>
+        <w:rPr>
+          <w:color w:val="000000" w:themeColor="text1"/>
+          <w:sz w:val="22"/>
+          <w:szCs w:val="22"/>
+        </w:rPr>
+        <w:t xml:space="preserve">entre o </w:t>
+      </w:r>
+      <w:proofErr w:type="spellStart"/>
+      <w:r>
+        <w:rPr>
+          <w:i/>
           <w:color w:val="000000" w:themeColor="text1"/>
           <w:sz w:val="22"/>
           <w:szCs w:val="22"/>
@@ -1648,6 +1964,7 @@
       <w:proofErr w:type="spellStart"/>
       <w:r>
         <w:rPr>
+          <w:i/>
           <w:color w:val="000000" w:themeColor="text1"/>
           <w:sz w:val="22"/>
           <w:szCs w:val="22"/>
@@ -1666,6 +1983,7 @@
       <w:proofErr w:type="spellStart"/>
       <w:r>
         <w:rPr>
+          <w:i/>
           <w:color w:val="000000" w:themeColor="text1"/>
           <w:sz w:val="22"/>
           <w:szCs w:val="22"/>
@@ -1675,15 +1993,25 @@
       <w:proofErr w:type="spellEnd"/>
       <w:r>
         <w:rPr>
-          <w:color w:val="000000" w:themeColor="text1"/>
-          <w:sz w:val="22"/>
-          <w:szCs w:val="22"/>
-        </w:rPr>
-        <w:t xml:space="preserve"> Server. O </w:t>
-      </w:r>
-      <w:proofErr w:type="spellStart"/>
-      <w:r>
-        <w:rPr>
+          <w:i/>
+          <w:color w:val="000000" w:themeColor="text1"/>
+          <w:sz w:val="22"/>
+          <w:szCs w:val="22"/>
+        </w:rPr>
+        <w:t xml:space="preserve"> Server</w:t>
+      </w:r>
+      <w:r>
+        <w:rPr>
+          <w:color w:val="000000" w:themeColor="text1"/>
+          <w:sz w:val="22"/>
+          <w:szCs w:val="22"/>
+        </w:rPr>
+        <w:t xml:space="preserve">. O </w:t>
+      </w:r>
+      <w:proofErr w:type="spellStart"/>
+      <w:r>
+        <w:rPr>
+          <w:i/>
           <w:color w:val="000000" w:themeColor="text1"/>
           <w:sz w:val="22"/>
           <w:szCs w:val="22"/>
@@ -1697,7 +2025,41 @@
           <w:sz w:val="22"/>
           <w:szCs w:val="22"/>
         </w:rPr>
-        <w:t xml:space="preserve"> Server corre numa máquina protegida por uma firewall e usa uma base de dados residente na mesma máquina.</w:t>
+        <w:t xml:space="preserve"> </w:t>
+      </w:r>
+      <w:r>
+        <w:rPr>
+          <w:i/>
+          <w:color w:val="000000" w:themeColor="text1"/>
+          <w:sz w:val="22"/>
+          <w:szCs w:val="22"/>
+        </w:rPr>
+        <w:t>Server</w:t>
+      </w:r>
+      <w:r>
+        <w:rPr>
+          <w:color w:val="000000" w:themeColor="text1"/>
+          <w:sz w:val="22"/>
+          <w:szCs w:val="22"/>
+        </w:rPr>
+        <w:t xml:space="preserve"> corre numa máquina protegida por uma </w:t>
+      </w:r>
+      <w:r>
+        <w:rPr>
+          <w:i/>
+          <w:color w:val="000000" w:themeColor="text1"/>
+          <w:sz w:val="22"/>
+          <w:szCs w:val="22"/>
+        </w:rPr>
+        <w:t>firewall</w:t>
+      </w:r>
+      <w:r>
+        <w:rPr>
+          <w:color w:val="000000" w:themeColor="text1"/>
+          <w:sz w:val="22"/>
+          <w:szCs w:val="22"/>
+        </w:rPr>
+        <w:t xml:space="preserve"> e usa uma base de dados residente na mesma máquina.</w:t>
       </w:r>
       <w:r>
         <w:rPr>
@@ -1710,27 +2072,27 @@
     </w:p>
     <w:p>
       <w:pPr>
-        <w:pStyle w:val="Heading2"/>
+        <w:pStyle w:val="Cabealho2"/>
         <w:spacing w:before="80" w:after="80"/>
         <w:ind w:firstLine="567"/>
       </w:pPr>
     </w:p>
     <w:p>
       <w:pPr>
-        <w:pStyle w:val="Heading2"/>
+        <w:pStyle w:val="Cabealho2"/>
         <w:spacing w:before="80" w:after="80"/>
         <w:ind w:firstLine="567"/>
       </w:pPr>
       <w:r>
         <w:rPr>
           <w:noProof/>
-          <w:lang w:val="en-US"/>
+          <w:lang w:eastAsia="pt-PT"/>
         </w:rPr>
         <w:drawing>
-          <wp:inline distT="0" distB="0" distL="0" distR="0" wp14:anchorId="1FC5D5BA" wp14:editId="37B3CA56">
-            <wp:extent cx="5713095" cy="1577340"/>
+          <wp:inline distT="0" distB="0" distL="0" distR="0" wp14:anchorId="1FC5D5BA" wp14:editId="495781A8">
+            <wp:extent cx="5713095" cy="1531027"/>
             <wp:effectExtent l="0" t="0" r="1905" b="0"/>
-            <wp:docPr id="8" name="Imagem 8" descr="Overview.png"/>
+            <wp:docPr id="8" name="Imagem 8"/>
             <wp:cNvGraphicFramePr>
               <a:graphicFrameLocks xmlns:a="http://schemas.openxmlformats.org/drawingml/2006/main" noChangeAspect="1"/>
             </wp:cNvGraphicFramePr>
@@ -1751,7 +2113,6 @@
                         </a:ext>
                       </a:extLst>
                     </a:blip>
-                    <a:srcRect/>
                     <a:stretch>
                       <a:fillRect/>
                     </a:stretch>
@@ -1759,7 +2120,7 @@
                   <pic:spPr bwMode="auto">
                     <a:xfrm>
                       <a:off x="0" y="0"/>
-                      <a:ext cx="5713095" cy="1577340"/>
+                      <a:ext cx="5713095" cy="1531027"/>
                     </a:xfrm>
                     <a:prstGeom prst="rect">
                       <a:avLst/>
@@ -1778,7 +2139,7 @@
     </w:p>
     <w:p>
       <w:pPr>
-        <w:pStyle w:val="Caption"/>
+        <w:pStyle w:val="Legenda"/>
         <w:spacing w:before="80" w:after="80"/>
         <w:ind w:firstLine="567"/>
       </w:pPr>
@@ -1809,7 +2170,7 @@
     </w:p>
     <w:p>
       <w:pPr>
-        <w:pStyle w:val="Heading2"/>
+        <w:pStyle w:val="Cabealho2"/>
         <w:spacing w:before="80" w:after="80"/>
         <w:ind w:firstLine="567"/>
       </w:pPr>
@@ -1839,6 +2200,7 @@
       <w:proofErr w:type="spellStart"/>
       <w:r>
         <w:rPr>
+          <w:i/>
           <w:color w:val="000000" w:themeColor="text1"/>
           <w:sz w:val="22"/>
           <w:szCs w:val="22"/>
@@ -1868,15 +2230,7 @@
           <w:sz w:val="22"/>
           <w:szCs w:val="22"/>
         </w:rPr>
-        <w:t xml:space="preserve"> O sistema possuí</w:t>
-      </w:r>
-      <w:r>
-        <w:rPr>
-          <w:color w:val="000000" w:themeColor="text1"/>
-          <w:sz w:val="22"/>
-          <w:szCs w:val="22"/>
-        </w:rPr>
-        <w:t xml:space="preserve"> ainda 2</w:t>
+        <w:t xml:space="preserve"> O sistema possui ainda dois</w:t>
       </w:r>
       <w:r>
         <w:rPr>
@@ -1892,30 +2246,28 @@
           <w:sz w:val="22"/>
           <w:szCs w:val="22"/>
         </w:rPr>
-        <w:t xml:space="preserve">, cada um com privilégios e responsabilidades diferentes, podendo um utilizador acumular diversos. </w:t>
-      </w:r>
-      <w:proofErr w:type="gramStart"/>
-      <w:r>
-        <w:rPr>
-          <w:color w:val="000000" w:themeColor="text1"/>
-          <w:sz w:val="22"/>
-          <w:szCs w:val="22"/>
-        </w:rPr>
-        <w:t>Este papéis</w:t>
-      </w:r>
-      <w:proofErr w:type="gramEnd"/>
-      <w:r>
-        <w:rPr>
-          <w:color w:val="000000" w:themeColor="text1"/>
-          <w:sz w:val="22"/>
-          <w:szCs w:val="22"/>
-        </w:rPr>
-        <w:t xml:space="preserve"> são:</w:t>
+        <w:t>, cada um com privilégios e responsabilidades diferentes, podendo um utilizador acumular diversos. Este</w:t>
+      </w:r>
+      <w:r>
+        <w:rPr>
+          <w:color w:val="000000" w:themeColor="text1"/>
+          <w:sz w:val="22"/>
+          <w:szCs w:val="22"/>
+        </w:rPr>
+        <w:t>s</w:t>
+      </w:r>
+      <w:r>
+        <w:rPr>
+          <w:color w:val="000000" w:themeColor="text1"/>
+          <w:sz w:val="22"/>
+          <w:szCs w:val="22"/>
+        </w:rPr>
+        <w:t xml:space="preserve"> papéis são:</w:t>
       </w:r>
     </w:p>
     <w:p>
       <w:pPr>
-        <w:pStyle w:val="ListParagraph"/>
+        <w:pStyle w:val="PargrafodaLista"/>
         <w:numPr>
           <w:ilvl w:val="0"/>
           <w:numId w:val="3"/>
@@ -1949,6 +2301,7 @@
       <w:proofErr w:type="spellStart"/>
       <w:r>
         <w:rPr>
+          <w:i/>
           <w:color w:val="000000" w:themeColor="text1"/>
           <w:sz w:val="22"/>
           <w:szCs w:val="22"/>
@@ -1967,7 +2320,7 @@
     </w:p>
     <w:p>
       <w:pPr>
-        <w:pStyle w:val="ListParagraph"/>
+        <w:pStyle w:val="PargrafodaLista"/>
         <w:spacing w:before="80" w:after="80"/>
         <w:ind w:left="567"/>
         <w:jc w:val="both"/>
@@ -1980,7 +2333,7 @@
     </w:p>
     <w:p>
       <w:pPr>
-        <w:pStyle w:val="ListParagraph"/>
+        <w:pStyle w:val="PargrafodaLista"/>
         <w:numPr>
           <w:ilvl w:val="0"/>
           <w:numId w:val="3"/>
@@ -2014,6 +2367,7 @@
       <w:proofErr w:type="spellStart"/>
       <w:r>
         <w:rPr>
+          <w:i/>
           <w:color w:val="000000" w:themeColor="text1"/>
           <w:sz w:val="22"/>
           <w:szCs w:val="22"/>
@@ -2075,7 +2429,24 @@
           <w:sz w:val="22"/>
           <w:szCs w:val="22"/>
         </w:rPr>
-        <w:t>O sistema de karma beneficia os utili</w:t>
+        <w:t xml:space="preserve">O sistema de </w:t>
+      </w:r>
+      <w:r>
+        <w:rPr>
+          <w:i/>
+          <w:color w:val="000000" w:themeColor="text1"/>
+          <w:sz w:val="22"/>
+          <w:szCs w:val="22"/>
+        </w:rPr>
+        <w:t>karma</w:t>
+      </w:r>
+      <w:r>
+        <w:rPr>
+          <w:color w:val="000000" w:themeColor="text1"/>
+          <w:sz w:val="22"/>
+          <w:szCs w:val="22"/>
+        </w:rPr>
+        <w:t xml:space="preserve"> beneficia os utili</w:t>
       </w:r>
       <w:r>
         <w:rPr>
@@ -2096,6 +2467,7 @@
       <w:proofErr w:type="spellStart"/>
       <w:r>
         <w:rPr>
+          <w:i/>
           <w:color w:val="000000" w:themeColor="text1"/>
           <w:sz w:val="22"/>
           <w:szCs w:val="22"/>
@@ -2125,15 +2497,83 @@
           <w:sz w:val="22"/>
           <w:szCs w:val="22"/>
         </w:rPr>
-        <w:t xml:space="preserve"> um utilizador com karma 0 ou negativo apenas poderá reservar viagens com 12h de antecedência, enquanto um utilizador com o karma acima de 4320 poderá reservar uma viagem com 15 dias de antecedência. Cada ponto de karma permite reservar a viagem 5 minutos mais cedo que</w:t>
-      </w:r>
-      <w:r>
-        <w:rPr>
-          <w:color w:val="000000" w:themeColor="text1"/>
-          <w:sz w:val="22"/>
-          <w:szCs w:val="22"/>
-        </w:rPr>
-        <w:t xml:space="preserve"> alguém com karma inferior em um ponto</w:t>
+        <w:t xml:space="preserve"> um utilizador com </w:t>
+      </w:r>
+      <w:r>
+        <w:rPr>
+          <w:i/>
+          <w:color w:val="000000" w:themeColor="text1"/>
+          <w:sz w:val="22"/>
+          <w:szCs w:val="22"/>
+        </w:rPr>
+        <w:t>karma</w:t>
+      </w:r>
+      <w:r>
+        <w:rPr>
+          <w:color w:val="000000" w:themeColor="text1"/>
+          <w:sz w:val="22"/>
+          <w:szCs w:val="22"/>
+        </w:rPr>
+        <w:t xml:space="preserve"> 0 ou negativo apenas poderá reservar viagens com 12h de antecedência, enquanto um utilizador com o </w:t>
+      </w:r>
+      <w:r>
+        <w:rPr>
+          <w:i/>
+          <w:color w:val="000000" w:themeColor="text1"/>
+          <w:sz w:val="22"/>
+          <w:szCs w:val="22"/>
+        </w:rPr>
+        <w:t>karma</w:t>
+      </w:r>
+      <w:r>
+        <w:rPr>
+          <w:color w:val="000000" w:themeColor="text1"/>
+          <w:sz w:val="22"/>
+          <w:szCs w:val="22"/>
+        </w:rPr>
+        <w:t xml:space="preserve"> acima de 4320 poderá reservar uma viagem com 15 dias de antecedência. Cada ponto de </w:t>
+      </w:r>
+      <w:r>
+        <w:rPr>
+          <w:i/>
+          <w:color w:val="000000" w:themeColor="text1"/>
+          <w:sz w:val="22"/>
+          <w:szCs w:val="22"/>
+        </w:rPr>
+        <w:t>karma</w:t>
+      </w:r>
+      <w:r>
+        <w:rPr>
+          <w:color w:val="000000" w:themeColor="text1"/>
+          <w:sz w:val="22"/>
+          <w:szCs w:val="22"/>
+        </w:rPr>
+        <w:t xml:space="preserve"> permite reservar a viagem 5 minutos mais cedo que</w:t>
+      </w:r>
+      <w:r>
+        <w:rPr>
+          <w:color w:val="000000" w:themeColor="text1"/>
+          <w:sz w:val="22"/>
+          <w:szCs w:val="22"/>
+        </w:rPr>
+        <w:t xml:space="preserve"> alguém com </w:t>
+      </w:r>
+      <w:r>
+        <w:rPr>
+          <w:i/>
+          <w:color w:val="000000" w:themeColor="text1"/>
+          <w:sz w:val="22"/>
+          <w:szCs w:val="22"/>
+        </w:rPr>
+        <w:t>karma</w:t>
+      </w:r>
+      <w:r>
+        <w:rPr>
+          <w:color w:val="000000" w:themeColor="text1"/>
+          <w:sz w:val="22"/>
+          <w:szCs w:val="22"/>
+        </w:rPr>
+        <w:t xml:space="preserve"> inferior em um ponto</w:t>
       </w:r>
       <w:r>
         <w:rPr>
@@ -2209,15 +2649,58 @@
           <w:sz w:val="22"/>
           <w:szCs w:val="22"/>
         </w:rPr>
-        <w:t xml:space="preserve"> de karma</w:t>
-      </w:r>
-      <w:r>
-        <w:rPr>
-          <w:color w:val="000000" w:themeColor="text1"/>
-          <w:sz w:val="22"/>
-          <w:szCs w:val="22"/>
-        </w:rPr>
-        <w:t>. Por cada viagem a que não compareça perde 60 (5h) pontos de karma, sendo assim tido como uma reputação neutra o não comparecimento 1/6 das vezes. Se desmarcar a viagem perde karma de acordo com a seguinte função:</w:t>
+        <w:t xml:space="preserve"> de </w:t>
+      </w:r>
+      <w:r>
+        <w:rPr>
+          <w:i/>
+          <w:color w:val="000000" w:themeColor="text1"/>
+          <w:sz w:val="22"/>
+          <w:szCs w:val="22"/>
+        </w:rPr>
+        <w:t>karma</w:t>
+      </w:r>
+      <w:r>
+        <w:rPr>
+          <w:color w:val="000000" w:themeColor="text1"/>
+          <w:sz w:val="22"/>
+          <w:szCs w:val="22"/>
+        </w:rPr>
+        <w:t xml:space="preserve">. Por cada viagem a que não compareça perde 60 (5h) pontos de </w:t>
+      </w:r>
+      <w:r>
+        <w:rPr>
+          <w:i/>
+          <w:color w:val="000000" w:themeColor="text1"/>
+          <w:sz w:val="22"/>
+          <w:szCs w:val="22"/>
+        </w:rPr>
+        <w:t>karma</w:t>
+      </w:r>
+      <w:r>
+        <w:rPr>
+          <w:color w:val="000000" w:themeColor="text1"/>
+          <w:sz w:val="22"/>
+          <w:szCs w:val="22"/>
+        </w:rPr>
+        <w:t xml:space="preserve">, sendo assim tido como uma reputação neutra o não comparecimento 1/6 das vezes. Se desmarcar a viagem perde </w:t>
+      </w:r>
+      <w:r>
+        <w:rPr>
+          <w:i/>
+          <w:color w:val="000000" w:themeColor="text1"/>
+          <w:sz w:val="22"/>
+          <w:szCs w:val="22"/>
+        </w:rPr>
+        <w:t xml:space="preserve">karma </w:t>
+      </w:r>
+      <w:r>
+        <w:rPr>
+          <w:color w:val="000000" w:themeColor="text1"/>
+          <w:sz w:val="22"/>
+          <w:szCs w:val="22"/>
+        </w:rPr>
+        <w:t>de acordo com a seguinte função:</w:t>
       </w:r>
     </w:p>
     <w:p>
@@ -2694,7 +3177,24 @@
           <w:sz w:val="22"/>
           <w:szCs w:val="22"/>
         </w:rPr>
-        <w:t>Esta função penaliza entre 1 e 48 pontos de karma, ou seja</w:t>
+        <w:t xml:space="preserve">Esta função penaliza entre 1 e 48 pontos de </w:t>
+      </w:r>
+      <w:r>
+        <w:rPr>
+          <w:i/>
+          <w:color w:val="000000" w:themeColor="text1"/>
+          <w:sz w:val="22"/>
+          <w:szCs w:val="22"/>
+        </w:rPr>
+        <w:t>karma</w:t>
+      </w:r>
+      <w:r>
+        <w:rPr>
+          <w:color w:val="000000" w:themeColor="text1"/>
+          <w:sz w:val="22"/>
+          <w:szCs w:val="22"/>
+        </w:rPr>
+        <w:t>, ou seja</w:t>
       </w:r>
       <w:r>
         <w:rPr>
@@ -2763,7 +3263,7 @@
     </w:p>
     <w:p>
       <w:pPr>
-        <w:pStyle w:val="Heading2"/>
+        <w:pStyle w:val="Cabealho2"/>
         <w:spacing w:before="80" w:after="80"/>
         <w:ind w:firstLine="567"/>
       </w:pPr>
@@ -2801,6 +3301,7 @@
       <w:proofErr w:type="spellStart"/>
       <w:r>
         <w:rPr>
+          <w:i/>
           <w:color w:val="000000" w:themeColor="text1"/>
           <w:sz w:val="22"/>
           <w:szCs w:val="22"/>
@@ -2810,6 +3311,7 @@
       <w:proofErr w:type="spellEnd"/>
       <w:r>
         <w:rPr>
+          <w:i/>
           <w:color w:val="000000" w:themeColor="text1"/>
           <w:sz w:val="22"/>
           <w:szCs w:val="22"/>
@@ -2819,6 +3321,7 @@
       <w:proofErr w:type="spellStart"/>
       <w:r>
         <w:rPr>
+          <w:i/>
           <w:color w:val="000000" w:themeColor="text1"/>
           <w:sz w:val="22"/>
           <w:szCs w:val="22"/>
@@ -2828,6 +3331,7 @@
       <w:proofErr w:type="spellEnd"/>
       <w:r>
         <w:rPr>
+          <w:i/>
           <w:color w:val="000000" w:themeColor="text1"/>
           <w:sz w:val="22"/>
           <w:szCs w:val="22"/>
@@ -2837,6 +3341,7 @@
       <w:proofErr w:type="spellStart"/>
       <w:r>
         <w:rPr>
+          <w:i/>
           <w:color w:val="000000" w:themeColor="text1"/>
           <w:sz w:val="22"/>
           <w:szCs w:val="22"/>
@@ -2850,11 +3355,63 @@
           <w:sz w:val="22"/>
           <w:szCs w:val="22"/>
         </w:rPr>
-        <w:t xml:space="preserve">) partilhado offline entre cada Bus Server e o </w:t>
-      </w:r>
-      <w:proofErr w:type="spellStart"/>
-      <w:r>
-        <w:rPr>
+        <w:t xml:space="preserve">) partilhado </w:t>
+      </w:r>
+      <w:r>
+        <w:rPr>
+          <w:i/>
+          <w:color w:val="000000" w:themeColor="text1"/>
+          <w:sz w:val="22"/>
+          <w:szCs w:val="22"/>
+        </w:rPr>
+        <w:t>offline</w:t>
+      </w:r>
+      <w:r>
+        <w:rPr>
+          <w:color w:val="000000" w:themeColor="text1"/>
+          <w:sz w:val="22"/>
+          <w:szCs w:val="22"/>
+        </w:rPr>
+        <w:t xml:space="preserve"> entre cada </w:t>
+      </w:r>
+      <w:r>
+        <w:rPr>
+          <w:i/>
+          <w:color w:val="000000" w:themeColor="text1"/>
+          <w:sz w:val="22"/>
+          <w:szCs w:val="22"/>
+        </w:rPr>
+        <w:t>Bus</w:t>
+      </w:r>
+      <w:r>
+        <w:rPr>
+          <w:color w:val="000000" w:themeColor="text1"/>
+          <w:sz w:val="22"/>
+          <w:szCs w:val="22"/>
+        </w:rPr>
+        <w:t xml:space="preserve"> </w:t>
+      </w:r>
+      <w:r>
+        <w:rPr>
+          <w:i/>
+          <w:color w:val="000000" w:themeColor="text1"/>
+          <w:sz w:val="22"/>
+          <w:szCs w:val="22"/>
+        </w:rPr>
+        <w:t>Server</w:t>
+      </w:r>
+      <w:r>
+        <w:rPr>
+          <w:color w:val="000000" w:themeColor="text1"/>
+          <w:sz w:val="22"/>
+          <w:szCs w:val="22"/>
+        </w:rPr>
+        <w:t xml:space="preserve"> e o </w:t>
+      </w:r>
+      <w:proofErr w:type="spellStart"/>
+      <w:r>
+        <w:rPr>
+          <w:i/>
           <w:color w:val="000000" w:themeColor="text1"/>
           <w:sz w:val="22"/>
           <w:szCs w:val="22"/>
@@ -2868,7 +3425,24 @@
           <w:sz w:val="22"/>
           <w:szCs w:val="22"/>
         </w:rPr>
-        <w:t xml:space="preserve"> Server.</w:t>
+        <w:t xml:space="preserve"> </w:t>
+      </w:r>
+      <w:r>
+        <w:rPr>
+          <w:i/>
+          <w:color w:val="000000" w:themeColor="text1"/>
+          <w:sz w:val="22"/>
+          <w:szCs w:val="22"/>
+        </w:rPr>
+        <w:t>Server</w:t>
+      </w:r>
+      <w:r>
+        <w:rPr>
+          <w:color w:val="000000" w:themeColor="text1"/>
+          <w:sz w:val="22"/>
+          <w:szCs w:val="22"/>
+        </w:rPr>
+        <w:t>.</w:t>
       </w:r>
       <w:r>
         <w:rPr>
@@ -2889,6 +3463,7 @@
       <w:proofErr w:type="spellStart"/>
       <w:r>
         <w:rPr>
+          <w:i/>
           <w:color w:val="000000" w:themeColor="text1"/>
           <w:sz w:val="22"/>
           <w:szCs w:val="22"/>
@@ -2907,6 +3482,7 @@
       <w:proofErr w:type="spellStart"/>
       <w:r>
         <w:rPr>
+          <w:i/>
           <w:color w:val="000000" w:themeColor="text1"/>
           <w:sz w:val="22"/>
           <w:szCs w:val="22"/>
@@ -2920,7 +3496,24 @@
           <w:sz w:val="22"/>
           <w:szCs w:val="22"/>
         </w:rPr>
-        <w:t xml:space="preserve"> Server saiba qual KEK usar</w:t>
+        <w:t xml:space="preserve"> </w:t>
+      </w:r>
+      <w:r>
+        <w:rPr>
+          <w:i/>
+          <w:color w:val="000000" w:themeColor="text1"/>
+          <w:sz w:val="22"/>
+          <w:szCs w:val="22"/>
+        </w:rPr>
+        <w:t>Server</w:t>
+      </w:r>
+      <w:r>
+        <w:rPr>
+          <w:color w:val="000000" w:themeColor="text1"/>
+          <w:sz w:val="22"/>
+          <w:szCs w:val="22"/>
+        </w:rPr>
+        <w:t xml:space="preserve"> saiba qual KEK usar</w:t>
       </w:r>
       <w:r>
         <w:rPr>
@@ -2933,18 +3526,16 @@
     </w:p>
     <w:p>
       <w:pPr>
+        <w:keepNext/>
         <w:spacing w:before="80" w:after="80"/>
         <w:ind w:firstLine="567"/>
         <w:jc w:val="center"/>
-        <w:rPr>
-          <w:color w:val="FF0000"/>
-        </w:rPr>
       </w:pPr>
       <w:r>
         <w:rPr>
           <w:noProof/>
           <w:color w:val="FF0000"/>
-          <w:lang w:val="en-US"/>
+          <w:lang w:eastAsia="pt-PT"/>
         </w:rPr>
         <w:drawing>
           <wp:inline distT="0" distB="0" distL="0" distR="0" wp14:anchorId="10BC8363" wp14:editId="428D8750">
@@ -2991,6 +3582,45 @@
     </w:p>
     <w:p>
       <w:pPr>
+        <w:pStyle w:val="Legenda"/>
+        <w:jc w:val="center"/>
+        <w:rPr>
+          <w:color w:val="FF0000"/>
+        </w:rPr>
+      </w:pPr>
+      <w:r>
+        <w:t xml:space="preserve">Ilustração </w:t>
+      </w:r>
+      <w:r>
+        <w:fldChar w:fldCharType="begin"/>
+      </w:r>
+      <w:r>
+        <w:instrText xml:space="preserve"> SEQ Ilustração \* ARABIC </w:instrText>
+      </w:r>
+      <w:r>
+        <w:fldChar w:fldCharType="separate"/>
+      </w:r>
+      <w:r>
+        <w:rPr>
+          <w:noProof/>
+        </w:rPr>
+        <w:t>2</w:t>
+      </w:r>
+      <w:r>
+        <w:fldChar w:fldCharType="end"/>
+      </w:r>
+      <w:r>
+        <w:t xml:space="preserve"> – </w:t>
+      </w:r>
+      <w:r>
+        <w:t>Protocolo de comunicação</w:t>
+      </w:r>
+      <w:r>
+        <w:t xml:space="preserve"> </w:t>
+      </w:r>
+    </w:p>
+    <w:p>
+      <w:pPr>
         <w:spacing w:before="80" w:after="80"/>
         <w:ind w:firstLine="567"/>
         <w:jc w:val="both"/>
@@ -3014,26 +3644,82 @@
           <w:sz w:val="22"/>
           <w:szCs w:val="22"/>
         </w:rPr>
-        <w:t xml:space="preserve">ataques de XSS todo o output proveniente de um input do utilizador é escapado. Para evitar </w:t>
-      </w:r>
-      <w:r>
-        <w:rPr>
-          <w:color w:val="000000" w:themeColor="text1"/>
-          <w:sz w:val="22"/>
-          <w:szCs w:val="22"/>
-        </w:rPr>
-        <w:t xml:space="preserve">ataques de CSRF, a cada pedido de </w:t>
-      </w:r>
-      <w:proofErr w:type="gramStart"/>
-      <w:r>
-        <w:rPr>
-          <w:color w:val="000000" w:themeColor="text1"/>
-          <w:sz w:val="22"/>
-          <w:szCs w:val="22"/>
-        </w:rPr>
-        <w:t>um página</w:t>
-      </w:r>
-      <w:proofErr w:type="gramEnd"/>
+        <w:t>ataques de XSS</w:t>
+      </w:r>
+      <w:r>
+        <w:rPr>
+          <w:color w:val="000000" w:themeColor="text1"/>
+          <w:sz w:val="22"/>
+          <w:szCs w:val="22"/>
+        </w:rPr>
+        <w:t>,</w:t>
+      </w:r>
+      <w:r>
+        <w:rPr>
+          <w:color w:val="000000" w:themeColor="text1"/>
+          <w:sz w:val="22"/>
+          <w:szCs w:val="22"/>
+        </w:rPr>
+        <w:t xml:space="preserve"> todo o </w:t>
+      </w:r>
+      <w:r>
+        <w:rPr>
+          <w:i/>
+          <w:color w:val="000000" w:themeColor="text1"/>
+          <w:sz w:val="22"/>
+          <w:szCs w:val="22"/>
+        </w:rPr>
+        <w:t>output</w:t>
+      </w:r>
+      <w:r>
+        <w:rPr>
+          <w:color w:val="000000" w:themeColor="text1"/>
+          <w:sz w:val="22"/>
+          <w:szCs w:val="22"/>
+        </w:rPr>
+        <w:t xml:space="preserve"> proveniente de um </w:t>
+      </w:r>
+      <w:r>
+        <w:rPr>
+          <w:i/>
+          <w:color w:val="000000" w:themeColor="text1"/>
+          <w:sz w:val="22"/>
+          <w:szCs w:val="22"/>
+        </w:rPr>
+        <w:t>input</w:t>
+      </w:r>
+      <w:r>
+        <w:rPr>
+          <w:color w:val="000000" w:themeColor="text1"/>
+          <w:sz w:val="22"/>
+          <w:szCs w:val="22"/>
+        </w:rPr>
+        <w:t xml:space="preserve"> do utilizador é escapado. Para evitar </w:t>
+      </w:r>
+      <w:r>
+        <w:rPr>
+          <w:color w:val="000000" w:themeColor="text1"/>
+          <w:sz w:val="22"/>
+          <w:szCs w:val="22"/>
+        </w:rPr>
+        <w:t>ataques de CSRF, a cada pedido de um</w:t>
+      </w:r>
+      <w:r>
+        <w:rPr>
+          <w:color w:val="000000" w:themeColor="text1"/>
+          <w:sz w:val="22"/>
+          <w:szCs w:val="22"/>
+        </w:rPr>
+        <w:t xml:space="preserve">a </w:t>
+      </w:r>
+      <w:r>
+        <w:rPr>
+          <w:color w:val="000000" w:themeColor="text1"/>
+          <w:sz w:val="22"/>
+          <w:szCs w:val="22"/>
+        </w:rPr>
+        <w:t>página</w:t>
+      </w:r>
       <w:r>
         <w:rPr>
           <w:color w:val="000000" w:themeColor="text1"/>
@@ -3045,6 +3731,7 @@
       <w:proofErr w:type="spellStart"/>
       <w:r>
         <w:rPr>
+          <w:i/>
           <w:color w:val="000000" w:themeColor="text1"/>
           <w:sz w:val="22"/>
           <w:szCs w:val="22"/>
@@ -3095,6 +3782,7 @@
       <w:proofErr w:type="spellStart"/>
       <w:r>
         <w:rPr>
+          <w:i/>
           <w:color w:val="000000" w:themeColor="text1"/>
           <w:sz w:val="22"/>
           <w:szCs w:val="22"/>
@@ -3152,7 +3840,24 @@
           <w:sz w:val="22"/>
           <w:szCs w:val="22"/>
         </w:rPr>
-        <w:t xml:space="preserve"> é mantido um log de todas as modificações feitas na base de dados, com a identificação do utilizador que o fez, o endereço IP que vem no pacote IP, bem como a respetiva data.</w:t>
+        <w:t xml:space="preserve"> é mantido um </w:t>
+      </w:r>
+      <w:r>
+        <w:rPr>
+          <w:i/>
+          <w:color w:val="000000" w:themeColor="text1"/>
+          <w:sz w:val="22"/>
+          <w:szCs w:val="22"/>
+        </w:rPr>
+        <w:t>log</w:t>
+      </w:r>
+      <w:r>
+        <w:rPr>
+          <w:color w:val="000000" w:themeColor="text1"/>
+          <w:sz w:val="22"/>
+          <w:szCs w:val="22"/>
+        </w:rPr>
+        <w:t xml:space="preserve"> de todas as modificações feitas na base de dados, com a identificação do utilizador que o fez, o endereço IP que vem no pacote IP, bem como a respetiva data.</w:t>
       </w:r>
     </w:p>
     <w:p>
@@ -3231,25 +3936,23 @@
           <w:sz w:val="22"/>
           <w:szCs w:val="22"/>
         </w:rPr>
-        <w:t xml:space="preserve"> foi </w:t>
-      </w:r>
-      <w:proofErr w:type="spellStart"/>
-      <w:r>
-        <w:rPr>
-          <w:color w:val="000000" w:themeColor="text1"/>
-          <w:sz w:val="22"/>
-          <w:szCs w:val="22"/>
-        </w:rPr>
-        <w:t>confirgurado</w:t>
-      </w:r>
-      <w:proofErr w:type="spellEnd"/>
-      <w:r>
-        <w:rPr>
-          <w:color w:val="000000" w:themeColor="text1"/>
-          <w:sz w:val="22"/>
-          <w:szCs w:val="22"/>
-        </w:rPr>
-        <w:t xml:space="preserve"> um mó</w:t>
+        <w:t>,</w:t>
+      </w:r>
+      <w:r>
+        <w:rPr>
+          <w:color w:val="000000" w:themeColor="text1"/>
+          <w:sz w:val="22"/>
+          <w:szCs w:val="22"/>
+        </w:rPr>
+        <w:t xml:space="preserve"> foi confi</w:t>
+      </w:r>
+      <w:r>
+        <w:rPr>
+          <w:color w:val="000000" w:themeColor="text1"/>
+          <w:sz w:val="22"/>
+          <w:szCs w:val="22"/>
+        </w:rPr>
+        <w:t>gurado um mó</w:t>
       </w:r>
       <w:r>
         <w:rPr>
@@ -3283,7 +3986,24 @@
           <w:sz w:val="22"/>
           <w:szCs w:val="22"/>
         </w:rPr>
-        <w:t>tua como uma firewall, recusando pedidos</w:t>
+        <w:t xml:space="preserve">tua como uma </w:t>
+      </w:r>
+      <w:r>
+        <w:rPr>
+          <w:i/>
+          <w:color w:val="000000" w:themeColor="text1"/>
+          <w:sz w:val="22"/>
+          <w:szCs w:val="22"/>
+        </w:rPr>
+        <w:t>firewall</w:t>
+      </w:r>
+      <w:r>
+        <w:rPr>
+          <w:color w:val="000000" w:themeColor="text1"/>
+          <w:sz w:val="22"/>
+          <w:szCs w:val="22"/>
+        </w:rPr>
+        <w:t>, recusando pedidos</w:t>
       </w:r>
       <w:r>
         <w:rPr>
@@ -3299,7 +4019,23 @@
           <w:sz w:val="22"/>
           <w:szCs w:val="22"/>
         </w:rPr>
-        <w:t xml:space="preserve"> quando este excede um número médio de pedidos por segundo definido, no nosso caso permitimos 5 pedidos. Em conjunto é utilizado o fail2ban, que monito</w:t>
+        <w:t xml:space="preserve"> quando este excede um número médio de pedidos por segundo definido, no nosso caso permitimos 5 pedidos. Em conjunto</w:t>
+      </w:r>
+      <w:r>
+        <w:rPr>
+          <w:color w:val="000000" w:themeColor="text1"/>
+          <w:sz w:val="22"/>
+          <w:szCs w:val="22"/>
+        </w:rPr>
+        <w:t>,</w:t>
+      </w:r>
+      <w:r>
+        <w:rPr>
+          <w:color w:val="000000" w:themeColor="text1"/>
+          <w:sz w:val="22"/>
+          <w:szCs w:val="22"/>
+        </w:rPr>
+        <w:t xml:space="preserve"> é utilizado o fail2ban, que monito</w:t>
       </w:r>
       <w:r>
         <w:rPr>
@@ -3312,6 +4048,7 @@
       <w:proofErr w:type="spellStart"/>
       <w:r>
         <w:rPr>
+          <w:i/>
           <w:color w:val="000000" w:themeColor="text1"/>
           <w:sz w:val="22"/>
           <w:szCs w:val="22"/>
@@ -3476,6 +4213,7 @@
       <w:proofErr w:type="spellStart"/>
       <w:r>
         <w:rPr>
+          <w:i/>
           <w:color w:val="000000" w:themeColor="text1"/>
           <w:sz w:val="22"/>
           <w:szCs w:val="22"/>
@@ -3485,11 +4223,20 @@
       <w:proofErr w:type="spellEnd"/>
       <w:r>
         <w:rPr>
-          <w:color w:val="000000" w:themeColor="text1"/>
-          <w:sz w:val="22"/>
-          <w:szCs w:val="22"/>
-        </w:rPr>
-        <w:t xml:space="preserve"> Server e a base de dados, recusando a ligação, durante duas horas, a endereços que falhem a autenticação três vezes de seguida.</w:t>
+          <w:i/>
+          <w:color w:val="000000" w:themeColor="text1"/>
+          <w:sz w:val="22"/>
+          <w:szCs w:val="22"/>
+        </w:rPr>
+        <w:t xml:space="preserve"> Server</w:t>
+      </w:r>
+      <w:r>
+        <w:rPr>
+          <w:color w:val="000000" w:themeColor="text1"/>
+          <w:sz w:val="22"/>
+          <w:szCs w:val="22"/>
+        </w:rPr>
+        <w:t xml:space="preserve"> e a base de dados, recusando a ligação, durante duas horas, a endereços que falhem a autenticação três vezes de seguida.</w:t>
       </w:r>
     </w:p>
     <w:p>
@@ -3509,7 +4256,23 @@
           <w:sz w:val="22"/>
           <w:szCs w:val="22"/>
         </w:rPr>
-        <w:t xml:space="preserve">Como dito anteriormente todos as comunicações usam </w:t>
+        <w:t>Como dito anteriormente</w:t>
+      </w:r>
+      <w:r>
+        <w:rPr>
+          <w:color w:val="000000" w:themeColor="text1"/>
+          <w:sz w:val="22"/>
+          <w:szCs w:val="22"/>
+        </w:rPr>
+        <w:t>,</w:t>
+      </w:r>
+      <w:r>
+        <w:rPr>
+          <w:color w:val="000000" w:themeColor="text1"/>
+          <w:sz w:val="22"/>
+          <w:szCs w:val="22"/>
+        </w:rPr>
+        <w:t xml:space="preserve"> todos as comunicações usam </w:t>
       </w:r>
       <w:proofErr w:type="spellStart"/>
       <w:r>
@@ -3527,7 +4290,23 @@
           <w:sz w:val="22"/>
           <w:szCs w:val="22"/>
         </w:rPr>
-        <w:t>, e a possibilidade de ter múltiplas contas é mitigada dado o uso obrigatório de um documento de identificação.</w:t>
+        <w:t>, e a possibilidade de ter múltiplas contas é mitigada</w:t>
+      </w:r>
+      <w:r>
+        <w:rPr>
+          <w:color w:val="000000" w:themeColor="text1"/>
+          <w:sz w:val="22"/>
+          <w:szCs w:val="22"/>
+        </w:rPr>
+        <w:t>,</w:t>
+      </w:r>
+      <w:r>
+        <w:rPr>
+          <w:color w:val="000000" w:themeColor="text1"/>
+          <w:sz w:val="22"/>
+          <w:szCs w:val="22"/>
+        </w:rPr>
+        <w:t xml:space="preserve"> dado o uso obrigatório de um documento de identificação.</w:t>
       </w:r>
     </w:p>
     <w:p>
@@ -3567,7 +4346,24 @@
           <w:sz w:val="22"/>
           <w:szCs w:val="22"/>
         </w:rPr>
-        <w:t xml:space="preserve"> ao login e à automatização de criação de utilizadores foram adicionados </w:t>
+        <w:t xml:space="preserve"> ao </w:t>
+      </w:r>
+      <w:r>
+        <w:rPr>
+          <w:i/>
+          <w:color w:val="000000" w:themeColor="text1"/>
+          <w:sz w:val="22"/>
+          <w:szCs w:val="22"/>
+        </w:rPr>
+        <w:t>login</w:t>
+      </w:r>
+      <w:r>
+        <w:rPr>
+          <w:color w:val="000000" w:themeColor="text1"/>
+          <w:sz w:val="22"/>
+          <w:szCs w:val="22"/>
+        </w:rPr>
+        <w:t xml:space="preserve"> e à automatização de criação de utilizadores foram adicionados </w:t>
       </w:r>
       <w:proofErr w:type="spellStart"/>
       <w:r>
@@ -3632,7 +4428,7 @@
     </w:p>
     <w:p>
       <w:pPr>
-        <w:pStyle w:val="Heading1"/>
+        <w:pStyle w:val="Cabealho1"/>
         <w:spacing w:before="80" w:after="80"/>
         <w:ind w:firstLine="567"/>
       </w:pPr>
@@ -3685,7 +4481,24 @@
           <w:sz w:val="22"/>
           <w:szCs w:val="22"/>
         </w:rPr>
-        <w:t xml:space="preserve">, uma Framework de </w:t>
+        <w:t xml:space="preserve">, uma </w:t>
+      </w:r>
+      <w:r>
+        <w:rPr>
+          <w:i/>
+          <w:color w:val="000000" w:themeColor="text1"/>
+          <w:sz w:val="22"/>
+          <w:szCs w:val="22"/>
+        </w:rPr>
+        <w:t>Framework</w:t>
+      </w:r>
+      <w:r>
+        <w:rPr>
+          <w:color w:val="000000" w:themeColor="text1"/>
+          <w:sz w:val="22"/>
+          <w:szCs w:val="22"/>
+        </w:rPr>
+        <w:t xml:space="preserve"> de </w:t>
       </w:r>
       <w:proofErr w:type="spellStart"/>
       <w:r>
@@ -3729,7 +4542,41 @@
           <w:sz w:val="22"/>
           <w:szCs w:val="22"/>
         </w:rPr>
-        <w:t xml:space="preserve">, para desenvolvimento de aplicações web. Esta Framework foi escolhida para facilitar, principalmente, o desenvolvimento das interfaces com o utilizador, bem como o </w:t>
+        <w:t xml:space="preserve">, para desenvolvimento de aplicações </w:t>
+      </w:r>
+      <w:r>
+        <w:rPr>
+          <w:i/>
+          <w:color w:val="000000" w:themeColor="text1"/>
+          <w:sz w:val="22"/>
+          <w:szCs w:val="22"/>
+        </w:rPr>
+        <w:t>web</w:t>
+      </w:r>
+      <w:r>
+        <w:rPr>
+          <w:color w:val="000000" w:themeColor="text1"/>
+          <w:sz w:val="22"/>
+          <w:szCs w:val="22"/>
+        </w:rPr>
+        <w:t xml:space="preserve">. Esta </w:t>
+      </w:r>
+      <w:r>
+        <w:rPr>
+          <w:i/>
+          <w:color w:val="000000" w:themeColor="text1"/>
+          <w:sz w:val="22"/>
+          <w:szCs w:val="22"/>
+        </w:rPr>
+        <w:t>Framework</w:t>
+      </w:r>
+      <w:r>
+        <w:rPr>
+          <w:color w:val="000000" w:themeColor="text1"/>
+          <w:sz w:val="22"/>
+          <w:szCs w:val="22"/>
+        </w:rPr>
+        <w:t xml:space="preserve"> foi escolhida para facilitar, principalmente, o desenvolvimento das interfaces com o utilizador, bem como o </w:t>
       </w:r>
       <w:proofErr w:type="spellStart"/>
       <w:r>
@@ -3744,6 +4591,14 @@
       <w:proofErr w:type="spellEnd"/>
       <w:r>
         <w:rPr>
+          <w:color w:val="000000" w:themeColor="text1"/>
+          <w:sz w:val="22"/>
+          <w:szCs w:val="22"/>
+        </w:rPr>
+        <w:t>,</w:t>
+      </w:r>
+      <w:r>
+        <w:rPr>
           <w:i/>
           <w:color w:val="000000" w:themeColor="text1"/>
           <w:sz w:val="22"/>
@@ -3934,7 +4789,23 @@
           <w:sz w:val="22"/>
           <w:szCs w:val="22"/>
         </w:rPr>
-        <w:t>, exceto se permitido explicitamente pelo programador quais podem o podem ser.</w:t>
+        <w:t>, exceto se permitido explicitamen</w:t>
+      </w:r>
+      <w:r>
+        <w:rPr>
+          <w:color w:val="000000" w:themeColor="text1"/>
+          <w:sz w:val="22"/>
+          <w:szCs w:val="22"/>
+        </w:rPr>
+        <w:t xml:space="preserve">te pelo programador quais </w:t>
+      </w:r>
+      <w:r>
+        <w:rPr>
+          <w:color w:val="000000" w:themeColor="text1"/>
+          <w:sz w:val="22"/>
+          <w:szCs w:val="22"/>
+        </w:rPr>
+        <w:t>o podem ser.</w:t>
       </w:r>
     </w:p>
     <w:p>
@@ -4025,6 +4896,7 @@
       <w:proofErr w:type="spellStart"/>
       <w:r>
         <w:rPr>
+          <w:i/>
           <w:color w:val="000000" w:themeColor="text1"/>
           <w:sz w:val="22"/>
           <w:szCs w:val="22"/>
@@ -4034,11 +4906,36 @@
       <w:proofErr w:type="spellEnd"/>
       <w:r>
         <w:rPr>
-          <w:color w:val="000000" w:themeColor="text1"/>
-          <w:sz w:val="22"/>
-          <w:szCs w:val="22"/>
-        </w:rPr>
-        <w:t xml:space="preserve"> Server numa máquina virtual, na qual configuramos um servidor </w:t>
+          <w:i/>
+          <w:color w:val="000000" w:themeColor="text1"/>
+          <w:sz w:val="22"/>
+          <w:szCs w:val="22"/>
+        </w:rPr>
+        <w:t xml:space="preserve"> Server</w:t>
+      </w:r>
+      <w:r>
+        <w:rPr>
+          <w:color w:val="000000" w:themeColor="text1"/>
+          <w:sz w:val="22"/>
+          <w:szCs w:val="22"/>
+        </w:rPr>
+        <w:t xml:space="preserve"> numa má</w:t>
+      </w:r>
+      <w:r>
+        <w:rPr>
+          <w:color w:val="000000" w:themeColor="text1"/>
+          <w:sz w:val="22"/>
+          <w:szCs w:val="22"/>
+        </w:rPr>
+        <w:t>quina virtual, na qual configurá</w:t>
+      </w:r>
+      <w:r>
+        <w:rPr>
+          <w:color w:val="000000" w:themeColor="text1"/>
+          <w:sz w:val="22"/>
+          <w:szCs w:val="22"/>
+        </w:rPr>
+        <w:t xml:space="preserve">mos um servidor </w:t>
       </w:r>
       <w:proofErr w:type="spellStart"/>
       <w:r>
@@ -4056,7 +4953,24 @@
           <w:sz w:val="22"/>
           <w:szCs w:val="22"/>
         </w:rPr>
-        <w:t>, respetiva firewall e fail2ban.</w:t>
+        <w:t xml:space="preserve">, respetiva </w:t>
+      </w:r>
+      <w:r>
+        <w:rPr>
+          <w:i/>
+          <w:color w:val="000000" w:themeColor="text1"/>
+          <w:sz w:val="22"/>
+          <w:szCs w:val="22"/>
+        </w:rPr>
+        <w:t>firewall</w:t>
+      </w:r>
+      <w:r>
+        <w:rPr>
+          <w:color w:val="000000" w:themeColor="text1"/>
+          <w:sz w:val="22"/>
+          <w:szCs w:val="22"/>
+        </w:rPr>
+        <w:t xml:space="preserve"> e fail2ban.</w:t>
       </w:r>
     </w:p>
     <w:p>
@@ -4076,7 +4990,40 @@
           <w:sz w:val="22"/>
           <w:szCs w:val="22"/>
         </w:rPr>
-        <w:t>Foi implementado tudo o que foi descrito na descrição da solução acima, menos a funcionalidade de leitura automática do documento de identificação, por falta de tempo e de hardware.</w:t>
+        <w:t xml:space="preserve">Foi implementado tudo o que foi descrito na descrição da solução acima, </w:t>
+      </w:r>
+      <w:r>
+        <w:rPr>
+          <w:color w:val="000000" w:themeColor="text1"/>
+          <w:sz w:val="22"/>
+          <w:szCs w:val="22"/>
+        </w:rPr>
+        <w:t>exceto</w:t>
+      </w:r>
+      <w:r>
+        <w:rPr>
+          <w:color w:val="000000" w:themeColor="text1"/>
+          <w:sz w:val="22"/>
+          <w:szCs w:val="22"/>
+        </w:rPr>
+        <w:t xml:space="preserve"> a funcionalidade de leitura automática do documento de identificação, por falta de tempo e de </w:t>
+      </w:r>
+      <w:r>
+        <w:rPr>
+          <w:i/>
+          <w:color w:val="000000" w:themeColor="text1"/>
+          <w:sz w:val="22"/>
+          <w:szCs w:val="22"/>
+        </w:rPr>
+        <w:t>hardware</w:t>
+      </w:r>
+      <w:r>
+        <w:rPr>
+          <w:color w:val="000000" w:themeColor="text1"/>
+          <w:sz w:val="22"/>
+          <w:szCs w:val="22"/>
+        </w:rPr>
+        <w:t>.</w:t>
       </w:r>
     </w:p>
     <w:p>
@@ -4096,25 +5043,39 @@
           <w:sz w:val="22"/>
           <w:szCs w:val="22"/>
         </w:rPr>
-        <w:t xml:space="preserve">Para toda a encriptação foi </w:t>
-      </w:r>
-      <w:proofErr w:type="gramStart"/>
-      <w:r>
-        <w:rPr>
-          <w:color w:val="000000" w:themeColor="text1"/>
-          <w:sz w:val="22"/>
-          <w:szCs w:val="22"/>
-        </w:rPr>
-        <w:t>utilizado</w:t>
-      </w:r>
-      <w:proofErr w:type="gramEnd"/>
-      <w:r>
-        <w:rPr>
-          <w:color w:val="000000" w:themeColor="text1"/>
-          <w:sz w:val="22"/>
-          <w:szCs w:val="22"/>
-        </w:rPr>
-        <w:t xml:space="preserve"> o protocolo AES, com chaves de 256 bits em modo CBC. Pois esta pareceu-nos um bom compromisso entre eficiência da computação e a segurança oferecida. Para o protocolo HTTPS foi </w:t>
+        <w:t>Para toda a encriptação</w:t>
+      </w:r>
+      <w:r>
+        <w:rPr>
+          <w:color w:val="000000" w:themeColor="text1"/>
+          <w:sz w:val="22"/>
+          <w:szCs w:val="22"/>
+        </w:rPr>
+        <w:t>,</w:t>
+      </w:r>
+      <w:r>
+        <w:rPr>
+          <w:color w:val="000000" w:themeColor="text1"/>
+          <w:sz w:val="22"/>
+          <w:szCs w:val="22"/>
+        </w:rPr>
+        <w:t xml:space="preserve"> foi utilizado o protocolo AES, com c</w:t>
+      </w:r>
+      <w:r>
+        <w:rPr>
+          <w:color w:val="000000" w:themeColor="text1"/>
+          <w:sz w:val="22"/>
+          <w:szCs w:val="22"/>
+        </w:rPr>
+        <w:t>haves de 256 bits em modo CBC, p</w:t>
+      </w:r>
+      <w:r>
+        <w:rPr>
+          <w:color w:val="000000" w:themeColor="text1"/>
+          <w:sz w:val="22"/>
+          <w:szCs w:val="22"/>
+        </w:rPr>
+        <w:t xml:space="preserve">ois esta pareceu-nos um bom compromisso entre eficiência da computação e a segurança oferecida. Para o protocolo HTTPS foi </w:t>
       </w:r>
       <w:r>
         <w:rPr>
@@ -4142,7 +5103,23 @@
           <w:sz w:val="22"/>
           <w:szCs w:val="22"/>
         </w:rPr>
-        <w:t>A nossa solução não apresenta proteção contra a criação de uma conta com um Documento de Identificação alheio. Contudo quem o faça não poderá viajar sem ter furtado o respetivo documento. Se um u</w:t>
+        <w:t>A nossa solução não apresenta proteção contra a criação de uma conta com um Documento de Identificação alheio. Contudo</w:t>
+      </w:r>
+      <w:r>
+        <w:rPr>
+          <w:color w:val="000000" w:themeColor="text1"/>
+          <w:sz w:val="22"/>
+          <w:szCs w:val="22"/>
+        </w:rPr>
+        <w:t>,</w:t>
+      </w:r>
+      <w:r>
+        <w:rPr>
+          <w:color w:val="000000" w:themeColor="text1"/>
+          <w:sz w:val="22"/>
+          <w:szCs w:val="22"/>
+        </w:rPr>
+        <w:t xml:space="preserve"> quem o faça não poderá viajar sem ter furtado o respetivo documento. Se um u</w:t>
       </w:r>
       <w:r>
         <w:rPr>
@@ -4275,18 +5252,24 @@
           <w:sz w:val="22"/>
           <w:szCs w:val="22"/>
         </w:rPr>
-        <w:t xml:space="preserve">A base de dados não deveria estar na mesma máquina que o servidor web, pois este é de acesso público, logo mais provável de ser atacado. No </w:t>
-      </w:r>
-      <w:proofErr w:type="spellStart"/>
-      <w:r>
-        <w:rPr>
-          <w:color w:val="000000" w:themeColor="text1"/>
-          <w:sz w:val="22"/>
-          <w:szCs w:val="22"/>
-        </w:rPr>
-        <w:t>projecto</w:t>
-      </w:r>
-      <w:proofErr w:type="spellEnd"/>
+        <w:t>A base de dados não deveria estar na mesma máquina que o servidor web, pois este é de acesso público, logo mais pr</w:t>
+      </w:r>
+      <w:r>
+        <w:rPr>
+          <w:color w:val="000000" w:themeColor="text1"/>
+          <w:sz w:val="22"/>
+          <w:szCs w:val="22"/>
+        </w:rPr>
+        <w:t xml:space="preserve">ovável de ser atacado. No </w:t>
+      </w:r>
+      <w:r>
+        <w:rPr>
+          <w:color w:val="000000" w:themeColor="text1"/>
+          <w:sz w:val="22"/>
+          <w:szCs w:val="22"/>
+        </w:rPr>
+        <w:t>nosso caso</w:t>
+      </w:r>
       <w:r>
         <w:rPr>
           <w:color w:val="000000" w:themeColor="text1"/>
@@ -4301,23 +5284,39 @@
           <w:sz w:val="22"/>
           <w:szCs w:val="22"/>
         </w:rPr>
-        <w:t xml:space="preserve"> pois</w:t>
-      </w:r>
-      <w:r>
-        <w:rPr>
-          <w:color w:val="000000" w:themeColor="text1"/>
-          <w:sz w:val="22"/>
-          <w:szCs w:val="22"/>
-        </w:rPr>
-        <w:t xml:space="preserve"> por uma questão de gestão de</w:t>
-      </w:r>
-      <w:r>
-        <w:rPr>
-          <w:color w:val="000000" w:themeColor="text1"/>
-          <w:sz w:val="22"/>
-          <w:szCs w:val="22"/>
-        </w:rPr>
-        <w:t xml:space="preserve"> tempo não implementamos uma DMZ e uma rede privada.</w:t>
+        <w:t xml:space="preserve"> </w:t>
+      </w:r>
+      <w:r>
+        <w:rPr>
+          <w:color w:val="000000" w:themeColor="text1"/>
+          <w:sz w:val="22"/>
+          <w:szCs w:val="22"/>
+        </w:rPr>
+        <w:t>por uma questão de gestão de</w:t>
+      </w:r>
+      <w:r>
+        <w:rPr>
+          <w:color w:val="000000" w:themeColor="text1"/>
+          <w:sz w:val="22"/>
+          <w:szCs w:val="22"/>
+        </w:rPr>
+        <w:t xml:space="preserve"> tempo</w:t>
+      </w:r>
+      <w:r>
+        <w:rPr>
+          <w:color w:val="000000" w:themeColor="text1"/>
+          <w:sz w:val="22"/>
+          <w:szCs w:val="22"/>
+        </w:rPr>
+        <w:t>, pois não implementá</w:t>
+      </w:r>
+      <w:r>
+        <w:rPr>
+          <w:color w:val="000000" w:themeColor="text1"/>
+          <w:sz w:val="22"/>
+          <w:szCs w:val="22"/>
+        </w:rPr>
+        <w:t>mos uma DMZ e uma rede privada.</w:t>
       </w:r>
     </w:p>
     <w:p>
@@ -4337,11 +5336,37 @@
           <w:sz w:val="22"/>
           <w:szCs w:val="22"/>
         </w:rPr>
-        <w:t xml:space="preserve">Contudo as ameaças comuns a aplicações web, como XSS, CSRF e SQL </w:t>
-      </w:r>
-      <w:proofErr w:type="spellStart"/>
-      <w:r>
-        <w:rPr>
+        <w:t>No entanto,</w:t>
+      </w:r>
+      <w:r>
+        <w:rPr>
+          <w:color w:val="000000" w:themeColor="text1"/>
+          <w:sz w:val="22"/>
+          <w:szCs w:val="22"/>
+        </w:rPr>
+        <w:t xml:space="preserve"> as ameaças comuns a aplicações </w:t>
+      </w:r>
+      <w:r>
+        <w:rPr>
+          <w:i/>
+          <w:color w:val="000000" w:themeColor="text1"/>
+          <w:sz w:val="22"/>
+          <w:szCs w:val="22"/>
+        </w:rPr>
+        <w:t>web</w:t>
+      </w:r>
+      <w:r>
+        <w:rPr>
+          <w:color w:val="000000" w:themeColor="text1"/>
+          <w:sz w:val="22"/>
+          <w:szCs w:val="22"/>
+        </w:rPr>
+        <w:t xml:space="preserve">, como XSS, CSRF e SQL </w:t>
+      </w:r>
+      <w:proofErr w:type="spellStart"/>
+      <w:r>
+        <w:rPr>
+          <w:i/>
           <w:color w:val="000000" w:themeColor="text1"/>
           <w:sz w:val="22"/>
           <w:szCs w:val="22"/>
@@ -4375,15 +5400,31 @@
           <w:sz w:val="22"/>
           <w:szCs w:val="22"/>
         </w:rPr>
-        <w:t>O canal seguro implementado autentica, o emissor da mensagem</w:t>
-      </w:r>
-      <w:r>
-        <w:rPr>
-          <w:color w:val="000000" w:themeColor="text1"/>
-          <w:sz w:val="22"/>
-          <w:szCs w:val="22"/>
-        </w:rPr>
-        <w:t>, devido à chave secreta partilhada e desafios</w:t>
+        <w:t>O cana</w:t>
+      </w:r>
+      <w:r>
+        <w:rPr>
+          <w:color w:val="000000" w:themeColor="text1"/>
+          <w:sz w:val="22"/>
+          <w:szCs w:val="22"/>
+        </w:rPr>
+        <w:t>l seguro implementado autentica</w:t>
+      </w:r>
+      <w:r>
+        <w:rPr>
+          <w:color w:val="000000" w:themeColor="text1"/>
+          <w:sz w:val="22"/>
+          <w:szCs w:val="22"/>
+        </w:rPr>
+        <w:t xml:space="preserve"> o emissor da mensagem</w:t>
+      </w:r>
+      <w:r>
+        <w:rPr>
+          <w:color w:val="000000" w:themeColor="text1"/>
+          <w:sz w:val="22"/>
+          <w:szCs w:val="22"/>
+        </w:rPr>
+        <w:t xml:space="preserve"> devido à chave secreta partilhada e desafios</w:t>
       </w:r>
       <w:r>
         <w:rPr>
@@ -4433,6 +5474,7 @@
       <w:proofErr w:type="spellStart"/>
       <w:r>
         <w:rPr>
+          <w:i/>
           <w:color w:val="000000" w:themeColor="text1"/>
           <w:sz w:val="22"/>
           <w:szCs w:val="22"/>
@@ -4510,7 +5552,7 @@
     </w:p>
     <w:p>
       <w:pPr>
-        <w:pStyle w:val="Heading1"/>
+        <w:pStyle w:val="Cabealho1"/>
         <w:spacing w:before="80" w:after="80"/>
         <w:ind w:firstLine="567"/>
       </w:pPr>
@@ -4559,7 +5601,24 @@
           <w:sz w:val="22"/>
           <w:szCs w:val="22"/>
         </w:rPr>
-        <w:t xml:space="preserve"> apresentou alguns desafios de segurança, embora a sua maioria sejam desafios recorrentes na web, não abrindo grande oportunidade a soluções inovadoras. Posto isto</w:t>
+        <w:t xml:space="preserve"> apresentou alguns desafios de segurança, embora a sua maioria sejam desafios recorrentes na </w:t>
+      </w:r>
+      <w:r>
+        <w:rPr>
+          <w:i/>
+          <w:color w:val="000000" w:themeColor="text1"/>
+          <w:sz w:val="22"/>
+          <w:szCs w:val="22"/>
+        </w:rPr>
+        <w:t>web</w:t>
+      </w:r>
+      <w:r>
+        <w:rPr>
+          <w:color w:val="000000" w:themeColor="text1"/>
+          <w:sz w:val="22"/>
+          <w:szCs w:val="22"/>
+        </w:rPr>
+        <w:t>, não abrindo grande oportunidade a soluções inovadoras. Posto isto</w:t>
       </w:r>
       <w:r>
         <w:rPr>
@@ -4619,7 +5678,23 @@
           <w:sz w:val="22"/>
           <w:szCs w:val="22"/>
         </w:rPr>
-        <w:t>Conseguimos aplicar os conhecimentos adquiridos na cadeira, tanto na identificação de ameaças c</w:t>
+        <w:t xml:space="preserve">Conseguimos aplicar os conhecimentos adquiridos na </w:t>
+      </w:r>
+      <w:r>
+        <w:rPr>
+          <w:color w:val="000000" w:themeColor="text1"/>
+          <w:sz w:val="22"/>
+          <w:szCs w:val="22"/>
+        </w:rPr>
+        <w:t>disciplina</w:t>
+      </w:r>
+      <w:r>
+        <w:rPr>
+          <w:color w:val="000000" w:themeColor="text1"/>
+          <w:sz w:val="22"/>
+          <w:szCs w:val="22"/>
+        </w:rPr>
+        <w:t>, tanto na identificação de ameaças c</w:t>
       </w:r>
       <w:r>
         <w:rPr>
@@ -4643,15 +5718,24 @@
           <w:sz w:val="22"/>
           <w:szCs w:val="22"/>
         </w:rPr>
-        <w:t>, através da web,</w:t>
-      </w:r>
-      <w:r>
-        <w:rPr>
-          <w:color w:val="000000" w:themeColor="text1"/>
-          <w:sz w:val="22"/>
-          <w:szCs w:val="22"/>
-        </w:rPr>
         <w:t xml:space="preserve"> seguro</w:t>
+      </w:r>
+      <w:r>
+        <w:rPr>
+          <w:color w:val="000000" w:themeColor="text1"/>
+          <w:sz w:val="22"/>
+          <w:szCs w:val="22"/>
+        </w:rPr>
+        <w:t xml:space="preserve">, através da </w:t>
+      </w:r>
+      <w:r>
+        <w:rPr>
+          <w:i/>
+          <w:color w:val="000000" w:themeColor="text1"/>
+          <w:sz w:val="22"/>
+          <w:szCs w:val="22"/>
+        </w:rPr>
+        <w:t>web</w:t>
       </w:r>
       <w:r>
         <w:rPr>
@@ -4676,7 +5760,7 @@
     </w:p>
     <w:p>
       <w:pPr>
-        <w:pStyle w:val="Heading1"/>
+        <w:pStyle w:val="Cabealho1"/>
         <w:spacing w:before="80" w:after="80"/>
         <w:ind w:firstLine="567"/>
       </w:pPr>
@@ -4717,7 +5801,7 @@
     </w:p>
     <w:p>
       <w:pPr>
-        <w:pStyle w:val="ListParagraph"/>
+        <w:pStyle w:val="PargrafodaLista"/>
         <w:numPr>
           <w:ilvl w:val="0"/>
           <w:numId w:val="2"/>
@@ -4744,12 +5828,27 @@
           <w:sz w:val="22"/>
           <w:szCs w:val="22"/>
         </w:rPr>
-        <w:t xml:space="preserve"> – esta Framework MVC escrita em PHP oferece mecanismos elegantes de tratar a persistência, bem como ferramentas de MVC tradicionais. </w:t>
+        <w:t xml:space="preserve"> – esta </w:t>
+      </w:r>
+      <w:r>
+        <w:rPr>
+          <w:i/>
+          <w:sz w:val="22"/>
+          <w:szCs w:val="22"/>
+        </w:rPr>
+        <w:t>Framework</w:t>
+      </w:r>
+      <w:r>
+        <w:rPr>
+          <w:sz w:val="22"/>
+          <w:szCs w:val="22"/>
+        </w:rPr>
+        <w:t xml:space="preserve"> MVC escrita em PHP oferece mecanismos elegantes de tratar a persistência, bem como ferramentas de MVC tradicionais. </w:t>
       </w:r>
     </w:p>
     <w:p>
       <w:pPr>
-        <w:pStyle w:val="ListParagraph"/>
+        <w:pStyle w:val="PargrafodaLista"/>
         <w:numPr>
           <w:ilvl w:val="0"/>
           <w:numId w:val="2"/>
@@ -4772,6 +5871,7 @@
       <w:proofErr w:type="spellStart"/>
       <w:r>
         <w:rPr>
+          <w:i/>
           <w:sz w:val="22"/>
           <w:szCs w:val="22"/>
         </w:rPr>
@@ -4788,6 +5888,7 @@
       <w:proofErr w:type="spellStart"/>
       <w:r>
         <w:rPr>
+          <w:i/>
           <w:sz w:val="22"/>
           <w:szCs w:val="22"/>
         </w:rPr>
@@ -4799,11 +5900,42 @@
           <w:sz w:val="22"/>
           <w:szCs w:val="22"/>
         </w:rPr>
-        <w:t xml:space="preserve"> do web server ou </w:t>
-      </w:r>
-      <w:proofErr w:type="spellStart"/>
-      <w:r>
-        <w:rPr>
+        <w:t xml:space="preserve"> do </w:t>
+      </w:r>
+      <w:r>
+        <w:rPr>
+          <w:i/>
+          <w:sz w:val="22"/>
+          <w:szCs w:val="22"/>
+        </w:rPr>
+        <w:t>web</w:t>
+      </w:r>
+      <w:r>
+        <w:rPr>
+          <w:sz w:val="22"/>
+          <w:szCs w:val="22"/>
+        </w:rPr>
+        <w:t xml:space="preserve"> </w:t>
+      </w:r>
+      <w:r>
+        <w:rPr>
+          <w:i/>
+          <w:sz w:val="22"/>
+          <w:szCs w:val="22"/>
+        </w:rPr>
+        <w:t>server</w:t>
+      </w:r>
+      <w:r>
+        <w:rPr>
+          <w:sz w:val="22"/>
+          <w:szCs w:val="22"/>
+        </w:rPr>
+        <w:t xml:space="preserve"> ou </w:t>
+      </w:r>
+      <w:proofErr w:type="spellStart"/>
+      <w:r>
+        <w:rPr>
+          <w:i/>
           <w:sz w:val="22"/>
           <w:szCs w:val="22"/>
         </w:rPr>
@@ -4852,7 +5984,7 @@
     </w:p>
     <w:p>
       <w:pPr>
-        <w:pStyle w:val="ListParagraph"/>
+        <w:pStyle w:val="PargrafodaLista"/>
         <w:numPr>
           <w:ilvl w:val="0"/>
           <w:numId w:val="2"/>
@@ -4879,14 +6011,46 @@
           <w:sz w:val="22"/>
           <w:szCs w:val="22"/>
         </w:rPr>
-        <w:t xml:space="preserve"> – web</w:t>
-      </w:r>
-      <w:r>
-        <w:rPr>
-          <w:sz w:val="22"/>
-          <w:szCs w:val="22"/>
-        </w:rPr>
-        <w:t xml:space="preserve"> server para correr a aplicação.</w:t>
+        <w:t xml:space="preserve"> – </w:t>
+      </w:r>
+      <w:r>
+        <w:rPr>
+          <w:i/>
+          <w:sz w:val="22"/>
+          <w:szCs w:val="22"/>
+        </w:rPr>
+        <w:t>web</w:t>
+      </w:r>
+      <w:r>
+        <w:rPr>
+          <w:sz w:val="22"/>
+          <w:szCs w:val="22"/>
+        </w:rPr>
+        <w:t xml:space="preserve"> </w:t>
+      </w:r>
+      <w:bookmarkStart w:id="0" w:name="_GoBack"/>
+      <w:r>
+        <w:rPr>
+          <w:i/>
+          <w:sz w:val="22"/>
+          <w:szCs w:val="22"/>
+        </w:rPr>
+        <w:t>server</w:t>
+      </w:r>
+      <w:r>
+        <w:rPr>
+          <w:sz w:val="22"/>
+          <w:szCs w:val="22"/>
+        </w:rPr>
+        <w:t xml:space="preserve"> </w:t>
+      </w:r>
+      <w:bookmarkEnd w:id="0"/>
+      <w:r>
+        <w:rPr>
+          <w:sz w:val="22"/>
+          <w:szCs w:val="22"/>
+        </w:rPr>
+        <w:t>para correr a aplicação.</w:t>
       </w:r>
     </w:p>
     <w:p>
@@ -4957,34 +6121,34 @@
 <w:ftr xmlns:wpc="http://schemas.microsoft.com/office/word/2010/wordprocessingCanvas" xmlns:mo="http://schemas.microsoft.com/office/mac/office/2008/main" xmlns:mc="http://schemas.openxmlformats.org/markup-compatibility/2006" xmlns:mv="urn:schemas-microsoft-com:mac:vml" xmlns:o="urn:schemas-microsoft-com:office:office" xmlns:r="http://schemas.openxmlformats.org/officeDocument/2006/relationships" xmlns:m="http://schemas.openxmlformats.org/officeDocument/2006/math" xmlns:v="urn:schemas-microsoft-com:vml" xmlns:wp14="http://schemas.microsoft.com/office/word/2010/wordprocessingDrawing" xmlns:wp="http://schemas.openxmlformats.org/drawingml/2006/wordprocessingDrawing" xmlns:w10="urn:schemas-microsoft-com:office:word" xmlns:w="http://schemas.openxmlformats.org/wordprocessingml/2006/main" xmlns:w14="http://schemas.microsoft.com/office/word/2010/wordml" xmlns:w15="http://schemas.microsoft.com/office/word/2012/wordml" xmlns:wpg="http://schemas.microsoft.com/office/word/2010/wordprocessingGroup" xmlns:wpi="http://schemas.microsoft.com/office/word/2010/wordprocessingInk" xmlns:wne="http://schemas.microsoft.com/office/word/2006/wordml" xmlns:wps="http://schemas.microsoft.com/office/word/2010/wordprocessingShape" mc:Ignorable="w14 w15 wp14">
   <w:p>
     <w:pPr>
-      <w:pStyle w:val="Footer"/>
+      <w:pStyle w:val="Rodap"/>
       <w:framePr w:wrap="none" w:vAnchor="text" w:hAnchor="margin" w:xAlign="right" w:y="1"/>
       <w:rPr>
-        <w:rStyle w:val="PageNumber"/>
+        <w:rStyle w:val="Nmerodepgina"/>
       </w:rPr>
     </w:pPr>
     <w:r>
       <w:rPr>
-        <w:rStyle w:val="PageNumber"/>
+        <w:rStyle w:val="Nmerodepgina"/>
       </w:rPr>
       <w:fldChar w:fldCharType="begin"/>
     </w:r>
     <w:r>
       <w:rPr>
-        <w:rStyle w:val="PageNumber"/>
+        <w:rStyle w:val="Nmerodepgina"/>
       </w:rPr>
       <w:instrText xml:space="preserve">PAGE  </w:instrText>
     </w:r>
     <w:r>
       <w:rPr>
-        <w:rStyle w:val="PageNumber"/>
+        <w:rStyle w:val="Nmerodepgina"/>
       </w:rPr>
       <w:fldChar w:fldCharType="end"/>
     </w:r>
   </w:p>
   <w:p>
     <w:pPr>
-      <w:pStyle w:val="Footer"/>
+      <w:pStyle w:val="Rodap"/>
       <w:ind w:right="360"/>
     </w:pPr>
   </w:p>
@@ -4995,10 +6159,10 @@
 <w:ftr xmlns:wpc="http://schemas.microsoft.com/office/word/2010/wordprocessingCanvas" xmlns:mo="http://schemas.microsoft.com/office/mac/office/2008/main" xmlns:mc="http://schemas.openxmlformats.org/markup-compatibility/2006" xmlns:mv="urn:schemas-microsoft-com:mac:vml" xmlns:o="urn:schemas-microsoft-com:office:office" xmlns:r="http://schemas.openxmlformats.org/officeDocument/2006/relationships" xmlns:m="http://schemas.openxmlformats.org/officeDocument/2006/math" xmlns:v="urn:schemas-microsoft-com:vml" xmlns:wp14="http://schemas.microsoft.com/office/word/2010/wordprocessingDrawing" xmlns:wp="http://schemas.openxmlformats.org/drawingml/2006/wordprocessingDrawing" xmlns:w10="urn:schemas-microsoft-com:office:word" xmlns:w="http://schemas.openxmlformats.org/wordprocessingml/2006/main" xmlns:w14="http://schemas.microsoft.com/office/word/2010/wordml" xmlns:w15="http://schemas.microsoft.com/office/word/2012/wordml" xmlns:wpg="http://schemas.microsoft.com/office/word/2010/wordprocessingGroup" xmlns:wpi="http://schemas.microsoft.com/office/word/2010/wordprocessingInk" xmlns:wne="http://schemas.microsoft.com/office/word/2006/wordml" xmlns:wps="http://schemas.microsoft.com/office/word/2010/wordprocessingShape" mc:Ignorable="w14 w15 wp14">
   <w:p>
     <w:pPr>
-      <w:pStyle w:val="Footer"/>
+      <w:pStyle w:val="Rodap"/>
       <w:framePr w:wrap="none" w:vAnchor="text" w:hAnchor="margin" w:xAlign="right" w:y="1"/>
       <w:rPr>
-        <w:rStyle w:val="PageNumber"/>
+        <w:rStyle w:val="Nmerodepgina"/>
         <w:color w:val="7F7F7F" w:themeColor="text1" w:themeTint="80"/>
         <w:sz w:val="18"/>
         <w:szCs w:val="18"/>
@@ -5006,7 +6170,7 @@
     </w:pPr>
     <w:r>
       <w:rPr>
-        <w:rStyle w:val="PageNumber"/>
+        <w:rStyle w:val="Nmerodepgina"/>
         <w:color w:val="7F7F7F" w:themeColor="text1" w:themeTint="80"/>
         <w:sz w:val="18"/>
         <w:szCs w:val="18"/>
@@ -5015,7 +6179,7 @@
     </w:r>
     <w:r>
       <w:rPr>
-        <w:rStyle w:val="PageNumber"/>
+        <w:rStyle w:val="Nmerodepgina"/>
         <w:color w:val="7F7F7F" w:themeColor="text1" w:themeTint="80"/>
         <w:sz w:val="18"/>
         <w:szCs w:val="18"/>
@@ -5024,7 +6188,7 @@
     </w:r>
     <w:r>
       <w:rPr>
-        <w:rStyle w:val="PageNumber"/>
+        <w:rStyle w:val="Nmerodepgina"/>
         <w:color w:val="7F7F7F" w:themeColor="text1" w:themeTint="80"/>
         <w:sz w:val="18"/>
         <w:szCs w:val="18"/>
@@ -5033,7 +6197,7 @@
     </w:r>
     <w:r>
       <w:rPr>
-        <w:rStyle w:val="PageNumber"/>
+        <w:rStyle w:val="Nmerodepgina"/>
         <w:color w:val="7F7F7F" w:themeColor="text1" w:themeTint="80"/>
         <w:sz w:val="18"/>
         <w:szCs w:val="18"/>
@@ -5042,7 +6206,7 @@
     </w:r>
     <w:r>
       <w:rPr>
-        <w:rStyle w:val="PageNumber"/>
+        <w:rStyle w:val="Nmerodepgina"/>
         <w:noProof/>
         <w:color w:val="7F7F7F" w:themeColor="text1" w:themeTint="80"/>
         <w:sz w:val="18"/>
@@ -5052,7 +6216,7 @@
     </w:r>
     <w:r>
       <w:rPr>
-        <w:rStyle w:val="PageNumber"/>
+        <w:rStyle w:val="Nmerodepgina"/>
         <w:color w:val="7F7F7F" w:themeColor="text1" w:themeTint="80"/>
         <w:sz w:val="18"/>
         <w:szCs w:val="18"/>
@@ -5061,17 +6225,17 @@
     </w:r>
     <w:r>
       <w:rPr>
-        <w:rStyle w:val="PageNumber"/>
+        <w:rStyle w:val="Nmerodepgina"/>
         <w:color w:val="7F7F7F" w:themeColor="text1" w:themeTint="80"/>
         <w:sz w:val="18"/>
         <w:szCs w:val="18"/>
       </w:rPr>
-      <w:t xml:space="preserve"> de 3</w:t>
+      <w:t xml:space="preserve"> de 4</w:t>
     </w:r>
   </w:p>
   <w:p>
     <w:pPr>
-      <w:pStyle w:val="Footer"/>
+      <w:pStyle w:val="Rodap"/>
       <w:ind w:right="360"/>
     </w:pPr>
   </w:p>
@@ -5120,7 +6284,7 @@
         <v:path o:extrusionok="f" gradientshapeok="t" o:connecttype="rect"/>
         <o:lock v:ext="edit" aspectratio="t"/>
       </v:shapetype>
-      <v:shape id="_x0000_i1045" type="#_x0000_t75" style="width:15.2pt;height:15.2pt" o:bullet="t">
+      <v:shape id="_x0000_i1034" type="#_x0000_t75" style="width:15.2pt;height:15.2pt" o:bullet="t">
         <v:imagedata r:id="rId1" o:title="/var/folders/wl/2cy7bgs14lx02pfqjzbw6db40000gn/T/com.microsoft.Word/Word Work File L_4"/>
       </v:shape>
     </w:pict>
@@ -5878,11 +7042,11 @@
       <w:lang w:val="pt-PT"/>
     </w:rPr>
   </w:style>
-  <w:style w:type="paragraph" w:styleId="Heading1">
+  <w:style w:type="paragraph" w:styleId="Cabealho1">
     <w:name w:val="heading 1"/>
     <w:basedOn w:val="Normal"/>
     <w:next w:val="Normal"/>
-    <w:link w:val="Heading1Char"/>
+    <w:link w:val="Cabealho1Carter"/>
     <w:uiPriority w:val="9"/>
     <w:qFormat/>
     <w:rsid w:val="0020798C"/>
@@ -5900,11 +7064,11 @@
       <w:szCs w:val="32"/>
     </w:rPr>
   </w:style>
-  <w:style w:type="paragraph" w:styleId="Heading2">
+  <w:style w:type="paragraph" w:styleId="Cabealho2">
     <w:name w:val="heading 2"/>
     <w:basedOn w:val="Normal"/>
     <w:next w:val="Normal"/>
-    <w:link w:val="Heading2Char"/>
+    <w:link w:val="Cabealho2Carter"/>
     <w:uiPriority w:val="9"/>
     <w:unhideWhenUsed/>
     <w:qFormat/>
@@ -5922,13 +7086,13 @@
       <w:szCs w:val="26"/>
     </w:rPr>
   </w:style>
-  <w:style w:type="character" w:default="1" w:styleId="DefaultParagraphFont">
+  <w:style w:type="character" w:default="1" w:styleId="Tipodeletrapredefinidodopargrafo">
     <w:name w:val="Default Paragraph Font"/>
     <w:uiPriority w:val="1"/>
     <w:semiHidden/>
     <w:unhideWhenUsed/>
   </w:style>
-  <w:style w:type="table" w:default="1" w:styleId="TableNormal">
+  <w:style w:type="table" w:default="1" w:styleId="Tabelanormal">
     <w:name w:val="Normal Table"/>
     <w:uiPriority w:val="99"/>
     <w:semiHidden/>
@@ -5943,15 +7107,15 @@
       </w:tblCellMar>
     </w:tblPr>
   </w:style>
-  <w:style w:type="numbering" w:default="1" w:styleId="NoList">
+  <w:style w:type="numbering" w:default="1" w:styleId="Semlista">
     <w:name w:val="No List"/>
     <w:uiPriority w:val="99"/>
     <w:semiHidden/>
     <w:unhideWhenUsed/>
   </w:style>
-  <w:style w:type="table" w:styleId="TableGrid">
+  <w:style w:type="table" w:styleId="Tabelacomgrelha">
     <w:name w:val="Table Grid"/>
-    <w:basedOn w:val="TableNormal"/>
+    <w:basedOn w:val="Tabelanormal"/>
     <w:uiPriority w:val="39"/>
     <w:rsid w:val="004F4076"/>
     <w:tblPr>
@@ -5972,10 +7136,10 @@
       </w:tblCellMar>
     </w:tblPr>
   </w:style>
-  <w:style w:type="character" w:customStyle="1" w:styleId="Heading1Char">
-    <w:name w:val="Heading 1 Char"/>
-    <w:basedOn w:val="DefaultParagraphFont"/>
-    <w:link w:val="Heading1"/>
+  <w:style w:type="character" w:customStyle="1" w:styleId="Cabealho1Carter">
+    <w:name w:val="Cabeçalho 1 Caráter"/>
+    <w:basedOn w:val="Tipodeletrapredefinidodopargrafo"/>
+    <w:link w:val="Cabealho1"/>
     <w:uiPriority w:val="9"/>
     <w:rsid w:val="0020798C"/>
     <w:rPr>
@@ -5987,7 +7151,7 @@
       <w:lang w:val="pt-PT"/>
     </w:rPr>
   </w:style>
-  <w:style w:type="paragraph" w:styleId="ListParagraph">
+  <w:style w:type="paragraph" w:styleId="PargrafodaLista">
     <w:name w:val="List Paragraph"/>
     <w:basedOn w:val="Normal"/>
     <w:uiPriority w:val="34"/>
@@ -5998,9 +7162,9 @@
       <w:contextualSpacing/>
     </w:pPr>
   </w:style>
-  <w:style w:type="table" w:styleId="GridTable1Light-Accent1">
+  <w:style w:type="table" w:styleId="TabelacomGrelha1Clara-Destaque1">
     <w:name w:val="Grid Table 1 Light Accent 1"/>
-    <w:basedOn w:val="TableNormal"/>
+    <w:basedOn w:val="Tabelanormal"/>
     <w:uiPriority w:val="46"/>
     <w:rsid w:val="00BD4D58"/>
     <w:tblPr>
@@ -6059,9 +7223,9 @@
       </w:rPr>
     </w:tblStylePr>
   </w:style>
-  <w:style w:type="table" w:styleId="GridTable2-Accent5">
+  <w:style w:type="table" w:styleId="TabelacomGrelha2-Destaque5">
     <w:name w:val="Grid Table 2 Accent 5"/>
-    <w:basedOn w:val="TableNormal"/>
+    <w:basedOn w:val="Tabelanormal"/>
     <w:uiPriority w:val="47"/>
     <w:rsid w:val="00BD4D58"/>
     <w:tblPr>
@@ -6138,9 +7302,9 @@
       </w:tcPr>
     </w:tblStylePr>
   </w:style>
-  <w:style w:type="table" w:styleId="GridTable2-Accent1">
+  <w:style w:type="table" w:styleId="TabelacomGrelha2-Destaque1">
     <w:name w:val="Grid Table 2 Accent 1"/>
-    <w:basedOn w:val="TableNormal"/>
+    <w:basedOn w:val="Tabelanormal"/>
     <w:uiPriority w:val="47"/>
     <w:rsid w:val="00BD4D58"/>
     <w:tblPr>
@@ -6217,9 +7381,9 @@
       </w:tcPr>
     </w:tblStylePr>
   </w:style>
-  <w:style w:type="table" w:styleId="GridTable4-Accent1">
+  <w:style w:type="table" w:styleId="TabelacomGrelha4-Destaque1">
     <w:name w:val="Grid Table 4 Accent 1"/>
-    <w:basedOn w:val="TableNormal"/>
+    <w:basedOn w:val="Tabelanormal"/>
     <w:uiPriority w:val="49"/>
     <w:rsid w:val="00BD4D58"/>
     <w:tblPr>
@@ -6297,10 +7461,10 @@
       </w:tcPr>
     </w:tblStylePr>
   </w:style>
-  <w:style w:type="paragraph" w:styleId="Footer">
+  <w:style w:type="paragraph" w:styleId="Rodap">
     <w:name w:val="footer"/>
     <w:basedOn w:val="Normal"/>
-    <w:link w:val="FooterChar"/>
+    <w:link w:val="RodapCarter"/>
     <w:uiPriority w:val="99"/>
     <w:unhideWhenUsed/>
     <w:rsid w:val="00574426"/>
@@ -6311,28 +7475,28 @@
       </w:tabs>
     </w:pPr>
   </w:style>
-  <w:style w:type="character" w:customStyle="1" w:styleId="FooterChar">
-    <w:name w:val="Footer Char"/>
-    <w:basedOn w:val="DefaultParagraphFont"/>
-    <w:link w:val="Footer"/>
+  <w:style w:type="character" w:customStyle="1" w:styleId="RodapCarter">
+    <w:name w:val="Rodapé Caráter"/>
+    <w:basedOn w:val="Tipodeletrapredefinidodopargrafo"/>
+    <w:link w:val="Rodap"/>
     <w:uiPriority w:val="99"/>
     <w:rsid w:val="00574426"/>
     <w:rPr>
       <w:lang w:val="pt-PT"/>
     </w:rPr>
   </w:style>
-  <w:style w:type="character" w:styleId="PageNumber">
+  <w:style w:type="character" w:styleId="Nmerodepgina">
     <w:name w:val="page number"/>
-    <w:basedOn w:val="DefaultParagraphFont"/>
+    <w:basedOn w:val="Tipodeletrapredefinidodopargrafo"/>
     <w:uiPriority w:val="99"/>
     <w:semiHidden/>
     <w:unhideWhenUsed/>
     <w:rsid w:val="00574426"/>
   </w:style>
-  <w:style w:type="paragraph" w:styleId="Header">
+  <w:style w:type="paragraph" w:styleId="Cabealho">
     <w:name w:val="header"/>
     <w:basedOn w:val="Normal"/>
-    <w:link w:val="HeaderChar"/>
+    <w:link w:val="CabealhoCarter"/>
     <w:uiPriority w:val="99"/>
     <w:unhideWhenUsed/>
     <w:rsid w:val="00A07AF5"/>
@@ -6343,20 +7507,20 @@
       </w:tabs>
     </w:pPr>
   </w:style>
-  <w:style w:type="character" w:customStyle="1" w:styleId="HeaderChar">
-    <w:name w:val="Header Char"/>
-    <w:basedOn w:val="DefaultParagraphFont"/>
-    <w:link w:val="Header"/>
+  <w:style w:type="character" w:customStyle="1" w:styleId="CabealhoCarter">
+    <w:name w:val="Cabeçalho Caráter"/>
+    <w:basedOn w:val="Tipodeletrapredefinidodopargrafo"/>
+    <w:link w:val="Cabealho"/>
     <w:uiPriority w:val="99"/>
     <w:rsid w:val="00A07AF5"/>
     <w:rPr>
       <w:lang w:val="pt-PT"/>
     </w:rPr>
   </w:style>
-  <w:style w:type="character" w:customStyle="1" w:styleId="Heading2Char">
-    <w:name w:val="Heading 2 Char"/>
-    <w:basedOn w:val="DefaultParagraphFont"/>
-    <w:link w:val="Heading2"/>
+  <w:style w:type="character" w:customStyle="1" w:styleId="Cabealho2Carter">
+    <w:name w:val="Cabeçalho 2 Caráter"/>
+    <w:basedOn w:val="Tipodeletrapredefinidodopargrafo"/>
+    <w:link w:val="Cabealho2"/>
     <w:uiPriority w:val="9"/>
     <w:rsid w:val="000624A1"/>
     <w:rPr>
@@ -6367,7 +7531,7 @@
       <w:lang w:val="pt-PT"/>
     </w:rPr>
   </w:style>
-  <w:style w:type="paragraph" w:styleId="Caption">
+  <w:style w:type="paragraph" w:styleId="Legenda">
     <w:name w:val="caption"/>
     <w:basedOn w:val="Normal"/>
     <w:next w:val="Normal"/>
@@ -6386,9 +7550,9 @@
       <w:szCs w:val="18"/>
     </w:rPr>
   </w:style>
-  <w:style w:type="character" w:styleId="PlaceholderText">
+  <w:style w:type="character" w:styleId="TextodoMarcadordePosio">
     <w:name w:val="Placeholder Text"/>
-    <w:basedOn w:val="DefaultParagraphFont"/>
+    <w:basedOn w:val="Tipodeletrapredefinidodopargrafo"/>
     <w:uiPriority w:val="99"/>
     <w:semiHidden/>
     <w:rsid w:val="00AC2BD5"/>
@@ -6665,7 +7829,7 @@
 </file>
 
 <file path=customXml/itemProps1.xml><?xml version="1.0" encoding="utf-8"?>
-<ds:datastoreItem xmlns:ds="http://schemas.openxmlformats.org/officeDocument/2006/customXml" ds:itemID="{242757BE-101C-1647-8D25-56570ABD6FC2}">
+<ds:datastoreItem xmlns:ds="http://schemas.openxmlformats.org/officeDocument/2006/customXml" ds:itemID="{0D321A63-B7CE-D845-BA91-047241C7910E}">
   <ds:schemaRefs>
     <ds:schemaRef ds:uri="http://schemas.openxmlformats.org/officeDocument/2006/bibliography"/>
   </ds:schemaRefs>

</xml_diff>

<commit_message>
By works, I meant 'doesnt work'.  Works now..
</commit_message>
<xml_diff>
--- a/Reports/report-final.docx
+++ b/Reports/report-final.docx
@@ -23,7 +23,7 @@
       <w:r>
         <w:rPr>
           <w:noProof/>
-          <w:lang w:eastAsia="pt-PT"/>
+          <w:lang w:val="en-US"/>
         </w:rPr>
         <w:drawing>
           <wp:inline distT="0" distB="0" distL="0" distR="0" wp14:anchorId="72C41B1A" wp14:editId="685096C0">
@@ -234,7 +234,7 @@
     </w:p>
     <w:tbl>
       <w:tblPr>
-        <w:tblStyle w:val="Tabelacomgrelha"/>
+        <w:tblStyle w:val="TableGrid"/>
         <w:tblW w:w="0" w:type="auto"/>
         <w:tblBorders>
           <w:top w:val="none" w:sz="0" w:space="0" w:color="auto"/>
@@ -263,7 +263,7 @@
             <w:r>
               <w:rPr>
                 <w:noProof/>
-                <w:lang w:eastAsia="pt-PT"/>
+                <w:lang w:val="en-US"/>
               </w:rPr>
               <w:drawing>
                 <wp:inline distT="0" distB="0" distL="0" distR="0" wp14:anchorId="4D340539" wp14:editId="15CEEF8E">
@@ -327,7 +327,7 @@
             <w:r>
               <w:rPr>
                 <w:noProof/>
-                <w:lang w:eastAsia="pt-PT"/>
+                <w:lang w:val="en-US"/>
               </w:rPr>
               <w:drawing>
                 <wp:inline distT="0" distB="0" distL="0" distR="0" wp14:anchorId="1695EC99" wp14:editId="5B2E963A">
@@ -391,7 +391,7 @@
             <w:r>
               <w:rPr>
                 <w:noProof/>
-                <w:lang w:eastAsia="pt-PT"/>
+                <w:lang w:val="en-US"/>
               </w:rPr>
               <w:drawing>
                 <wp:inline distT="0" distB="0" distL="0" distR="0" wp14:anchorId="4C37D339" wp14:editId="79617453">
@@ -572,7 +572,7 @@
     </w:p>
     <w:p>
       <w:pPr>
-        <w:pStyle w:val="Cabealho1"/>
+        <w:pStyle w:val="Heading1"/>
         <w:spacing w:before="80" w:after="80"/>
         <w:ind w:firstLine="567"/>
       </w:pPr>
@@ -898,7 +898,7 @@
     </w:p>
     <w:tbl>
       <w:tblPr>
-        <w:tblStyle w:val="TabelacomGrelha5Escura-Destaque1"/>
+        <w:tblStyle w:val="GridTable5Dark-Accent1"/>
         <w:tblW w:w="9067" w:type="dxa"/>
         <w:tblLook w:val="04A0" w:firstRow="1" w:lastRow="0" w:firstColumn="1" w:lastColumn="0" w:noHBand="0" w:noVBand="1"/>
       </w:tblPr>
@@ -1680,7 +1680,7 @@
     </w:tbl>
     <w:p>
       <w:pPr>
-        <w:pStyle w:val="Legenda"/>
+        <w:pStyle w:val="Caption"/>
       </w:pPr>
       <w:r>
         <w:t xml:space="preserve">Tabela </w:t>
@@ -1709,7 +1709,7 @@
     </w:p>
     <w:p>
       <w:pPr>
-        <w:pStyle w:val="Cabealho1"/>
+        <w:pStyle w:val="Heading1"/>
         <w:spacing w:before="80" w:after="80"/>
         <w:ind w:firstLine="567"/>
       </w:pPr>
@@ -1719,7 +1719,7 @@
     </w:p>
     <w:p>
       <w:pPr>
-        <w:pStyle w:val="Cabealho2"/>
+        <w:pStyle w:val="Heading2"/>
         <w:spacing w:before="80" w:after="80"/>
         <w:ind w:firstLine="567"/>
       </w:pPr>
@@ -2280,21 +2280,21 @@
     </w:p>
     <w:p>
       <w:pPr>
-        <w:pStyle w:val="Cabealho2"/>
+        <w:pStyle w:val="Heading2"/>
         <w:spacing w:before="80" w:after="80"/>
         <w:ind w:firstLine="567"/>
       </w:pPr>
     </w:p>
     <w:p>
       <w:pPr>
-        <w:pStyle w:val="Cabealho2"/>
+        <w:pStyle w:val="Heading2"/>
         <w:spacing w:before="80" w:after="80"/>
         <w:ind w:firstLine="567"/>
       </w:pPr>
       <w:r>
         <w:rPr>
           <w:noProof/>
-          <w:lang w:eastAsia="pt-PT"/>
+          <w:lang w:val="en-US"/>
         </w:rPr>
         <w:drawing>
           <wp:inline distT="0" distB="0" distL="0" distR="0" wp14:anchorId="1FC5D5BA" wp14:editId="495781A8">
@@ -2347,7 +2347,7 @@
     </w:p>
     <w:p>
       <w:pPr>
-        <w:pStyle w:val="Legenda"/>
+        <w:pStyle w:val="Caption"/>
         <w:spacing w:before="80" w:after="80"/>
         <w:ind w:firstLine="567"/>
       </w:pPr>
@@ -2378,7 +2378,7 @@
     </w:p>
     <w:p>
       <w:pPr>
-        <w:pStyle w:val="Cabealho2"/>
+        <w:pStyle w:val="Heading2"/>
         <w:spacing w:before="80" w:after="80"/>
         <w:ind w:firstLine="567"/>
       </w:pPr>
@@ -2475,7 +2475,7 @@
     </w:p>
     <w:p>
       <w:pPr>
-        <w:pStyle w:val="PargrafodaLista"/>
+        <w:pStyle w:val="ListParagraph"/>
         <w:numPr>
           <w:ilvl w:val="0"/>
           <w:numId w:val="3"/>
@@ -2528,7 +2528,7 @@
     </w:p>
     <w:p>
       <w:pPr>
-        <w:pStyle w:val="PargrafodaLista"/>
+        <w:pStyle w:val="ListParagraph"/>
         <w:spacing w:before="80" w:after="80"/>
         <w:ind w:left="567"/>
         <w:jc w:val="both"/>
@@ -2541,7 +2541,7 @@
     </w:p>
     <w:p>
       <w:pPr>
-        <w:pStyle w:val="PargrafodaLista"/>
+        <w:pStyle w:val="ListParagraph"/>
         <w:numPr>
           <w:ilvl w:val="0"/>
           <w:numId w:val="3"/>
@@ -3471,7 +3471,7 @@
     </w:p>
     <w:p>
       <w:pPr>
-        <w:pStyle w:val="Cabealho2"/>
+        <w:pStyle w:val="Heading2"/>
         <w:spacing w:before="80" w:after="80"/>
         <w:ind w:firstLine="567"/>
       </w:pPr>
@@ -3743,7 +3743,7 @@
         <w:rPr>
           <w:noProof/>
           <w:color w:val="FF0000"/>
-          <w:lang w:eastAsia="pt-PT"/>
+          <w:lang w:val="en-US"/>
         </w:rPr>
         <w:drawing>
           <wp:inline distT="0" distB="0" distL="0" distR="0" wp14:anchorId="10BC8363" wp14:editId="428D8750">
@@ -3790,7 +3790,7 @@
     </w:p>
     <w:p>
       <w:pPr>
-        <w:pStyle w:val="Legenda"/>
+        <w:pStyle w:val="Caption"/>
         <w:jc w:val="center"/>
         <w:rPr>
           <w:color w:val="FF0000"/>
@@ -4480,7 +4480,15 @@
           <w:sz w:val="22"/>
           <w:szCs w:val="22"/>
         </w:rPr>
-        <w:t xml:space="preserve"> todos as comunicações usam </w:t>
+        <w:t xml:space="preserve"> t</w:t>
+      </w:r>
+      <w:r>
+        <w:rPr>
+          <w:color w:val="000000" w:themeColor="text1"/>
+          <w:sz w:val="22"/>
+          <w:szCs w:val="22"/>
+        </w:rPr>
+        <w:t xml:space="preserve">odos as comunicações usam </w:t>
       </w:r>
       <w:proofErr w:type="spellStart"/>
       <w:r>
@@ -4498,7 +4506,15 @@
           <w:sz w:val="22"/>
           <w:szCs w:val="22"/>
         </w:rPr>
-        <w:t>, e a possibilidade de ter múltiplas contas é mitigada</w:t>
+        <w:t>. A</w:t>
+      </w:r>
+      <w:r>
+        <w:rPr>
+          <w:color w:val="000000" w:themeColor="text1"/>
+          <w:sz w:val="22"/>
+          <w:szCs w:val="22"/>
+        </w:rPr>
+        <w:t xml:space="preserve"> possibilidade de ter múltiplas contas é mitigada</w:t>
       </w:r>
       <w:r>
         <w:rPr>
@@ -4571,7 +4587,15 @@
           <w:sz w:val="22"/>
           <w:szCs w:val="22"/>
         </w:rPr>
-        <w:t xml:space="preserve"> e à automatização de criação de utilizadores foram adicionados </w:t>
+        <w:t xml:space="preserve"> e a</w:t>
+      </w:r>
+      <w:r>
+        <w:rPr>
+          <w:color w:val="000000" w:themeColor="text1"/>
+          <w:sz w:val="22"/>
+          <w:szCs w:val="22"/>
+        </w:rPr>
+        <w:t xml:space="preserve"> automatização de criação de utilizadores foram adicionados </w:t>
       </w:r>
       <w:proofErr w:type="spellStart"/>
       <w:r>
@@ -4633,26 +4657,49 @@
           <w:szCs w:val="22"/>
         </w:rPr>
       </w:pPr>
-    </w:p>
-    <w:p>
-      <w:pPr>
-        <w:pStyle w:val="Cabealho1"/>
-        <w:spacing w:before="80" w:after="80"/>
-        <w:ind w:firstLine="567"/>
-      </w:pPr>
-      <w:r>
-        <w:t>Implementação da Solução</w:t>
-      </w:r>
-    </w:p>
-    <w:p>
-      <w:pPr>
-        <w:spacing w:before="80" w:after="80"/>
-        <w:ind w:firstLine="567"/>
-        <w:rPr>
-          <w:sz w:val="22"/>
-          <w:szCs w:val="22"/>
-        </w:rPr>
-      </w:pPr>
+      <w:r>
+        <w:rPr>
+          <w:color w:val="000000" w:themeColor="text1"/>
+          <w:sz w:val="22"/>
+          <w:szCs w:val="22"/>
+        </w:rPr>
+        <w:t xml:space="preserve">As </w:t>
+      </w:r>
+      <w:r>
+        <w:rPr>
+          <w:i/>
+          <w:color w:val="000000" w:themeColor="text1"/>
+          <w:sz w:val="22"/>
+          <w:szCs w:val="22"/>
+        </w:rPr>
+        <w:t xml:space="preserve">passwords </w:t>
+      </w:r>
+      <w:r>
+        <w:rPr>
+          <w:color w:val="000000" w:themeColor="text1"/>
+          <w:sz w:val="22"/>
+          <w:szCs w:val="22"/>
+        </w:rPr>
+        <w:t xml:space="preserve">estão encriptadas, com </w:t>
+      </w:r>
+      <w:proofErr w:type="spellStart"/>
+      <w:r>
+        <w:rPr>
+          <w:color w:val="000000" w:themeColor="text1"/>
+          <w:sz w:val="22"/>
+          <w:szCs w:val="22"/>
+        </w:rPr>
+        <w:t>hash</w:t>
+      </w:r>
+      <w:proofErr w:type="spellEnd"/>
+      <w:r>
+        <w:rPr>
+          <w:color w:val="000000" w:themeColor="text1"/>
+          <w:sz w:val="22"/>
+          <w:szCs w:val="22"/>
+        </w:rPr>
+        <w:t>, na base de dados, para assegurar que não são lidas por terceiros, nem mesmo por pessoas com acesso legítimo à base de dados.</w:t>
+      </w:r>
     </w:p>
     <w:p>
       <w:pPr>
@@ -4665,356 +4712,26 @@
           <w:szCs w:val="22"/>
         </w:rPr>
       </w:pPr>
-      <w:r>
-        <w:rPr>
-          <w:color w:val="000000" w:themeColor="text1"/>
-          <w:sz w:val="22"/>
-          <w:szCs w:val="22"/>
-        </w:rPr>
-        <w:t xml:space="preserve">Para a implementação optámos por usar </w:t>
-      </w:r>
-      <w:proofErr w:type="spellStart"/>
-      <w:r>
-        <w:rPr>
-          <w:color w:val="000000" w:themeColor="text1"/>
-          <w:sz w:val="22"/>
-          <w:szCs w:val="22"/>
-        </w:rPr>
-        <w:t>Laravel</w:t>
-      </w:r>
-      <w:proofErr w:type="spellEnd"/>
-      <w:r>
-        <w:rPr>
-          <w:color w:val="000000" w:themeColor="text1"/>
-          <w:sz w:val="22"/>
-          <w:szCs w:val="22"/>
-        </w:rPr>
-        <w:t xml:space="preserve">, uma </w:t>
-      </w:r>
-      <w:r>
-        <w:rPr>
-          <w:i/>
-          <w:color w:val="000000" w:themeColor="text1"/>
-          <w:sz w:val="22"/>
-          <w:szCs w:val="22"/>
-        </w:rPr>
-        <w:t>Framework</w:t>
-      </w:r>
-      <w:r>
-        <w:rPr>
-          <w:color w:val="000000" w:themeColor="text1"/>
-          <w:sz w:val="22"/>
-          <w:szCs w:val="22"/>
-        </w:rPr>
-        <w:t xml:space="preserve"> de </w:t>
-      </w:r>
-      <w:proofErr w:type="spellStart"/>
-      <w:r>
-        <w:rPr>
-          <w:color w:val="000000" w:themeColor="text1"/>
-          <w:sz w:val="22"/>
-          <w:szCs w:val="22"/>
-        </w:rPr>
-        <w:t>Model-View-</w:t>
-      </w:r>
-      <w:r>
-        <w:rPr>
-          <w:color w:val="000000" w:themeColor="text1"/>
-          <w:sz w:val="22"/>
-          <w:szCs w:val="22"/>
-        </w:rPr>
-        <w:t>Controller</w:t>
-      </w:r>
-      <w:proofErr w:type="spellEnd"/>
-      <w:r>
-        <w:rPr>
-          <w:color w:val="000000" w:themeColor="text1"/>
-          <w:sz w:val="22"/>
-          <w:szCs w:val="22"/>
-        </w:rPr>
-        <w:t xml:space="preserve">, em </w:t>
-      </w:r>
-      <w:proofErr w:type="spellStart"/>
-      <w:r>
-        <w:rPr>
-          <w:color w:val="000000" w:themeColor="text1"/>
-          <w:sz w:val="22"/>
-          <w:szCs w:val="22"/>
-        </w:rPr>
-        <w:t>php</w:t>
-      </w:r>
-      <w:proofErr w:type="spellEnd"/>
-      <w:r>
-        <w:rPr>
-          <w:color w:val="000000" w:themeColor="text1"/>
-          <w:sz w:val="22"/>
-          <w:szCs w:val="22"/>
-        </w:rPr>
-        <w:t xml:space="preserve">, para desenvolvimento de aplicações </w:t>
-      </w:r>
-      <w:r>
-        <w:rPr>
-          <w:i/>
-          <w:color w:val="000000" w:themeColor="text1"/>
-          <w:sz w:val="22"/>
-          <w:szCs w:val="22"/>
-        </w:rPr>
-        <w:t>web</w:t>
-      </w:r>
-      <w:r>
-        <w:rPr>
-          <w:color w:val="000000" w:themeColor="text1"/>
-          <w:sz w:val="22"/>
-          <w:szCs w:val="22"/>
-        </w:rPr>
-        <w:t xml:space="preserve">. Esta </w:t>
-      </w:r>
-      <w:r>
-        <w:rPr>
-          <w:i/>
-          <w:color w:val="000000" w:themeColor="text1"/>
-          <w:sz w:val="22"/>
-          <w:szCs w:val="22"/>
-        </w:rPr>
-        <w:t>Framework</w:t>
-      </w:r>
-      <w:r>
-        <w:rPr>
-          <w:color w:val="000000" w:themeColor="text1"/>
-          <w:sz w:val="22"/>
-          <w:szCs w:val="22"/>
-        </w:rPr>
-        <w:t xml:space="preserve"> foi escolhida para facilitar, principalmente, o desenvolvimento das interfaces com o utilizador, bem como o </w:t>
-      </w:r>
-      <w:proofErr w:type="spellStart"/>
-      <w:r>
-        <w:rPr>
-          <w:i/>
-          <w:color w:val="000000" w:themeColor="text1"/>
-          <w:sz w:val="22"/>
-          <w:szCs w:val="22"/>
-        </w:rPr>
-        <w:t>routing</w:t>
-      </w:r>
-      <w:proofErr w:type="spellEnd"/>
-      <w:r>
-        <w:rPr>
-          <w:color w:val="000000" w:themeColor="text1"/>
-          <w:sz w:val="22"/>
-          <w:szCs w:val="22"/>
-        </w:rPr>
-        <w:t>,</w:t>
-      </w:r>
-      <w:r>
-        <w:rPr>
-          <w:i/>
-          <w:color w:val="000000" w:themeColor="text1"/>
-          <w:sz w:val="22"/>
-          <w:szCs w:val="22"/>
-        </w:rPr>
-        <w:t xml:space="preserve"> </w:t>
-      </w:r>
-      <w:r>
-        <w:rPr>
-          <w:color w:val="000000" w:themeColor="text1"/>
-          <w:sz w:val="22"/>
-          <w:szCs w:val="22"/>
-        </w:rPr>
-        <w:t xml:space="preserve">e para uma mais fácil tradução dos dados presentes na base de dados em classes </w:t>
-      </w:r>
-      <w:proofErr w:type="spellStart"/>
-      <w:r>
-        <w:rPr>
-          <w:color w:val="000000" w:themeColor="text1"/>
-          <w:sz w:val="22"/>
-          <w:szCs w:val="22"/>
-        </w:rPr>
-        <w:t>php</w:t>
-      </w:r>
-      <w:proofErr w:type="spellEnd"/>
-      <w:r>
-        <w:rPr>
-          <w:color w:val="000000" w:themeColor="text1"/>
-          <w:sz w:val="22"/>
-          <w:szCs w:val="22"/>
-        </w:rPr>
-        <w:t xml:space="preserve">. </w:t>
-      </w:r>
-      <w:proofErr w:type="spellStart"/>
-      <w:r>
-        <w:rPr>
-          <w:color w:val="000000" w:themeColor="text1"/>
-          <w:sz w:val="22"/>
-          <w:szCs w:val="22"/>
-        </w:rPr>
-        <w:t>Laravel</w:t>
-      </w:r>
-      <w:proofErr w:type="spellEnd"/>
-      <w:r>
-        <w:rPr>
-          <w:color w:val="000000" w:themeColor="text1"/>
-          <w:sz w:val="22"/>
-          <w:szCs w:val="22"/>
-        </w:rPr>
-        <w:t xml:space="preserve"> permite também mitigar </w:t>
-      </w:r>
-      <w:r>
-        <w:rPr>
-          <w:i/>
-          <w:color w:val="000000" w:themeColor="text1"/>
-          <w:sz w:val="22"/>
-          <w:szCs w:val="22"/>
-        </w:rPr>
-        <w:t xml:space="preserve">SQL </w:t>
-      </w:r>
-      <w:proofErr w:type="spellStart"/>
-      <w:r>
-        <w:rPr>
-          <w:i/>
-          <w:color w:val="000000" w:themeColor="text1"/>
-          <w:sz w:val="22"/>
-          <w:szCs w:val="22"/>
-        </w:rPr>
-        <w:t>injection</w:t>
-      </w:r>
-      <w:proofErr w:type="spellEnd"/>
-      <w:r>
-        <w:rPr>
-          <w:color w:val="000000" w:themeColor="text1"/>
-          <w:sz w:val="22"/>
-          <w:szCs w:val="22"/>
-        </w:rPr>
-        <w:t xml:space="preserve">, utilizando </w:t>
-      </w:r>
-      <w:proofErr w:type="spellStart"/>
-      <w:r>
-        <w:rPr>
-          <w:i/>
-          <w:color w:val="000000" w:themeColor="text1"/>
-          <w:sz w:val="22"/>
-          <w:szCs w:val="22"/>
-        </w:rPr>
-        <w:t>prepared</w:t>
-      </w:r>
-      <w:proofErr w:type="spellEnd"/>
-      <w:r>
-        <w:rPr>
-          <w:color w:val="000000" w:themeColor="text1"/>
-          <w:sz w:val="22"/>
-          <w:szCs w:val="22"/>
-        </w:rPr>
-        <w:t xml:space="preserve"> </w:t>
-      </w:r>
-      <w:proofErr w:type="spellStart"/>
-      <w:r>
-        <w:rPr>
-          <w:i/>
-          <w:color w:val="000000" w:themeColor="text1"/>
-          <w:sz w:val="22"/>
-          <w:szCs w:val="22"/>
-        </w:rPr>
-        <w:t>statements</w:t>
-      </w:r>
-      <w:proofErr w:type="spellEnd"/>
-      <w:r>
-        <w:rPr>
-          <w:color w:val="000000" w:themeColor="text1"/>
-          <w:sz w:val="22"/>
-          <w:szCs w:val="22"/>
-        </w:rPr>
-        <w:t>.</w:t>
-      </w:r>
-      <w:r>
-        <w:rPr>
-          <w:color w:val="000000" w:themeColor="text1"/>
-          <w:sz w:val="22"/>
-          <w:szCs w:val="22"/>
-        </w:rPr>
-        <w:t xml:space="preserve"> </w:t>
-      </w:r>
-      <w:r>
-        <w:rPr>
-          <w:color w:val="000000" w:themeColor="text1"/>
-          <w:sz w:val="22"/>
-          <w:szCs w:val="22"/>
-        </w:rPr>
-        <w:t>Também</w:t>
-      </w:r>
-      <w:r>
-        <w:rPr>
-          <w:color w:val="000000" w:themeColor="text1"/>
-          <w:sz w:val="22"/>
-          <w:szCs w:val="22"/>
-        </w:rPr>
-        <w:t xml:space="preserve"> </w:t>
-      </w:r>
-      <w:r>
-        <w:rPr>
-          <w:color w:val="000000" w:themeColor="text1"/>
-          <w:sz w:val="22"/>
-          <w:szCs w:val="22"/>
-        </w:rPr>
-        <w:t>não permite</w:t>
-      </w:r>
-      <w:r>
-        <w:rPr>
-          <w:color w:val="000000" w:themeColor="text1"/>
-          <w:sz w:val="22"/>
-          <w:szCs w:val="22"/>
-        </w:rPr>
-        <w:t xml:space="preserve"> atribuição de valores em massa a uma entrada de uma tabela na base de dados (preencher vários valores</w:t>
-      </w:r>
-      <w:r>
-        <w:rPr>
-          <w:color w:val="000000" w:themeColor="text1"/>
-          <w:sz w:val="22"/>
-          <w:szCs w:val="22"/>
-        </w:rPr>
-        <w:t xml:space="preserve"> numa só </w:t>
-      </w:r>
-      <w:proofErr w:type="spellStart"/>
-      <w:r>
-        <w:rPr>
-          <w:i/>
-          <w:color w:val="000000" w:themeColor="text1"/>
-          <w:sz w:val="22"/>
-          <w:szCs w:val="22"/>
-        </w:rPr>
-        <w:t>query</w:t>
-      </w:r>
-      <w:proofErr w:type="spellEnd"/>
-      <w:r>
-        <w:rPr>
-          <w:color w:val="000000" w:themeColor="text1"/>
-          <w:sz w:val="22"/>
-          <w:szCs w:val="22"/>
-        </w:rPr>
-        <w:t>)</w:t>
-      </w:r>
-      <w:r>
-        <w:rPr>
-          <w:color w:val="000000" w:themeColor="text1"/>
-          <w:sz w:val="22"/>
-          <w:szCs w:val="22"/>
-        </w:rPr>
-        <w:t>, exceto se permitido explicitamen</w:t>
-      </w:r>
-      <w:r>
-        <w:rPr>
-          <w:color w:val="000000" w:themeColor="text1"/>
-          <w:sz w:val="22"/>
-          <w:szCs w:val="22"/>
-        </w:rPr>
-        <w:t xml:space="preserve">te pelo programador quais </w:t>
-      </w:r>
-      <w:r>
-        <w:rPr>
-          <w:color w:val="000000" w:themeColor="text1"/>
-          <w:sz w:val="22"/>
-          <w:szCs w:val="22"/>
-        </w:rPr>
-        <w:t>o podem ser.</w:t>
-      </w:r>
+    </w:p>
+    <w:p>
+      <w:pPr>
+        <w:pStyle w:val="Heading1"/>
+        <w:spacing w:before="80" w:after="80"/>
+        <w:ind w:firstLine="567"/>
+      </w:pPr>
+      <w:r>
+        <w:t>Implementação da Solução</w:t>
+      </w:r>
+    </w:p>
+    <w:p>
+      <w:pPr>
+        <w:spacing w:before="80" w:after="80"/>
+        <w:ind w:firstLine="567"/>
+        <w:rPr>
+          <w:sz w:val="22"/>
+          <w:szCs w:val="22"/>
+        </w:rPr>
+      </w:pPr>
     </w:p>
     <w:p>
       <w:pPr>
@@ -5033,19 +4750,140 @@
           <w:sz w:val="22"/>
           <w:szCs w:val="22"/>
         </w:rPr>
-        <w:t xml:space="preserve">Utilizamos </w:t>
-      </w:r>
-      <w:proofErr w:type="spellStart"/>
-      <w:r>
-        <w:rPr>
-          <w:i/>
-          <w:color w:val="000000" w:themeColor="text1"/>
-          <w:sz w:val="22"/>
-          <w:szCs w:val="22"/>
-        </w:rPr>
-        <w:t>sqlite</w:t>
-      </w:r>
-      <w:proofErr w:type="spellEnd"/>
+        <w:t xml:space="preserve">Para a implementação optámos por usar </w:t>
+      </w:r>
+      <w:proofErr w:type="spellStart"/>
+      <w:r>
+        <w:rPr>
+          <w:color w:val="000000" w:themeColor="text1"/>
+          <w:sz w:val="22"/>
+          <w:szCs w:val="22"/>
+        </w:rPr>
+        <w:t>Laravel</w:t>
+      </w:r>
+      <w:proofErr w:type="spellEnd"/>
+      <w:r>
+        <w:rPr>
+          <w:color w:val="000000" w:themeColor="text1"/>
+          <w:sz w:val="22"/>
+          <w:szCs w:val="22"/>
+        </w:rPr>
+        <w:t xml:space="preserve">, uma </w:t>
+      </w:r>
+      <w:r>
+        <w:rPr>
+          <w:i/>
+          <w:color w:val="000000" w:themeColor="text1"/>
+          <w:sz w:val="22"/>
+          <w:szCs w:val="22"/>
+        </w:rPr>
+        <w:t>Framework</w:t>
+      </w:r>
+      <w:r>
+        <w:rPr>
+          <w:color w:val="000000" w:themeColor="text1"/>
+          <w:sz w:val="22"/>
+          <w:szCs w:val="22"/>
+        </w:rPr>
+        <w:t xml:space="preserve"> de </w:t>
+      </w:r>
+      <w:proofErr w:type="spellStart"/>
+      <w:r>
+        <w:rPr>
+          <w:color w:val="000000" w:themeColor="text1"/>
+          <w:sz w:val="22"/>
+          <w:szCs w:val="22"/>
+        </w:rPr>
+        <w:t>Model-View-</w:t>
+      </w:r>
+      <w:r>
+        <w:rPr>
+          <w:color w:val="000000" w:themeColor="text1"/>
+          <w:sz w:val="22"/>
+          <w:szCs w:val="22"/>
+        </w:rPr>
+        <w:t>Controller</w:t>
+      </w:r>
+      <w:proofErr w:type="spellEnd"/>
+      <w:r>
+        <w:rPr>
+          <w:color w:val="000000" w:themeColor="text1"/>
+          <w:sz w:val="22"/>
+          <w:szCs w:val="22"/>
+        </w:rPr>
+        <w:t xml:space="preserve">, em </w:t>
+      </w:r>
+      <w:proofErr w:type="spellStart"/>
+      <w:r>
+        <w:rPr>
+          <w:color w:val="000000" w:themeColor="text1"/>
+          <w:sz w:val="22"/>
+          <w:szCs w:val="22"/>
+        </w:rPr>
+        <w:t>php</w:t>
+      </w:r>
+      <w:proofErr w:type="spellEnd"/>
+      <w:r>
+        <w:rPr>
+          <w:color w:val="000000" w:themeColor="text1"/>
+          <w:sz w:val="22"/>
+          <w:szCs w:val="22"/>
+        </w:rPr>
+        <w:t xml:space="preserve">, para desenvolvimento de aplicações </w:t>
+      </w:r>
+      <w:r>
+        <w:rPr>
+          <w:i/>
+          <w:color w:val="000000" w:themeColor="text1"/>
+          <w:sz w:val="22"/>
+          <w:szCs w:val="22"/>
+        </w:rPr>
+        <w:t>web</w:t>
+      </w:r>
+      <w:r>
+        <w:rPr>
+          <w:color w:val="000000" w:themeColor="text1"/>
+          <w:sz w:val="22"/>
+          <w:szCs w:val="22"/>
+        </w:rPr>
+        <w:t xml:space="preserve">. Esta </w:t>
+      </w:r>
+      <w:r>
+        <w:rPr>
+          <w:i/>
+          <w:color w:val="000000" w:themeColor="text1"/>
+          <w:sz w:val="22"/>
+          <w:szCs w:val="22"/>
+        </w:rPr>
+        <w:t>Framework</w:t>
+      </w:r>
+      <w:r>
+        <w:rPr>
+          <w:color w:val="000000" w:themeColor="text1"/>
+          <w:sz w:val="22"/>
+          <w:szCs w:val="22"/>
+        </w:rPr>
+        <w:t xml:space="preserve"> foi escolhida para facilitar, principalmente, o desenvolvimento das interfaces com o utilizador, bem como o </w:t>
+      </w:r>
+      <w:proofErr w:type="spellStart"/>
+      <w:r>
+        <w:rPr>
+          <w:i/>
+          <w:color w:val="000000" w:themeColor="text1"/>
+          <w:sz w:val="22"/>
+          <w:szCs w:val="22"/>
+        </w:rPr>
+        <w:t>routing</w:t>
+      </w:r>
+      <w:proofErr w:type="spellEnd"/>
+      <w:r>
+        <w:rPr>
+          <w:color w:val="000000" w:themeColor="text1"/>
+          <w:sz w:val="22"/>
+          <w:szCs w:val="22"/>
+        </w:rPr>
+        <w:t>,</w:t>
+      </w:r>
       <w:r>
         <w:rPr>
           <w:i/>
@@ -5061,25 +4899,200 @@
           <w:sz w:val="22"/>
           <w:szCs w:val="22"/>
         </w:rPr>
-        <w:t xml:space="preserve">como sistema de gestão de base de dados, por simplicidade, contudo seria fácil migrar o esquema para </w:t>
-      </w:r>
-      <w:proofErr w:type="spellStart"/>
-      <w:r>
-        <w:rPr>
-          <w:color w:val="000000" w:themeColor="text1"/>
-          <w:sz w:val="22"/>
-          <w:szCs w:val="22"/>
-        </w:rPr>
-        <w:t>MySQL</w:t>
-      </w:r>
-      <w:proofErr w:type="spellEnd"/>
-      <w:r>
-        <w:rPr>
-          <w:color w:val="000000" w:themeColor="text1"/>
-          <w:sz w:val="22"/>
-          <w:szCs w:val="22"/>
-        </w:rPr>
-        <w:t xml:space="preserve"> ou outro SGBD, dado que existem scripts que automatizam o processo.</w:t>
+        <w:t xml:space="preserve">e para uma mais fácil tradução dos dados presentes na base de dados em classes </w:t>
+      </w:r>
+      <w:proofErr w:type="spellStart"/>
+      <w:r>
+        <w:rPr>
+          <w:color w:val="000000" w:themeColor="text1"/>
+          <w:sz w:val="22"/>
+          <w:szCs w:val="22"/>
+        </w:rPr>
+        <w:t>php</w:t>
+      </w:r>
+      <w:proofErr w:type="spellEnd"/>
+      <w:r>
+        <w:rPr>
+          <w:color w:val="000000" w:themeColor="text1"/>
+          <w:sz w:val="22"/>
+          <w:szCs w:val="22"/>
+        </w:rPr>
+        <w:t xml:space="preserve">. </w:t>
+      </w:r>
+      <w:proofErr w:type="spellStart"/>
+      <w:r>
+        <w:rPr>
+          <w:color w:val="000000" w:themeColor="text1"/>
+          <w:sz w:val="22"/>
+          <w:szCs w:val="22"/>
+        </w:rPr>
+        <w:t>Laravel</w:t>
+      </w:r>
+      <w:proofErr w:type="spellEnd"/>
+      <w:r>
+        <w:rPr>
+          <w:color w:val="000000" w:themeColor="text1"/>
+          <w:sz w:val="22"/>
+          <w:szCs w:val="22"/>
+        </w:rPr>
+        <w:t xml:space="preserve"> permite também mitigar </w:t>
+      </w:r>
+      <w:r>
+        <w:rPr>
+          <w:i/>
+          <w:color w:val="000000" w:themeColor="text1"/>
+          <w:sz w:val="22"/>
+          <w:szCs w:val="22"/>
+        </w:rPr>
+        <w:t xml:space="preserve">SQL </w:t>
+      </w:r>
+      <w:proofErr w:type="spellStart"/>
+      <w:r>
+        <w:rPr>
+          <w:i/>
+          <w:color w:val="000000" w:themeColor="text1"/>
+          <w:sz w:val="22"/>
+          <w:szCs w:val="22"/>
+        </w:rPr>
+        <w:t>injection</w:t>
+      </w:r>
+      <w:proofErr w:type="spellEnd"/>
+      <w:r>
+        <w:rPr>
+          <w:color w:val="000000" w:themeColor="text1"/>
+          <w:sz w:val="22"/>
+          <w:szCs w:val="22"/>
+        </w:rPr>
+        <w:t xml:space="preserve">, utilizando </w:t>
+      </w:r>
+      <w:proofErr w:type="spellStart"/>
+      <w:r>
+        <w:rPr>
+          <w:i/>
+          <w:color w:val="000000" w:themeColor="text1"/>
+          <w:sz w:val="22"/>
+          <w:szCs w:val="22"/>
+        </w:rPr>
+        <w:t>prepared</w:t>
+      </w:r>
+      <w:proofErr w:type="spellEnd"/>
+      <w:r>
+        <w:rPr>
+          <w:color w:val="000000" w:themeColor="text1"/>
+          <w:sz w:val="22"/>
+          <w:szCs w:val="22"/>
+        </w:rPr>
+        <w:t xml:space="preserve"> </w:t>
+      </w:r>
+      <w:proofErr w:type="spellStart"/>
+      <w:r>
+        <w:rPr>
+          <w:i/>
+          <w:color w:val="000000" w:themeColor="text1"/>
+          <w:sz w:val="22"/>
+          <w:szCs w:val="22"/>
+        </w:rPr>
+        <w:t>statements</w:t>
+      </w:r>
+      <w:proofErr w:type="spellEnd"/>
+      <w:r>
+        <w:rPr>
+          <w:color w:val="000000" w:themeColor="text1"/>
+          <w:sz w:val="22"/>
+          <w:szCs w:val="22"/>
+        </w:rPr>
+        <w:t>.</w:t>
+      </w:r>
+      <w:r>
+        <w:rPr>
+          <w:color w:val="000000" w:themeColor="text1"/>
+          <w:sz w:val="22"/>
+          <w:szCs w:val="22"/>
+        </w:rPr>
+        <w:t xml:space="preserve"> </w:t>
+      </w:r>
+      <w:r>
+        <w:rPr>
+          <w:color w:val="000000" w:themeColor="text1"/>
+          <w:sz w:val="22"/>
+          <w:szCs w:val="22"/>
+        </w:rPr>
+        <w:t>Também</w:t>
+      </w:r>
+      <w:r>
+        <w:rPr>
+          <w:color w:val="000000" w:themeColor="text1"/>
+          <w:sz w:val="22"/>
+          <w:szCs w:val="22"/>
+        </w:rPr>
+        <w:t xml:space="preserve"> </w:t>
+      </w:r>
+      <w:r>
+        <w:rPr>
+          <w:color w:val="000000" w:themeColor="text1"/>
+          <w:sz w:val="22"/>
+          <w:szCs w:val="22"/>
+        </w:rPr>
+        <w:t>não permite</w:t>
+      </w:r>
+      <w:r>
+        <w:rPr>
+          <w:color w:val="000000" w:themeColor="text1"/>
+          <w:sz w:val="22"/>
+          <w:szCs w:val="22"/>
+        </w:rPr>
+        <w:t xml:space="preserve"> atribuição de valores em massa a uma entrada de uma tabela na base de dados (preencher vários valores</w:t>
+      </w:r>
+      <w:r>
+        <w:rPr>
+          <w:color w:val="000000" w:themeColor="text1"/>
+          <w:sz w:val="22"/>
+          <w:szCs w:val="22"/>
+        </w:rPr>
+        <w:t xml:space="preserve"> numa só </w:t>
+      </w:r>
+      <w:proofErr w:type="spellStart"/>
+      <w:r>
+        <w:rPr>
+          <w:i/>
+          <w:color w:val="000000" w:themeColor="text1"/>
+          <w:sz w:val="22"/>
+          <w:szCs w:val="22"/>
+        </w:rPr>
+        <w:t>query</w:t>
+      </w:r>
+      <w:proofErr w:type="spellEnd"/>
+      <w:r>
+        <w:rPr>
+          <w:color w:val="000000" w:themeColor="text1"/>
+          <w:sz w:val="22"/>
+          <w:szCs w:val="22"/>
+        </w:rPr>
+        <w:t>)</w:t>
+      </w:r>
+      <w:r>
+        <w:rPr>
+          <w:color w:val="000000" w:themeColor="text1"/>
+          <w:sz w:val="22"/>
+          <w:szCs w:val="22"/>
+        </w:rPr>
+        <w:t>, exceto se permitido explicitamen</w:t>
+      </w:r>
+      <w:r>
+        <w:rPr>
+          <w:color w:val="000000" w:themeColor="text1"/>
+          <w:sz w:val="22"/>
+          <w:szCs w:val="22"/>
+        </w:rPr>
+        <w:t xml:space="preserve">te pelo programador quais </w:t>
+      </w:r>
+      <w:r>
+        <w:rPr>
+          <w:color w:val="000000" w:themeColor="text1"/>
+          <w:sz w:val="22"/>
+          <w:szCs w:val="22"/>
+        </w:rPr>
+        <w:t>o podem ser.</w:t>
       </w:r>
     </w:p>
     <w:p>
@@ -5099,86 +5112,53 @@
           <w:sz w:val="22"/>
           <w:szCs w:val="22"/>
         </w:rPr>
-        <w:t xml:space="preserve">Instalámos o </w:t>
-      </w:r>
-      <w:proofErr w:type="spellStart"/>
-      <w:r>
-        <w:rPr>
-          <w:i/>
-          <w:color w:val="000000" w:themeColor="text1"/>
-          <w:sz w:val="22"/>
-          <w:szCs w:val="22"/>
-        </w:rPr>
-        <w:t>Main</w:t>
-      </w:r>
-      <w:proofErr w:type="spellEnd"/>
-      <w:r>
-        <w:rPr>
-          <w:i/>
-          <w:color w:val="000000" w:themeColor="text1"/>
-          <w:sz w:val="22"/>
-          <w:szCs w:val="22"/>
-        </w:rPr>
-        <w:t xml:space="preserve"> Server</w:t>
-      </w:r>
-      <w:r>
-        <w:rPr>
-          <w:color w:val="000000" w:themeColor="text1"/>
-          <w:sz w:val="22"/>
-          <w:szCs w:val="22"/>
-        </w:rPr>
-        <w:t xml:space="preserve"> numa má</w:t>
-      </w:r>
-      <w:r>
-        <w:rPr>
-          <w:color w:val="000000" w:themeColor="text1"/>
-          <w:sz w:val="22"/>
-          <w:szCs w:val="22"/>
-        </w:rPr>
-        <w:t>quina virtual, na qual configurá</w:t>
-      </w:r>
-      <w:r>
-        <w:rPr>
-          <w:color w:val="000000" w:themeColor="text1"/>
-          <w:sz w:val="22"/>
-          <w:szCs w:val="22"/>
-        </w:rPr>
-        <w:t xml:space="preserve">mos um servidor </w:t>
-      </w:r>
-      <w:proofErr w:type="spellStart"/>
-      <w:r>
-        <w:rPr>
-          <w:color w:val="000000" w:themeColor="text1"/>
-          <w:sz w:val="22"/>
-          <w:szCs w:val="22"/>
-        </w:rPr>
-        <w:t>nginx</w:t>
-      </w:r>
-      <w:proofErr w:type="spellEnd"/>
-      <w:r>
-        <w:rPr>
-          <w:color w:val="000000" w:themeColor="text1"/>
-          <w:sz w:val="22"/>
-          <w:szCs w:val="22"/>
-        </w:rPr>
-        <w:t xml:space="preserve">, respetiva </w:t>
-      </w:r>
-      <w:r>
-        <w:rPr>
-          <w:i/>
-          <w:color w:val="000000" w:themeColor="text1"/>
-          <w:sz w:val="22"/>
-          <w:szCs w:val="22"/>
-        </w:rPr>
-        <w:t>firewall</w:t>
-      </w:r>
-      <w:r>
-        <w:rPr>
-          <w:color w:val="000000" w:themeColor="text1"/>
-          <w:sz w:val="22"/>
-          <w:szCs w:val="22"/>
-        </w:rPr>
-        <w:t xml:space="preserve"> e fail2ban.</w:t>
+        <w:t xml:space="preserve">Utilizamos </w:t>
+      </w:r>
+      <w:proofErr w:type="spellStart"/>
+      <w:r>
+        <w:rPr>
+          <w:i/>
+          <w:color w:val="000000" w:themeColor="text1"/>
+          <w:sz w:val="22"/>
+          <w:szCs w:val="22"/>
+        </w:rPr>
+        <w:t>sqlite</w:t>
+      </w:r>
+      <w:proofErr w:type="spellEnd"/>
+      <w:r>
+        <w:rPr>
+          <w:i/>
+          <w:color w:val="000000" w:themeColor="text1"/>
+          <w:sz w:val="22"/>
+          <w:szCs w:val="22"/>
+        </w:rPr>
+        <w:t xml:space="preserve"> </w:t>
+      </w:r>
+      <w:r>
+        <w:rPr>
+          <w:color w:val="000000" w:themeColor="text1"/>
+          <w:sz w:val="22"/>
+          <w:szCs w:val="22"/>
+        </w:rPr>
+        <w:t xml:space="preserve">como sistema de gestão de base de dados, por simplicidade, contudo seria fácil migrar o esquema para </w:t>
+      </w:r>
+      <w:proofErr w:type="spellStart"/>
+      <w:r>
+        <w:rPr>
+          <w:color w:val="000000" w:themeColor="text1"/>
+          <w:sz w:val="22"/>
+          <w:szCs w:val="22"/>
+        </w:rPr>
+        <w:t>MySQL</w:t>
+      </w:r>
+      <w:proofErr w:type="spellEnd"/>
+      <w:r>
+        <w:rPr>
+          <w:color w:val="000000" w:themeColor="text1"/>
+          <w:sz w:val="22"/>
+          <w:szCs w:val="22"/>
+        </w:rPr>
+        <w:t xml:space="preserve"> ou outro SGBD, dado que existem scripts que automatizam o processo.</w:t>
       </w:r>
     </w:p>
     <w:p>
@@ -5198,40 +5178,86 @@
           <w:sz w:val="22"/>
           <w:szCs w:val="22"/>
         </w:rPr>
-        <w:t xml:space="preserve">Foi implementado tudo o que foi descrito na descrição da solução acima, </w:t>
-      </w:r>
-      <w:r>
-        <w:rPr>
-          <w:color w:val="000000" w:themeColor="text1"/>
-          <w:sz w:val="22"/>
-          <w:szCs w:val="22"/>
-        </w:rPr>
-        <w:t>exceto</w:t>
-      </w:r>
-      <w:r>
-        <w:rPr>
-          <w:color w:val="000000" w:themeColor="text1"/>
-          <w:sz w:val="22"/>
-          <w:szCs w:val="22"/>
-        </w:rPr>
-        <w:t xml:space="preserve"> a funcionalidade de leitura automática do documento de identificação, por falta de tempo e de </w:t>
-      </w:r>
-      <w:r>
-        <w:rPr>
-          <w:i/>
-          <w:color w:val="000000" w:themeColor="text1"/>
-          <w:sz w:val="22"/>
-          <w:szCs w:val="22"/>
-        </w:rPr>
-        <w:t>hardware</w:t>
-      </w:r>
-      <w:r>
-        <w:rPr>
-          <w:color w:val="000000" w:themeColor="text1"/>
-          <w:sz w:val="22"/>
-          <w:szCs w:val="22"/>
-        </w:rPr>
-        <w:t>.</w:t>
+        <w:t xml:space="preserve">Instalámos o </w:t>
+      </w:r>
+      <w:proofErr w:type="spellStart"/>
+      <w:r>
+        <w:rPr>
+          <w:i/>
+          <w:color w:val="000000" w:themeColor="text1"/>
+          <w:sz w:val="22"/>
+          <w:szCs w:val="22"/>
+        </w:rPr>
+        <w:t>Main</w:t>
+      </w:r>
+      <w:proofErr w:type="spellEnd"/>
+      <w:r>
+        <w:rPr>
+          <w:i/>
+          <w:color w:val="000000" w:themeColor="text1"/>
+          <w:sz w:val="22"/>
+          <w:szCs w:val="22"/>
+        </w:rPr>
+        <w:t xml:space="preserve"> Server</w:t>
+      </w:r>
+      <w:r>
+        <w:rPr>
+          <w:color w:val="000000" w:themeColor="text1"/>
+          <w:sz w:val="22"/>
+          <w:szCs w:val="22"/>
+        </w:rPr>
+        <w:t xml:space="preserve"> numa má</w:t>
+      </w:r>
+      <w:r>
+        <w:rPr>
+          <w:color w:val="000000" w:themeColor="text1"/>
+          <w:sz w:val="22"/>
+          <w:szCs w:val="22"/>
+        </w:rPr>
+        <w:t>quina virtual, na qual configurá</w:t>
+      </w:r>
+      <w:r>
+        <w:rPr>
+          <w:color w:val="000000" w:themeColor="text1"/>
+          <w:sz w:val="22"/>
+          <w:szCs w:val="22"/>
+        </w:rPr>
+        <w:t xml:space="preserve">mos um servidor </w:t>
+      </w:r>
+      <w:proofErr w:type="spellStart"/>
+      <w:r>
+        <w:rPr>
+          <w:color w:val="000000" w:themeColor="text1"/>
+          <w:sz w:val="22"/>
+          <w:szCs w:val="22"/>
+        </w:rPr>
+        <w:t>nginx</w:t>
+      </w:r>
+      <w:proofErr w:type="spellEnd"/>
+      <w:r>
+        <w:rPr>
+          <w:color w:val="000000" w:themeColor="text1"/>
+          <w:sz w:val="22"/>
+          <w:szCs w:val="22"/>
+        </w:rPr>
+        <w:t xml:space="preserve">, respetiva </w:t>
+      </w:r>
+      <w:r>
+        <w:rPr>
+          <w:i/>
+          <w:color w:val="000000" w:themeColor="text1"/>
+          <w:sz w:val="22"/>
+          <w:szCs w:val="22"/>
+        </w:rPr>
+        <w:t>firewall</w:t>
+      </w:r>
+      <w:r>
+        <w:rPr>
+          <w:color w:val="000000" w:themeColor="text1"/>
+          <w:sz w:val="22"/>
+          <w:szCs w:val="22"/>
+        </w:rPr>
+        <w:t xml:space="preserve"> e fail2ban.</w:t>
       </w:r>
     </w:p>
     <w:p>
@@ -5240,196 +5266,43 @@
         <w:ind w:firstLine="567"/>
         <w:jc w:val="both"/>
         <w:rPr>
-          <w:color w:val="FF0000"/>
-          <w:sz w:val="22"/>
-          <w:szCs w:val="22"/>
-        </w:rPr>
-      </w:pPr>
-      <w:r>
-        <w:rPr>
-          <w:color w:val="000000" w:themeColor="text1"/>
-          <w:sz w:val="22"/>
-          <w:szCs w:val="22"/>
-        </w:rPr>
-        <w:t>Para toda a encriptação</w:t>
-      </w:r>
-      <w:r>
-        <w:rPr>
-          <w:color w:val="000000" w:themeColor="text1"/>
-          <w:sz w:val="22"/>
-          <w:szCs w:val="22"/>
-        </w:rPr>
-        <w:t>,</w:t>
-      </w:r>
-      <w:r>
-        <w:rPr>
-          <w:color w:val="000000" w:themeColor="text1"/>
-          <w:sz w:val="22"/>
-          <w:szCs w:val="22"/>
-        </w:rPr>
-        <w:t xml:space="preserve"> foi utilizado o protocolo AES, com c</w:t>
-      </w:r>
-      <w:r>
-        <w:rPr>
-          <w:color w:val="000000" w:themeColor="text1"/>
-          <w:sz w:val="22"/>
-          <w:szCs w:val="22"/>
-        </w:rPr>
-        <w:t>haves de 256 bits em modo CBC, p</w:t>
-      </w:r>
-      <w:r>
-        <w:rPr>
-          <w:color w:val="000000" w:themeColor="text1"/>
-          <w:sz w:val="22"/>
-          <w:szCs w:val="22"/>
-        </w:rPr>
-        <w:t>ois esta pareceu-nos um bom compromisso entre eficiência da computação e a segurança oferecida. Para o protocolo HTTPS foi</w:t>
-      </w:r>
-      <w:r>
-        <w:rPr>
-          <w:color w:val="000000" w:themeColor="text1"/>
-          <w:sz w:val="22"/>
-          <w:szCs w:val="22"/>
-        </w:rPr>
-        <w:t xml:space="preserve"> utilizado o protocolo</w:t>
-      </w:r>
-      <w:r>
-        <w:rPr>
-          <w:color w:val="000000" w:themeColor="text1"/>
-          <w:sz w:val="22"/>
-          <w:szCs w:val="22"/>
-        </w:rPr>
-        <w:t xml:space="preserve"> </w:t>
-      </w:r>
-      <w:proofErr w:type="spellStart"/>
-      <w:r>
-        <w:rPr>
-          <w:i/>
-          <w:color w:val="000000" w:themeColor="text1"/>
-          <w:sz w:val="22"/>
-          <w:szCs w:val="22"/>
-        </w:rPr>
-        <w:t>Transport</w:t>
-      </w:r>
-      <w:proofErr w:type="spellEnd"/>
-      <w:r>
-        <w:rPr>
-          <w:i/>
-          <w:color w:val="000000" w:themeColor="text1"/>
-          <w:sz w:val="22"/>
-          <w:szCs w:val="22"/>
-        </w:rPr>
-        <w:t xml:space="preserve"> </w:t>
-      </w:r>
-      <w:proofErr w:type="spellStart"/>
-      <w:r>
-        <w:rPr>
-          <w:i/>
-          <w:color w:val="000000" w:themeColor="text1"/>
-          <w:sz w:val="22"/>
-          <w:szCs w:val="22"/>
-        </w:rPr>
-        <w:t>Layer</w:t>
-      </w:r>
-      <w:proofErr w:type="spellEnd"/>
-      <w:r>
-        <w:rPr>
-          <w:i/>
-          <w:color w:val="000000" w:themeColor="text1"/>
-          <w:sz w:val="22"/>
-          <w:szCs w:val="22"/>
-        </w:rPr>
-        <w:t xml:space="preserve"> </w:t>
-      </w:r>
-      <w:proofErr w:type="spellStart"/>
-      <w:r>
-        <w:rPr>
-          <w:i/>
-          <w:color w:val="000000" w:themeColor="text1"/>
-          <w:sz w:val="22"/>
-          <w:szCs w:val="22"/>
-        </w:rPr>
-        <w:t>Security</w:t>
-      </w:r>
-      <w:proofErr w:type="spellEnd"/>
-      <w:r>
-        <w:rPr>
-          <w:color w:val="000000" w:themeColor="text1"/>
-          <w:sz w:val="22"/>
-          <w:szCs w:val="22"/>
-        </w:rPr>
-        <w:t xml:space="preserve"> 1.2</w:t>
-      </w:r>
-      <w:r>
-        <w:rPr>
-          <w:color w:val="000000" w:themeColor="text1"/>
-          <w:sz w:val="22"/>
-          <w:szCs w:val="22"/>
-        </w:rPr>
-        <w:t>, com</w:t>
-      </w:r>
-      <w:r>
-        <w:rPr>
-          <w:color w:val="000000" w:themeColor="text1"/>
-          <w:sz w:val="22"/>
-          <w:szCs w:val="22"/>
-        </w:rPr>
-        <w:t xml:space="preserve"> AES com chaves de 256 bits em modo CBC, com HMAC para </w:t>
-      </w:r>
-      <w:proofErr w:type="spellStart"/>
-      <w:r>
-        <w:rPr>
-          <w:i/>
-          <w:color w:val="000000" w:themeColor="text1"/>
-          <w:sz w:val="22"/>
-          <w:szCs w:val="22"/>
-        </w:rPr>
-        <w:t>message</w:t>
-      </w:r>
-      <w:proofErr w:type="spellEnd"/>
-      <w:r>
-        <w:rPr>
-          <w:i/>
-          <w:color w:val="000000" w:themeColor="text1"/>
-          <w:sz w:val="22"/>
-          <w:szCs w:val="22"/>
-        </w:rPr>
-        <w:t xml:space="preserve"> </w:t>
-      </w:r>
-      <w:proofErr w:type="spellStart"/>
-      <w:r>
-        <w:rPr>
-          <w:i/>
-          <w:color w:val="000000" w:themeColor="text1"/>
-          <w:sz w:val="22"/>
-          <w:szCs w:val="22"/>
-        </w:rPr>
-        <w:t>authentication</w:t>
-      </w:r>
-      <w:proofErr w:type="spellEnd"/>
-      <w:r>
-        <w:rPr>
-          <w:color w:val="000000" w:themeColor="text1"/>
-          <w:sz w:val="22"/>
-          <w:szCs w:val="22"/>
-        </w:rPr>
-        <w:t xml:space="preserve"> e </w:t>
-      </w:r>
-      <w:r>
-        <w:rPr>
-          <w:color w:val="000000" w:themeColor="text1"/>
-          <w:sz w:val="22"/>
-          <w:szCs w:val="22"/>
-        </w:rPr>
-        <w:t>ECDHE_RSA</w:t>
-      </w:r>
-      <w:r>
-        <w:rPr>
-          <w:color w:val="000000" w:themeColor="text1"/>
-          <w:sz w:val="22"/>
-          <w:szCs w:val="22"/>
-        </w:rPr>
-        <w:t xml:space="preserve"> como mecanismo de troca de chaves</w:t>
+          <w:color w:val="000000" w:themeColor="text1"/>
+          <w:sz w:val="22"/>
+          <w:szCs w:val="22"/>
+        </w:rPr>
+      </w:pPr>
+      <w:r>
+        <w:rPr>
+          <w:color w:val="000000" w:themeColor="text1"/>
+          <w:sz w:val="22"/>
+          <w:szCs w:val="22"/>
+        </w:rPr>
+        <w:t xml:space="preserve">Foi implementado tudo o que foi descrito na descrição da solução acima, </w:t>
+      </w:r>
+      <w:r>
+        <w:rPr>
+          <w:color w:val="000000" w:themeColor="text1"/>
+          <w:sz w:val="22"/>
+          <w:szCs w:val="22"/>
+        </w:rPr>
+        <w:t>exceto</w:t>
+      </w:r>
+      <w:r>
+        <w:rPr>
+          <w:color w:val="000000" w:themeColor="text1"/>
+          <w:sz w:val="22"/>
+          <w:szCs w:val="22"/>
+        </w:rPr>
+        <w:t xml:space="preserve"> a funcionalidade de leitura automática do documento de identificação, por falta de tempo e de </w:t>
+      </w:r>
+      <w:r>
+        <w:rPr>
+          <w:i/>
+          <w:color w:val="000000" w:themeColor="text1"/>
+          <w:sz w:val="22"/>
+          <w:szCs w:val="22"/>
+        </w:rPr>
+        <w:t>hardware</w:t>
       </w:r>
       <w:r>
         <w:rPr>
@@ -5457,32 +5330,10 @@
           <w:sz w:val="22"/>
           <w:szCs w:val="22"/>
         </w:rPr>
-        <w:t>A nossa solução não apresenta proteção contra a criação de uma conta com um Documento de Identificação alheio. Contudo</w:t>
-      </w:r>
-      <w:r>
-        <w:rPr>
-          <w:color w:val="000000" w:themeColor="text1"/>
-          <w:sz w:val="22"/>
-          <w:szCs w:val="22"/>
-        </w:rPr>
-        <w:t>,</w:t>
-      </w:r>
-      <w:r>
-        <w:rPr>
-          <w:color w:val="000000" w:themeColor="text1"/>
-          <w:sz w:val="22"/>
-          <w:szCs w:val="22"/>
-        </w:rPr>
-        <w:t xml:space="preserve"> quem o faça não poderá viajar sem ter furtado o respetivo documento. Se um u</w:t>
-      </w:r>
-      <w:r>
-        <w:rPr>
-          <w:color w:val="000000" w:themeColor="text1"/>
-          <w:sz w:val="22"/>
-          <w:szCs w:val="22"/>
-        </w:rPr>
-        <w:t>tilizador se quiser registar e verificar que o seu documento de identificação já foi utilizado, pode contactar um Gestor para regularizar a situação.</w:t>
-      </w:r>
+        <w:t>O sistema, como implementado, permite o registo dos utilizadores numa viagem mesmo quando esta viagem só tem partida marcada para daí a algum tempo. Isto permite que um driver possa cometer um erro e registar a viagem errada, ou que, com más intenções, registe uma viagem que não se vai realizar num tempo próximo. Isto devia ser controlado, deixando que uma viagem apenas pudesse enviar um registo dos utilizadores presentes na viagem a partir do momento da partida da mesma.</w:t>
+      </w:r>
+      <w:bookmarkStart w:id="0" w:name="_GoBack"/>
+      <w:bookmarkEnd w:id="0"/>
     </w:p>
     <w:p>
       <w:pPr>
@@ -5490,55 +5341,204 @@
         <w:ind w:firstLine="567"/>
         <w:jc w:val="both"/>
         <w:rPr>
-          <w:color w:val="000000" w:themeColor="text1"/>
-          <w:sz w:val="22"/>
-          <w:szCs w:val="22"/>
-        </w:rPr>
-      </w:pPr>
-      <w:r>
-        <w:rPr>
-          <w:color w:val="000000" w:themeColor="text1"/>
-          <w:sz w:val="22"/>
-          <w:szCs w:val="22"/>
-        </w:rPr>
-        <w:t xml:space="preserve">O certificado SSL é </w:t>
-      </w:r>
-      <w:r>
-        <w:rPr>
-          <w:i/>
-          <w:color w:val="000000" w:themeColor="text1"/>
-          <w:sz w:val="22"/>
-          <w:szCs w:val="22"/>
-        </w:rPr>
-        <w:t xml:space="preserve">self </w:t>
-      </w:r>
-      <w:proofErr w:type="spellStart"/>
-      <w:r>
-        <w:rPr>
-          <w:i/>
-          <w:color w:val="000000" w:themeColor="text1"/>
-          <w:sz w:val="22"/>
-          <w:szCs w:val="22"/>
-        </w:rPr>
-        <w:t>signed</w:t>
-      </w:r>
-      <w:proofErr w:type="spellEnd"/>
-      <w:r>
-        <w:rPr>
-          <w:i/>
+          <w:color w:val="FF0000"/>
+          <w:sz w:val="22"/>
+          <w:szCs w:val="22"/>
+        </w:rPr>
+      </w:pPr>
+      <w:r>
+        <w:rPr>
+          <w:color w:val="000000" w:themeColor="text1"/>
+          <w:sz w:val="22"/>
+          <w:szCs w:val="22"/>
+        </w:rPr>
+        <w:t>Para toda a encriptação</w:t>
+      </w:r>
+      <w:r>
+        <w:rPr>
+          <w:color w:val="000000" w:themeColor="text1"/>
+          <w:sz w:val="22"/>
+          <w:szCs w:val="22"/>
+        </w:rPr>
+        <w:t>,</w:t>
+      </w:r>
+      <w:r>
+        <w:rPr>
+          <w:color w:val="000000" w:themeColor="text1"/>
+          <w:sz w:val="22"/>
+          <w:szCs w:val="22"/>
+        </w:rPr>
+        <w:t xml:space="preserve"> foi utilizado o protocolo AES, com c</w:t>
+      </w:r>
+      <w:r>
+        <w:rPr>
+          <w:color w:val="000000" w:themeColor="text1"/>
+          <w:sz w:val="22"/>
+          <w:szCs w:val="22"/>
+        </w:rPr>
+        <w:t>haves de 256 bits em modo CBC, p</w:t>
+      </w:r>
+      <w:r>
+        <w:rPr>
+          <w:color w:val="000000" w:themeColor="text1"/>
+          <w:sz w:val="22"/>
+          <w:szCs w:val="22"/>
+        </w:rPr>
+        <w:t>ois esta pareceu-nos um bom compromisso entre eficiência da computação e a segurança oferecida. Para o protocolo HTTPS foi</w:t>
+      </w:r>
+      <w:r>
+        <w:rPr>
+          <w:color w:val="000000" w:themeColor="text1"/>
+          <w:sz w:val="22"/>
+          <w:szCs w:val="22"/>
+        </w:rPr>
+        <w:t xml:space="preserve"> utilizado o protocolo</w:t>
+      </w:r>
+      <w:r>
+        <w:rPr>
           <w:color w:val="000000" w:themeColor="text1"/>
           <w:sz w:val="22"/>
           <w:szCs w:val="22"/>
         </w:rPr>
         <w:t xml:space="preserve"> </w:t>
       </w:r>
-      <w:r>
-        <w:rPr>
-          <w:color w:val="000000" w:themeColor="text1"/>
-          <w:sz w:val="22"/>
-          <w:szCs w:val="22"/>
-        </w:rPr>
-        <w:t>devido à falta de verba para adquirir um de uma certificadora reconhecida. Num sistema real isto não deveria acontecer, pois exigiria uma confiança grande por parte dos utilizadores no fornecedor do serviço.</w:t>
+      <w:proofErr w:type="spellStart"/>
+      <w:r>
+        <w:rPr>
+          <w:i/>
+          <w:color w:val="000000" w:themeColor="text1"/>
+          <w:sz w:val="22"/>
+          <w:szCs w:val="22"/>
+        </w:rPr>
+        <w:t>Transport</w:t>
+      </w:r>
+      <w:proofErr w:type="spellEnd"/>
+      <w:r>
+        <w:rPr>
+          <w:i/>
+          <w:color w:val="000000" w:themeColor="text1"/>
+          <w:sz w:val="22"/>
+          <w:szCs w:val="22"/>
+        </w:rPr>
+        <w:t xml:space="preserve"> </w:t>
+      </w:r>
+      <w:proofErr w:type="spellStart"/>
+      <w:r>
+        <w:rPr>
+          <w:i/>
+          <w:color w:val="000000" w:themeColor="text1"/>
+          <w:sz w:val="22"/>
+          <w:szCs w:val="22"/>
+        </w:rPr>
+        <w:t>Layer</w:t>
+      </w:r>
+      <w:proofErr w:type="spellEnd"/>
+      <w:r>
+        <w:rPr>
+          <w:i/>
+          <w:color w:val="000000" w:themeColor="text1"/>
+          <w:sz w:val="22"/>
+          <w:szCs w:val="22"/>
+        </w:rPr>
+        <w:t xml:space="preserve"> </w:t>
+      </w:r>
+      <w:proofErr w:type="spellStart"/>
+      <w:r>
+        <w:rPr>
+          <w:i/>
+          <w:color w:val="000000" w:themeColor="text1"/>
+          <w:sz w:val="22"/>
+          <w:szCs w:val="22"/>
+        </w:rPr>
+        <w:t>Security</w:t>
+      </w:r>
+      <w:proofErr w:type="spellEnd"/>
+      <w:r>
+        <w:rPr>
+          <w:color w:val="000000" w:themeColor="text1"/>
+          <w:sz w:val="22"/>
+          <w:szCs w:val="22"/>
+        </w:rPr>
+        <w:t xml:space="preserve"> 1.2</w:t>
+      </w:r>
+      <w:r>
+        <w:rPr>
+          <w:color w:val="000000" w:themeColor="text1"/>
+          <w:sz w:val="22"/>
+          <w:szCs w:val="22"/>
+        </w:rPr>
+        <w:t>, com</w:t>
+      </w:r>
+      <w:r>
+        <w:rPr>
+          <w:color w:val="000000" w:themeColor="text1"/>
+          <w:sz w:val="22"/>
+          <w:szCs w:val="22"/>
+        </w:rPr>
+        <w:t xml:space="preserve"> AES com chaves de 256 bits em modo CBC, com HMAC para </w:t>
+      </w:r>
+      <w:proofErr w:type="spellStart"/>
+      <w:r>
+        <w:rPr>
+          <w:i/>
+          <w:color w:val="000000" w:themeColor="text1"/>
+          <w:sz w:val="22"/>
+          <w:szCs w:val="22"/>
+        </w:rPr>
+        <w:t>message</w:t>
+      </w:r>
+      <w:proofErr w:type="spellEnd"/>
+      <w:r>
+        <w:rPr>
+          <w:i/>
+          <w:color w:val="000000" w:themeColor="text1"/>
+          <w:sz w:val="22"/>
+          <w:szCs w:val="22"/>
+        </w:rPr>
+        <w:t xml:space="preserve"> </w:t>
+      </w:r>
+      <w:proofErr w:type="spellStart"/>
+      <w:r>
+        <w:rPr>
+          <w:i/>
+          <w:color w:val="000000" w:themeColor="text1"/>
+          <w:sz w:val="22"/>
+          <w:szCs w:val="22"/>
+        </w:rPr>
+        <w:t>authentication</w:t>
+      </w:r>
+      <w:proofErr w:type="spellEnd"/>
+      <w:r>
+        <w:rPr>
+          <w:color w:val="000000" w:themeColor="text1"/>
+          <w:sz w:val="22"/>
+          <w:szCs w:val="22"/>
+        </w:rPr>
+        <w:t xml:space="preserve"> e </w:t>
+      </w:r>
+      <w:r>
+        <w:rPr>
+          <w:color w:val="000000" w:themeColor="text1"/>
+          <w:sz w:val="22"/>
+          <w:szCs w:val="22"/>
+        </w:rPr>
+        <w:t>ECDHE_RSA</w:t>
+      </w:r>
+      <w:r>
+        <w:rPr>
+          <w:color w:val="000000" w:themeColor="text1"/>
+          <w:sz w:val="22"/>
+          <w:szCs w:val="22"/>
+        </w:rPr>
+        <w:t xml:space="preserve"> como mecanismo de troca de chaves</w:t>
+      </w:r>
+      <w:r>
+        <w:rPr>
+          <w:color w:val="000000" w:themeColor="text1"/>
+          <w:sz w:val="22"/>
+          <w:szCs w:val="22"/>
+        </w:rPr>
+        <w:t>.</w:t>
       </w:r>
     </w:p>
     <w:p>
@@ -5558,35 +5558,31 @@
           <w:sz w:val="22"/>
           <w:szCs w:val="22"/>
         </w:rPr>
-        <w:t xml:space="preserve">A proteção contra </w:t>
-      </w:r>
-      <w:proofErr w:type="spellStart"/>
-      <w:r>
-        <w:rPr>
-          <w:i/>
-          <w:color w:val="000000" w:themeColor="text1"/>
-          <w:sz w:val="22"/>
-          <w:szCs w:val="22"/>
-        </w:rPr>
-        <w:t>DDoS</w:t>
-      </w:r>
-      <w:proofErr w:type="spellEnd"/>
-      <w:r>
-        <w:rPr>
-          <w:i/>
-          <w:color w:val="000000" w:themeColor="text1"/>
-          <w:sz w:val="22"/>
-          <w:szCs w:val="22"/>
-        </w:rPr>
-        <w:t xml:space="preserve"> </w:t>
-      </w:r>
-      <w:r>
-        <w:rPr>
-          <w:color w:val="000000" w:themeColor="text1"/>
-          <w:sz w:val="22"/>
-          <w:szCs w:val="22"/>
-        </w:rPr>
-        <w:t>não é total, se o poder de computação do atacante for muito superior ao poder de computação do servidor, então o atacante terá sucesso.</w:t>
+        <w:t>A nossa solução não apresenta proteção contra a criação de uma conta com um Documento de Identificação alheio. Contudo</w:t>
+      </w:r>
+      <w:r>
+        <w:rPr>
+          <w:color w:val="000000" w:themeColor="text1"/>
+          <w:sz w:val="22"/>
+          <w:szCs w:val="22"/>
+        </w:rPr>
+        <w:t>,</w:t>
+      </w:r>
+      <w:r>
+        <w:rPr>
+          <w:color w:val="000000" w:themeColor="text1"/>
+          <w:sz w:val="22"/>
+          <w:szCs w:val="22"/>
+        </w:rPr>
+        <w:t xml:space="preserve"> quem o faça não poderá viajar sem ter furtado o respetivo documento. Se um u</w:t>
+      </w:r>
+      <w:r>
+        <w:rPr>
+          <w:color w:val="000000" w:themeColor="text1"/>
+          <w:sz w:val="22"/>
+          <w:szCs w:val="22"/>
+        </w:rPr>
+        <w:t>tilizador se quiser registar e verificar que o seu documento de identificação já foi utilizado, pode contactar um Gestor para regularizar a situação.</w:t>
       </w:r>
     </w:p>
     <w:p>
@@ -5606,34 +5602,31 @@
           <w:sz w:val="22"/>
           <w:szCs w:val="22"/>
         </w:rPr>
-        <w:t>A base de dados não deveria estar na mesma máquina que o servidor web, pois este é de acesso público, logo mais pr</w:t>
-      </w:r>
-      <w:r>
-        <w:rPr>
-          <w:color w:val="000000" w:themeColor="text1"/>
-          <w:sz w:val="22"/>
-          <w:szCs w:val="22"/>
-        </w:rPr>
-        <w:t xml:space="preserve">ovável de ser atacado. No </w:t>
-      </w:r>
-      <w:r>
-        <w:rPr>
-          <w:color w:val="000000" w:themeColor="text1"/>
-          <w:sz w:val="22"/>
-          <w:szCs w:val="22"/>
-        </w:rPr>
-        <w:t>nosso caso</w:t>
-      </w:r>
-      <w:r>
-        <w:rPr>
-          <w:color w:val="000000" w:themeColor="text1"/>
-          <w:sz w:val="22"/>
-          <w:szCs w:val="22"/>
-        </w:rPr>
-        <w:t xml:space="preserve"> está assim,</w:t>
-      </w:r>
-      <w:r>
-        <w:rPr>
+        <w:t xml:space="preserve">O certificado SSL é </w:t>
+      </w:r>
+      <w:r>
+        <w:rPr>
+          <w:i/>
+          <w:color w:val="000000" w:themeColor="text1"/>
+          <w:sz w:val="22"/>
+          <w:szCs w:val="22"/>
+        </w:rPr>
+        <w:t xml:space="preserve">self </w:t>
+      </w:r>
+      <w:proofErr w:type="spellStart"/>
+      <w:r>
+        <w:rPr>
+          <w:i/>
+          <w:color w:val="000000" w:themeColor="text1"/>
+          <w:sz w:val="22"/>
+          <w:szCs w:val="22"/>
+        </w:rPr>
+        <w:t>signed</w:t>
+      </w:r>
+      <w:proofErr w:type="spellEnd"/>
+      <w:r>
+        <w:rPr>
+          <w:i/>
           <w:color w:val="000000" w:themeColor="text1"/>
           <w:sz w:val="22"/>
           <w:szCs w:val="22"/>
@@ -5646,31 +5639,7 @@
           <w:sz w:val="22"/>
           <w:szCs w:val="22"/>
         </w:rPr>
-        <w:t>por uma questão de gestão de</w:t>
-      </w:r>
-      <w:r>
-        <w:rPr>
-          <w:color w:val="000000" w:themeColor="text1"/>
-          <w:sz w:val="22"/>
-          <w:szCs w:val="22"/>
-        </w:rPr>
-        <w:t xml:space="preserve"> tempo</w:t>
-      </w:r>
-      <w:r>
-        <w:rPr>
-          <w:color w:val="000000" w:themeColor="text1"/>
-          <w:sz w:val="22"/>
-          <w:szCs w:val="22"/>
-        </w:rPr>
-        <w:t>, pois não implementá</w:t>
-      </w:r>
-      <w:r>
-        <w:rPr>
-          <w:color w:val="000000" w:themeColor="text1"/>
-          <w:sz w:val="22"/>
-          <w:szCs w:val="22"/>
-        </w:rPr>
-        <w:t>mos uma DMZ e uma rede privada.</w:t>
+        <w:t>devido à falta de verba para adquirir um de uma certificadora reconhecida. Num sistema real isto não deveria acontecer, pois exigiria uma confiança grande por parte dos utilizadores no fornecedor do serviço.</w:t>
       </w:r>
     </w:p>
     <w:p>
@@ -5690,51 +5659,35 @@
           <w:sz w:val="22"/>
           <w:szCs w:val="22"/>
         </w:rPr>
-        <w:t>No entanto,</w:t>
-      </w:r>
-      <w:r>
-        <w:rPr>
-          <w:color w:val="000000" w:themeColor="text1"/>
-          <w:sz w:val="22"/>
-          <w:szCs w:val="22"/>
-        </w:rPr>
-        <w:t xml:space="preserve"> as ameaças comuns a aplicações </w:t>
-      </w:r>
-      <w:r>
-        <w:rPr>
-          <w:i/>
-          <w:color w:val="000000" w:themeColor="text1"/>
-          <w:sz w:val="22"/>
-          <w:szCs w:val="22"/>
-        </w:rPr>
-        <w:t>web</w:t>
-      </w:r>
-      <w:r>
-        <w:rPr>
-          <w:color w:val="000000" w:themeColor="text1"/>
-          <w:sz w:val="22"/>
-          <w:szCs w:val="22"/>
-        </w:rPr>
-        <w:t xml:space="preserve">, como XSS, CSRF e SQL </w:t>
-      </w:r>
-      <w:proofErr w:type="spellStart"/>
-      <w:r>
-        <w:rPr>
-          <w:i/>
-          <w:color w:val="000000" w:themeColor="text1"/>
-          <w:sz w:val="22"/>
-          <w:szCs w:val="22"/>
-        </w:rPr>
-        <w:t>injection</w:t>
-      </w:r>
-      <w:proofErr w:type="spellEnd"/>
-      <w:r>
-        <w:rPr>
-          <w:color w:val="000000" w:themeColor="text1"/>
-          <w:sz w:val="22"/>
-          <w:szCs w:val="22"/>
-        </w:rPr>
-        <w:t xml:space="preserve"> estão mitigadas.</w:t>
+        <w:t xml:space="preserve">A proteção contra </w:t>
+      </w:r>
+      <w:proofErr w:type="spellStart"/>
+      <w:r>
+        <w:rPr>
+          <w:i/>
+          <w:color w:val="000000" w:themeColor="text1"/>
+          <w:sz w:val="22"/>
+          <w:szCs w:val="22"/>
+        </w:rPr>
+        <w:t>DDoS</w:t>
+      </w:r>
+      <w:proofErr w:type="spellEnd"/>
+      <w:r>
+        <w:rPr>
+          <w:i/>
+          <w:color w:val="000000" w:themeColor="text1"/>
+          <w:sz w:val="22"/>
+          <w:szCs w:val="22"/>
+        </w:rPr>
+        <w:t xml:space="preserve"> </w:t>
+      </w:r>
+      <w:r>
+        <w:rPr>
+          <w:color w:val="000000" w:themeColor="text1"/>
+          <w:sz w:val="22"/>
+          <w:szCs w:val="22"/>
+        </w:rPr>
+        <w:t>não é total, se o poder de computação do atacante for muito superior ao poder de computação do servidor, então o atacante terá sucesso.</w:t>
       </w:r>
     </w:p>
     <w:p>
@@ -5754,158 +5707,71 @@
           <w:sz w:val="22"/>
           <w:szCs w:val="22"/>
         </w:rPr>
-        <w:t>O cana</w:t>
-      </w:r>
-      <w:r>
-        <w:rPr>
-          <w:color w:val="000000" w:themeColor="text1"/>
-          <w:sz w:val="22"/>
-          <w:szCs w:val="22"/>
-        </w:rPr>
-        <w:t>l seguro implementado autentica</w:t>
-      </w:r>
-      <w:r>
-        <w:rPr>
-          <w:color w:val="000000" w:themeColor="text1"/>
-          <w:sz w:val="22"/>
-          <w:szCs w:val="22"/>
-        </w:rPr>
-        <w:t xml:space="preserve"> o emissor da mensagem</w:t>
-      </w:r>
-      <w:r>
-        <w:rPr>
-          <w:color w:val="000000" w:themeColor="text1"/>
-          <w:sz w:val="22"/>
-          <w:szCs w:val="22"/>
-        </w:rPr>
-        <w:t xml:space="preserve"> devido à chave secreta partilhada e desafios</w:t>
-      </w:r>
-      <w:r>
-        <w:rPr>
-          <w:color w:val="000000" w:themeColor="text1"/>
-          <w:sz w:val="22"/>
-          <w:szCs w:val="22"/>
-        </w:rPr>
-        <w:t xml:space="preserve">, impede </w:t>
-      </w:r>
-      <w:r>
-        <w:rPr>
-          <w:i/>
-          <w:color w:val="000000" w:themeColor="text1"/>
-          <w:sz w:val="22"/>
-          <w:szCs w:val="22"/>
-        </w:rPr>
-        <w:t xml:space="preserve">replay </w:t>
-      </w:r>
-      <w:proofErr w:type="spellStart"/>
-      <w:r>
-        <w:rPr>
-          <w:i/>
-          <w:color w:val="000000" w:themeColor="text1"/>
-          <w:sz w:val="22"/>
-          <w:szCs w:val="22"/>
-        </w:rPr>
-        <w:t>attacks</w:t>
-      </w:r>
-      <w:proofErr w:type="spellEnd"/>
-      <w:r>
-        <w:rPr>
-          <w:i/>
-          <w:color w:val="000000" w:themeColor="text1"/>
-          <w:sz w:val="22"/>
-          <w:szCs w:val="22"/>
-        </w:rPr>
-        <w:t xml:space="preserve">, </w:t>
-      </w:r>
-      <w:r>
-        <w:rPr>
-          <w:color w:val="000000" w:themeColor="text1"/>
-          <w:sz w:val="22"/>
-          <w:szCs w:val="22"/>
-        </w:rPr>
-        <w:t xml:space="preserve">com </w:t>
-      </w:r>
-      <w:proofErr w:type="spellStart"/>
-      <w:r>
-        <w:rPr>
-          <w:i/>
-          <w:color w:val="000000" w:themeColor="text1"/>
-          <w:sz w:val="22"/>
-          <w:szCs w:val="22"/>
-        </w:rPr>
-        <w:t>timestamps</w:t>
-      </w:r>
-      <w:proofErr w:type="spellEnd"/>
-      <w:r>
-        <w:rPr>
-          <w:color w:val="000000" w:themeColor="text1"/>
-          <w:sz w:val="22"/>
-          <w:szCs w:val="22"/>
-        </w:rPr>
-        <w:t>,</w:t>
-      </w:r>
-      <w:r>
-        <w:rPr>
-          <w:color w:val="000000" w:themeColor="text1"/>
-          <w:sz w:val="22"/>
-          <w:szCs w:val="22"/>
-        </w:rPr>
-        <w:t xml:space="preserve"> e </w:t>
-      </w:r>
-      <w:proofErr w:type="spellStart"/>
-      <w:r>
-        <w:rPr>
-          <w:i/>
-          <w:color w:val="000000" w:themeColor="text1"/>
-          <w:sz w:val="22"/>
-          <w:szCs w:val="22"/>
-        </w:rPr>
-        <w:t>information</w:t>
-      </w:r>
-      <w:proofErr w:type="spellEnd"/>
-      <w:r>
-        <w:rPr>
-          <w:i/>
+        <w:t>A base de dados não deveria estar na mesma máquina que o servidor web, pois este é de acesso público, logo mais pr</w:t>
+      </w:r>
+      <w:r>
+        <w:rPr>
+          <w:color w:val="000000" w:themeColor="text1"/>
+          <w:sz w:val="22"/>
+          <w:szCs w:val="22"/>
+        </w:rPr>
+        <w:t xml:space="preserve">ovável de ser atacado. No </w:t>
+      </w:r>
+      <w:r>
+        <w:rPr>
+          <w:color w:val="000000" w:themeColor="text1"/>
+          <w:sz w:val="22"/>
+          <w:szCs w:val="22"/>
+        </w:rPr>
+        <w:t>nosso caso</w:t>
+      </w:r>
+      <w:r>
+        <w:rPr>
+          <w:color w:val="000000" w:themeColor="text1"/>
+          <w:sz w:val="22"/>
+          <w:szCs w:val="22"/>
+        </w:rPr>
+        <w:t xml:space="preserve"> está assim,</w:t>
+      </w:r>
+      <w:r>
+        <w:rPr>
           <w:color w:val="000000" w:themeColor="text1"/>
           <w:sz w:val="22"/>
           <w:szCs w:val="22"/>
         </w:rPr>
         <w:t xml:space="preserve"> </w:t>
       </w:r>
-      <w:proofErr w:type="spellStart"/>
-      <w:r>
-        <w:rPr>
-          <w:i/>
-          <w:color w:val="000000" w:themeColor="text1"/>
-          <w:sz w:val="22"/>
-          <w:szCs w:val="22"/>
-        </w:rPr>
-        <w:t>disclosure</w:t>
-      </w:r>
-      <w:proofErr w:type="spellEnd"/>
-      <w:r>
-        <w:rPr>
-          <w:color w:val="000000" w:themeColor="text1"/>
-          <w:sz w:val="22"/>
-          <w:szCs w:val="22"/>
-        </w:rPr>
-        <w:t>.</w:t>
-      </w:r>
-      <w:r>
-        <w:rPr>
-          <w:color w:val="000000" w:themeColor="text1"/>
-          <w:sz w:val="22"/>
-          <w:szCs w:val="22"/>
-        </w:rPr>
-        <w:t xml:space="preserve"> A integridade do mesmo é</w:t>
-      </w:r>
-      <w:r>
-        <w:rPr>
-          <w:color w:val="000000" w:themeColor="text1"/>
-          <w:sz w:val="22"/>
-          <w:szCs w:val="22"/>
-        </w:rPr>
-        <w:t xml:space="preserve"> garantida, uma vez que todas as comunicações são JSON e é extremamente difícil alterar seletivamente uma mensagem e continuar a produzir JSON válido, depois de desencriptado.</w:t>
+      <w:r>
+        <w:rPr>
+          <w:color w:val="000000" w:themeColor="text1"/>
+          <w:sz w:val="22"/>
+          <w:szCs w:val="22"/>
+        </w:rPr>
+        <w:t>por uma questão de gestão de</w:t>
+      </w:r>
+      <w:r>
+        <w:rPr>
+          <w:color w:val="000000" w:themeColor="text1"/>
+          <w:sz w:val="22"/>
+          <w:szCs w:val="22"/>
+        </w:rPr>
+        <w:t xml:space="preserve"> tempo</w:t>
+      </w:r>
+      <w:r>
+        <w:rPr>
+          <w:color w:val="000000" w:themeColor="text1"/>
+          <w:sz w:val="22"/>
+          <w:szCs w:val="22"/>
+        </w:rPr>
+        <w:t>, pois não implementá</w:t>
+      </w:r>
+      <w:r>
+        <w:rPr>
+          <w:color w:val="000000" w:themeColor="text1"/>
+          <w:sz w:val="22"/>
+          <w:szCs w:val="22"/>
+        </w:rPr>
+        <w:t>mos uma DMZ e uma rede privada.</w:t>
       </w:r>
     </w:p>
     <w:p>
@@ -5919,15 +5785,57 @@
           <w:szCs w:val="22"/>
         </w:rPr>
       </w:pPr>
-    </w:p>
-    <w:p>
-      <w:pPr>
-        <w:pStyle w:val="Cabealho1"/>
-        <w:spacing w:before="80" w:after="80"/>
-        <w:ind w:firstLine="567"/>
-      </w:pPr>
-      <w:r>
-        <w:t>Conclusão</w:t>
+      <w:r>
+        <w:rPr>
+          <w:color w:val="000000" w:themeColor="text1"/>
+          <w:sz w:val="22"/>
+          <w:szCs w:val="22"/>
+        </w:rPr>
+        <w:t>No entanto,</w:t>
+      </w:r>
+      <w:r>
+        <w:rPr>
+          <w:color w:val="000000" w:themeColor="text1"/>
+          <w:sz w:val="22"/>
+          <w:szCs w:val="22"/>
+        </w:rPr>
+        <w:t xml:space="preserve"> as ameaças comuns a aplicações </w:t>
+      </w:r>
+      <w:r>
+        <w:rPr>
+          <w:i/>
+          <w:color w:val="000000" w:themeColor="text1"/>
+          <w:sz w:val="22"/>
+          <w:szCs w:val="22"/>
+        </w:rPr>
+        <w:t>web</w:t>
+      </w:r>
+      <w:r>
+        <w:rPr>
+          <w:color w:val="000000" w:themeColor="text1"/>
+          <w:sz w:val="22"/>
+          <w:szCs w:val="22"/>
+        </w:rPr>
+        <w:t xml:space="preserve">, como XSS, CSRF e SQL </w:t>
+      </w:r>
+      <w:proofErr w:type="spellStart"/>
+      <w:r>
+        <w:rPr>
+          <w:i/>
+          <w:color w:val="000000" w:themeColor="text1"/>
+          <w:sz w:val="22"/>
+          <w:szCs w:val="22"/>
+        </w:rPr>
+        <w:t>injection</w:t>
+      </w:r>
+      <w:proofErr w:type="spellEnd"/>
+      <w:r>
+        <w:rPr>
+          <w:color w:val="000000" w:themeColor="text1"/>
+          <w:sz w:val="22"/>
+          <w:szCs w:val="22"/>
+        </w:rPr>
+        <w:t xml:space="preserve"> estão mitigadas.</w:t>
       </w:r>
     </w:p>
     <w:p>
@@ -5947,16 +5855,88 @@
           <w:sz w:val="22"/>
           <w:szCs w:val="22"/>
         </w:rPr>
-        <w:t>Este proje</w:t>
-      </w:r>
-      <w:r>
-        <w:rPr>
-          <w:color w:val="000000" w:themeColor="text1"/>
-          <w:sz w:val="22"/>
-          <w:szCs w:val="22"/>
-        </w:rPr>
-        <w:t>to revelou-se muito mais intensivo na funcionalidade do que o esperado. Contudo</w:t>
-      </w:r>
+        <w:t>O cana</w:t>
+      </w:r>
+      <w:r>
+        <w:rPr>
+          <w:color w:val="000000" w:themeColor="text1"/>
+          <w:sz w:val="22"/>
+          <w:szCs w:val="22"/>
+        </w:rPr>
+        <w:t>l seguro implementado autentica</w:t>
+      </w:r>
+      <w:r>
+        <w:rPr>
+          <w:color w:val="000000" w:themeColor="text1"/>
+          <w:sz w:val="22"/>
+          <w:szCs w:val="22"/>
+        </w:rPr>
+        <w:t xml:space="preserve"> o emissor da mensagem</w:t>
+      </w:r>
+      <w:r>
+        <w:rPr>
+          <w:color w:val="000000" w:themeColor="text1"/>
+          <w:sz w:val="22"/>
+          <w:szCs w:val="22"/>
+        </w:rPr>
+        <w:t xml:space="preserve"> devido à chave secreta partilhada e desafios</w:t>
+      </w:r>
+      <w:r>
+        <w:rPr>
+          <w:color w:val="000000" w:themeColor="text1"/>
+          <w:sz w:val="22"/>
+          <w:szCs w:val="22"/>
+        </w:rPr>
+        <w:t xml:space="preserve">, impede </w:t>
+      </w:r>
+      <w:r>
+        <w:rPr>
+          <w:i/>
+          <w:color w:val="000000" w:themeColor="text1"/>
+          <w:sz w:val="22"/>
+          <w:szCs w:val="22"/>
+        </w:rPr>
+        <w:t xml:space="preserve">replay </w:t>
+      </w:r>
+      <w:proofErr w:type="spellStart"/>
+      <w:r>
+        <w:rPr>
+          <w:i/>
+          <w:color w:val="000000" w:themeColor="text1"/>
+          <w:sz w:val="22"/>
+          <w:szCs w:val="22"/>
+        </w:rPr>
+        <w:t>attacks</w:t>
+      </w:r>
+      <w:proofErr w:type="spellEnd"/>
+      <w:r>
+        <w:rPr>
+          <w:i/>
+          <w:color w:val="000000" w:themeColor="text1"/>
+          <w:sz w:val="22"/>
+          <w:szCs w:val="22"/>
+        </w:rPr>
+        <w:t xml:space="preserve">, </w:t>
+      </w:r>
+      <w:r>
+        <w:rPr>
+          <w:color w:val="000000" w:themeColor="text1"/>
+          <w:sz w:val="22"/>
+          <w:szCs w:val="22"/>
+        </w:rPr>
+        <w:t xml:space="preserve">com </w:t>
+      </w:r>
+      <w:proofErr w:type="spellStart"/>
+      <w:r>
+        <w:rPr>
+          <w:i/>
+          <w:color w:val="000000" w:themeColor="text1"/>
+          <w:sz w:val="22"/>
+          <w:szCs w:val="22"/>
+        </w:rPr>
+        <w:t>timestamps</w:t>
+      </w:r>
+      <w:proofErr w:type="spellEnd"/>
       <w:r>
         <w:rPr>
           <w:color w:val="000000" w:themeColor="text1"/>
@@ -5971,64 +5951,62 @@
           <w:sz w:val="22"/>
           <w:szCs w:val="22"/>
         </w:rPr>
-        <w:t xml:space="preserve"> apresentou alguns desafios de segurança, embora a sua maioria sejam desafios recorrentes na </w:t>
-      </w:r>
-      <w:r>
-        <w:rPr>
-          <w:i/>
-          <w:color w:val="000000" w:themeColor="text1"/>
-          <w:sz w:val="22"/>
-          <w:szCs w:val="22"/>
-        </w:rPr>
-        <w:t>web</w:t>
-      </w:r>
-      <w:r>
-        <w:rPr>
-          <w:color w:val="000000" w:themeColor="text1"/>
-          <w:sz w:val="22"/>
-          <w:szCs w:val="22"/>
-        </w:rPr>
-        <w:t>, não abrindo grande oportunidade a soluções inovadoras. Posto isto</w:t>
-      </w:r>
-      <w:r>
-        <w:rPr>
-          <w:color w:val="000000" w:themeColor="text1"/>
-          <w:sz w:val="22"/>
-          <w:szCs w:val="22"/>
-        </w:rPr>
-        <w:t>, implementá</w:t>
-      </w:r>
-      <w:r>
-        <w:rPr>
-          <w:color w:val="000000" w:themeColor="text1"/>
-          <w:sz w:val="22"/>
-          <w:szCs w:val="22"/>
-        </w:rPr>
-        <w:t xml:space="preserve">mos um canal seguro, que não era necessário usando </w:t>
-      </w:r>
-      <w:r>
-        <w:rPr>
-          <w:color w:val="000000" w:themeColor="text1"/>
-          <w:sz w:val="22"/>
-          <w:szCs w:val="22"/>
-        </w:rPr>
-        <w:t>HTTPS</w:t>
-      </w:r>
-      <w:r>
-        <w:rPr>
-          <w:color w:val="000000" w:themeColor="text1"/>
-          <w:sz w:val="22"/>
-          <w:szCs w:val="22"/>
-        </w:rPr>
-        <w:t>, para demostrar</w:t>
-      </w:r>
-      <w:r>
-        <w:rPr>
-          <w:color w:val="000000" w:themeColor="text1"/>
-          <w:sz w:val="22"/>
-          <w:szCs w:val="22"/>
-        </w:rPr>
-        <w:t xml:space="preserve"> conhecimento.</w:t>
+        <w:t xml:space="preserve"> e </w:t>
+      </w:r>
+      <w:proofErr w:type="spellStart"/>
+      <w:r>
+        <w:rPr>
+          <w:i/>
+          <w:color w:val="000000" w:themeColor="text1"/>
+          <w:sz w:val="22"/>
+          <w:szCs w:val="22"/>
+        </w:rPr>
+        <w:t>information</w:t>
+      </w:r>
+      <w:proofErr w:type="spellEnd"/>
+      <w:r>
+        <w:rPr>
+          <w:i/>
+          <w:color w:val="000000" w:themeColor="text1"/>
+          <w:sz w:val="22"/>
+          <w:szCs w:val="22"/>
+        </w:rPr>
+        <w:t xml:space="preserve"> </w:t>
+      </w:r>
+      <w:proofErr w:type="spellStart"/>
+      <w:r>
+        <w:rPr>
+          <w:i/>
+          <w:color w:val="000000" w:themeColor="text1"/>
+          <w:sz w:val="22"/>
+          <w:szCs w:val="22"/>
+        </w:rPr>
+        <w:t>disclosure</w:t>
+      </w:r>
+      <w:proofErr w:type="spellEnd"/>
+      <w:r>
+        <w:rPr>
+          <w:color w:val="000000" w:themeColor="text1"/>
+          <w:sz w:val="22"/>
+          <w:szCs w:val="22"/>
+        </w:rPr>
+        <w:t>.</w:t>
+      </w:r>
+      <w:r>
+        <w:rPr>
+          <w:color w:val="000000" w:themeColor="text1"/>
+          <w:sz w:val="22"/>
+          <w:szCs w:val="22"/>
+        </w:rPr>
+        <w:t xml:space="preserve"> A integridade do mesmo é</w:t>
+      </w:r>
+      <w:r>
+        <w:rPr>
+          <w:color w:val="000000" w:themeColor="text1"/>
+          <w:sz w:val="22"/>
+          <w:szCs w:val="22"/>
+        </w:rPr>
+        <w:t xml:space="preserve"> garantida, uma vez que todas as comunicações são JSON e é extremamente difícil alterar seletivamente uma mensagem e continuar a produzir JSON válido, depois de desencriptado.</w:t>
       </w:r>
     </w:p>
     <w:p>
@@ -6042,78 +6020,15 @@
           <w:szCs w:val="22"/>
         </w:rPr>
       </w:pPr>
-      <w:r>
-        <w:rPr>
-          <w:color w:val="000000" w:themeColor="text1"/>
-          <w:sz w:val="22"/>
-          <w:szCs w:val="22"/>
-        </w:rPr>
-        <w:t xml:space="preserve">Conseguimos aplicar os conhecimentos adquiridos na </w:t>
-      </w:r>
-      <w:r>
-        <w:rPr>
-          <w:color w:val="000000" w:themeColor="text1"/>
-          <w:sz w:val="22"/>
-          <w:szCs w:val="22"/>
-        </w:rPr>
-        <w:t>disciplina</w:t>
-      </w:r>
-      <w:r>
-        <w:rPr>
-          <w:color w:val="000000" w:themeColor="text1"/>
-          <w:sz w:val="22"/>
-          <w:szCs w:val="22"/>
-        </w:rPr>
-        <w:t>, tanto na identificação de ameaças c</w:t>
-      </w:r>
-      <w:r>
-        <w:rPr>
-          <w:color w:val="000000" w:themeColor="text1"/>
-          <w:sz w:val="22"/>
-          <w:szCs w:val="22"/>
-        </w:rPr>
-        <w:t>omo XSS e CSRF, bem como no dese</w:t>
-      </w:r>
-      <w:r>
-        <w:rPr>
-          <w:color w:val="000000" w:themeColor="text1"/>
-          <w:sz w:val="22"/>
-          <w:szCs w:val="22"/>
-        </w:rPr>
-        <w:t>nvolvimento de um canal de comunicação</w:t>
-      </w:r>
-      <w:r>
-        <w:rPr>
-          <w:color w:val="000000" w:themeColor="text1"/>
-          <w:sz w:val="22"/>
-          <w:szCs w:val="22"/>
-        </w:rPr>
-        <w:t xml:space="preserve"> seguro</w:t>
-      </w:r>
-      <w:r>
-        <w:rPr>
-          <w:color w:val="000000" w:themeColor="text1"/>
-          <w:sz w:val="22"/>
-          <w:szCs w:val="22"/>
-        </w:rPr>
-        <w:t xml:space="preserve">, através da </w:t>
-      </w:r>
-      <w:r>
-        <w:rPr>
-          <w:i/>
-          <w:color w:val="000000" w:themeColor="text1"/>
-          <w:sz w:val="22"/>
-          <w:szCs w:val="22"/>
-        </w:rPr>
-        <w:t>web</w:t>
-      </w:r>
-      <w:r>
-        <w:rPr>
-          <w:color w:val="000000" w:themeColor="text1"/>
-          <w:sz w:val="22"/>
-          <w:szCs w:val="22"/>
-        </w:rPr>
-        <w:t>.</w:t>
+    </w:p>
+    <w:p>
+      <w:pPr>
+        <w:pStyle w:val="Heading1"/>
+        <w:spacing w:before="80" w:after="80"/>
+        <w:ind w:firstLine="567"/>
+      </w:pPr>
+      <w:r>
+        <w:t>Conclusão</w:t>
       </w:r>
     </w:p>
     <w:p>
@@ -6127,6 +6042,95 @@
           <w:szCs w:val="22"/>
         </w:rPr>
       </w:pPr>
+      <w:r>
+        <w:rPr>
+          <w:color w:val="000000" w:themeColor="text1"/>
+          <w:sz w:val="22"/>
+          <w:szCs w:val="22"/>
+        </w:rPr>
+        <w:t>Este proje</w:t>
+      </w:r>
+      <w:r>
+        <w:rPr>
+          <w:color w:val="000000" w:themeColor="text1"/>
+          <w:sz w:val="22"/>
+          <w:szCs w:val="22"/>
+        </w:rPr>
+        <w:t>to revelou-se muito mais intensivo na funcionalidade do que o esperado. Contudo</w:t>
+      </w:r>
+      <w:r>
+        <w:rPr>
+          <w:color w:val="000000" w:themeColor="text1"/>
+          <w:sz w:val="22"/>
+          <w:szCs w:val="22"/>
+        </w:rPr>
+        <w:t>,</w:t>
+      </w:r>
+      <w:r>
+        <w:rPr>
+          <w:color w:val="000000" w:themeColor="text1"/>
+          <w:sz w:val="22"/>
+          <w:szCs w:val="22"/>
+        </w:rPr>
+        <w:t xml:space="preserve"> apresentou alguns desafios de segurança, embora a sua maioria sejam desafios recorrentes na </w:t>
+      </w:r>
+      <w:r>
+        <w:rPr>
+          <w:i/>
+          <w:color w:val="000000" w:themeColor="text1"/>
+          <w:sz w:val="22"/>
+          <w:szCs w:val="22"/>
+        </w:rPr>
+        <w:t>web</w:t>
+      </w:r>
+      <w:r>
+        <w:rPr>
+          <w:color w:val="000000" w:themeColor="text1"/>
+          <w:sz w:val="22"/>
+          <w:szCs w:val="22"/>
+        </w:rPr>
+        <w:t>, não abrindo grande oportunidade a soluções inovadoras. Posto isto</w:t>
+      </w:r>
+      <w:r>
+        <w:rPr>
+          <w:color w:val="000000" w:themeColor="text1"/>
+          <w:sz w:val="22"/>
+          <w:szCs w:val="22"/>
+        </w:rPr>
+        <w:t>, implementá</w:t>
+      </w:r>
+      <w:r>
+        <w:rPr>
+          <w:color w:val="000000" w:themeColor="text1"/>
+          <w:sz w:val="22"/>
+          <w:szCs w:val="22"/>
+        </w:rPr>
+        <w:t xml:space="preserve">mos um canal seguro, que não era necessário usando </w:t>
+      </w:r>
+      <w:r>
+        <w:rPr>
+          <w:color w:val="000000" w:themeColor="text1"/>
+          <w:sz w:val="22"/>
+          <w:szCs w:val="22"/>
+        </w:rPr>
+        <w:t>HTTPS</w:t>
+      </w:r>
+      <w:r>
+        <w:rPr>
+          <w:color w:val="000000" w:themeColor="text1"/>
+          <w:sz w:val="22"/>
+          <w:szCs w:val="22"/>
+        </w:rPr>
+        <w:t>, para demostrar</w:t>
+      </w:r>
+      <w:r>
+        <w:rPr>
+          <w:color w:val="000000" w:themeColor="text1"/>
+          <w:sz w:val="22"/>
+          <w:szCs w:val="22"/>
+        </w:rPr>
+        <w:t xml:space="preserve"> conhecimento.</w:t>
+      </w:r>
     </w:p>
     <w:p>
       <w:pPr>
@@ -6139,36 +6143,79 @@
           <w:szCs w:val="22"/>
         </w:rPr>
       </w:pPr>
-    </w:p>
-    <w:p>
-      <w:pPr>
-        <w:pStyle w:val="Cabealho1"/>
-        <w:spacing w:before="80" w:after="80"/>
-        <w:ind w:firstLine="567"/>
-      </w:pPr>
-    </w:p>
-    <w:p>
-      <w:pPr>
-        <w:pStyle w:val="Cabealho1"/>
-        <w:spacing w:before="80" w:after="80"/>
-        <w:ind w:firstLine="567"/>
-      </w:pPr>
-    </w:p>
-    <w:p>
-      <w:pPr>
-        <w:pStyle w:val="Cabealho1"/>
-        <w:spacing w:before="80" w:after="80"/>
-        <w:ind w:firstLine="567"/>
-      </w:pPr>
-      <w:r>
-        <w:t>Referências</w:t>
-      </w:r>
-    </w:p>
-    <w:p>
-      <w:pPr>
-        <w:spacing w:before="80" w:after="80"/>
-        <w:ind w:firstLine="567"/>
-      </w:pPr>
+      <w:r>
+        <w:rPr>
+          <w:color w:val="000000" w:themeColor="text1"/>
+          <w:sz w:val="22"/>
+          <w:szCs w:val="22"/>
+        </w:rPr>
+        <w:t xml:space="preserve">Conseguimos aplicar os conhecimentos adquiridos na </w:t>
+      </w:r>
+      <w:r>
+        <w:rPr>
+          <w:color w:val="000000" w:themeColor="text1"/>
+          <w:sz w:val="22"/>
+          <w:szCs w:val="22"/>
+        </w:rPr>
+        <w:t>disciplina</w:t>
+      </w:r>
+      <w:r>
+        <w:rPr>
+          <w:color w:val="000000" w:themeColor="text1"/>
+          <w:sz w:val="22"/>
+          <w:szCs w:val="22"/>
+        </w:rPr>
+        <w:t>, tanto na identificação de ameaças c</w:t>
+      </w:r>
+      <w:r>
+        <w:rPr>
+          <w:color w:val="000000" w:themeColor="text1"/>
+          <w:sz w:val="22"/>
+          <w:szCs w:val="22"/>
+        </w:rPr>
+        <w:t>omo XSS e CSRF, bem como no dese</w:t>
+      </w:r>
+      <w:r>
+        <w:rPr>
+          <w:color w:val="000000" w:themeColor="text1"/>
+          <w:sz w:val="22"/>
+          <w:szCs w:val="22"/>
+        </w:rPr>
+        <w:t>nvolvimento de um canal de comunicação</w:t>
+      </w:r>
+      <w:r>
+        <w:rPr>
+          <w:color w:val="000000" w:themeColor="text1"/>
+          <w:sz w:val="22"/>
+          <w:szCs w:val="22"/>
+        </w:rPr>
+        <w:t xml:space="preserve"> seguro</w:t>
+      </w:r>
+      <w:r>
+        <w:rPr>
+          <w:color w:val="000000" w:themeColor="text1"/>
+          <w:sz w:val="22"/>
+          <w:szCs w:val="22"/>
+        </w:rPr>
+        <w:t xml:space="preserve">, através da </w:t>
+      </w:r>
+      <w:r>
+        <w:rPr>
+          <w:i/>
+          <w:color w:val="000000" w:themeColor="text1"/>
+          <w:sz w:val="22"/>
+          <w:szCs w:val="22"/>
+        </w:rPr>
+        <w:t>web</w:t>
+      </w:r>
+      <w:r>
+        <w:rPr>
+          <w:color w:val="000000" w:themeColor="text1"/>
+          <w:sz w:val="22"/>
+          <w:szCs w:val="22"/>
+        </w:rPr>
+        <w:t>.</w:t>
+      </w:r>
     </w:p>
     <w:p>
       <w:pPr>
@@ -6176,28 +6223,82 @@
         <w:ind w:firstLine="567"/>
         <w:jc w:val="both"/>
         <w:rPr>
-          <w:sz w:val="22"/>
-          <w:szCs w:val="22"/>
-        </w:rPr>
-      </w:pPr>
-      <w:r>
-        <w:rPr>
-          <w:sz w:val="22"/>
-          <w:szCs w:val="22"/>
-        </w:rPr>
-        <w:t>Foram</w:t>
-      </w:r>
-      <w:r>
-        <w:rPr>
-          <w:sz w:val="22"/>
-          <w:szCs w:val="22"/>
-        </w:rPr>
-        <w:t xml:space="preserve"> usadas as seguintes ferramentas:</w:t>
-      </w:r>
+          <w:color w:val="000000" w:themeColor="text1"/>
+          <w:sz w:val="22"/>
+          <w:szCs w:val="22"/>
+        </w:rPr>
+      </w:pPr>
     </w:p>
     <w:p>
       <w:pPr>
-        <w:pStyle w:val="PargrafodaLista"/>
+        <w:spacing w:before="80" w:after="80"/>
+        <w:ind w:firstLine="567"/>
+        <w:jc w:val="both"/>
+        <w:rPr>
+          <w:color w:val="000000" w:themeColor="text1"/>
+          <w:sz w:val="22"/>
+          <w:szCs w:val="22"/>
+        </w:rPr>
+      </w:pPr>
+    </w:p>
+    <w:p>
+      <w:pPr>
+        <w:pStyle w:val="Heading1"/>
+        <w:spacing w:before="80" w:after="80"/>
+        <w:ind w:firstLine="567"/>
+      </w:pPr>
+    </w:p>
+    <w:p>
+      <w:pPr>
+        <w:pStyle w:val="Heading1"/>
+        <w:spacing w:before="80" w:after="80"/>
+        <w:ind w:firstLine="567"/>
+      </w:pPr>
+    </w:p>
+    <w:p>
+      <w:pPr>
+        <w:pStyle w:val="Heading1"/>
+        <w:spacing w:before="80" w:after="80"/>
+        <w:ind w:firstLine="567"/>
+      </w:pPr>
+      <w:r>
+        <w:t>Referências</w:t>
+      </w:r>
+    </w:p>
+    <w:p>
+      <w:pPr>
+        <w:spacing w:before="80" w:after="80"/>
+        <w:ind w:firstLine="567"/>
+      </w:pPr>
+    </w:p>
+    <w:p>
+      <w:pPr>
+        <w:spacing w:before="80" w:after="80"/>
+        <w:ind w:firstLine="567"/>
+        <w:jc w:val="both"/>
+        <w:rPr>
+          <w:sz w:val="22"/>
+          <w:szCs w:val="22"/>
+        </w:rPr>
+      </w:pPr>
+      <w:r>
+        <w:rPr>
+          <w:sz w:val="22"/>
+          <w:szCs w:val="22"/>
+        </w:rPr>
+        <w:t>Foram</w:t>
+      </w:r>
+      <w:r>
+        <w:rPr>
+          <w:sz w:val="22"/>
+          <w:szCs w:val="22"/>
+        </w:rPr>
+        <w:t xml:space="preserve"> usadas as seguintes ferramentas:</w:t>
+      </w:r>
+    </w:p>
+    <w:p>
+      <w:pPr>
+        <w:pStyle w:val="ListParagraph"/>
         <w:numPr>
           <w:ilvl w:val="0"/>
           <w:numId w:val="2"/>
@@ -6210,7 +6311,6 @@
           <w:szCs w:val="22"/>
         </w:rPr>
       </w:pPr>
-      <w:bookmarkStart w:id="0" w:name="_GoBack"/>
       <w:proofErr w:type="spellStart"/>
       <w:r>
         <w:rPr>
@@ -6245,7 +6345,7 @@
     </w:p>
     <w:p>
       <w:pPr>
-        <w:pStyle w:val="PargrafodaLista"/>
+        <w:pStyle w:val="ListParagraph"/>
         <w:numPr>
           <w:ilvl w:val="0"/>
           <w:numId w:val="2"/>
@@ -6381,7 +6481,7 @@
     </w:p>
     <w:p>
       <w:pPr>
-        <w:pStyle w:val="PargrafodaLista"/>
+        <w:pStyle w:val="ListParagraph"/>
         <w:numPr>
           <w:ilvl w:val="0"/>
           <w:numId w:val="2"/>
@@ -6441,7 +6541,6 @@
         <w:t xml:space="preserve"> para correr a aplicação.</w:t>
       </w:r>
     </w:p>
-    <w:bookmarkEnd w:id="0"/>
     <w:p>
       <w:pPr>
         <w:spacing w:before="80" w:after="80"/>
@@ -6510,34 +6609,34 @@
 <w:ftr xmlns:wpc="http://schemas.microsoft.com/office/word/2010/wordprocessingCanvas" xmlns:mo="http://schemas.microsoft.com/office/mac/office/2008/main" xmlns:mc="http://schemas.openxmlformats.org/markup-compatibility/2006" xmlns:mv="urn:schemas-microsoft-com:mac:vml" xmlns:o="urn:schemas-microsoft-com:office:office" xmlns:r="http://schemas.openxmlformats.org/officeDocument/2006/relationships" xmlns:m="http://schemas.openxmlformats.org/officeDocument/2006/math" xmlns:v="urn:schemas-microsoft-com:vml" xmlns:wp14="http://schemas.microsoft.com/office/word/2010/wordprocessingDrawing" xmlns:wp="http://schemas.openxmlformats.org/drawingml/2006/wordprocessingDrawing" xmlns:w10="urn:schemas-microsoft-com:office:word" xmlns:w="http://schemas.openxmlformats.org/wordprocessingml/2006/main" xmlns:w14="http://schemas.microsoft.com/office/word/2010/wordml" xmlns:w15="http://schemas.microsoft.com/office/word/2012/wordml" xmlns:wpg="http://schemas.microsoft.com/office/word/2010/wordprocessingGroup" xmlns:wpi="http://schemas.microsoft.com/office/word/2010/wordprocessingInk" xmlns:wne="http://schemas.microsoft.com/office/word/2006/wordml" xmlns:wps="http://schemas.microsoft.com/office/word/2010/wordprocessingShape" mc:Ignorable="w14 w15 wp14">
   <w:p>
     <w:pPr>
-      <w:pStyle w:val="Rodap"/>
+      <w:pStyle w:val="Footer"/>
       <w:framePr w:wrap="none" w:vAnchor="text" w:hAnchor="margin" w:xAlign="right" w:y="1"/>
       <w:rPr>
-        <w:rStyle w:val="Nmerodepgina"/>
+        <w:rStyle w:val="PageNumber"/>
       </w:rPr>
     </w:pPr>
     <w:r>
       <w:rPr>
-        <w:rStyle w:val="Nmerodepgina"/>
+        <w:rStyle w:val="PageNumber"/>
       </w:rPr>
       <w:fldChar w:fldCharType="begin"/>
     </w:r>
     <w:r>
       <w:rPr>
-        <w:rStyle w:val="Nmerodepgina"/>
+        <w:rStyle w:val="PageNumber"/>
       </w:rPr>
       <w:instrText xml:space="preserve">PAGE  </w:instrText>
     </w:r>
     <w:r>
       <w:rPr>
-        <w:rStyle w:val="Nmerodepgina"/>
+        <w:rStyle w:val="PageNumber"/>
       </w:rPr>
       <w:fldChar w:fldCharType="end"/>
     </w:r>
   </w:p>
   <w:p>
     <w:pPr>
-      <w:pStyle w:val="Rodap"/>
+      <w:pStyle w:val="Footer"/>
       <w:ind w:right="360"/>
     </w:pPr>
   </w:p>
@@ -6548,10 +6647,10 @@
 <w:ftr xmlns:wpc="http://schemas.microsoft.com/office/word/2010/wordprocessingCanvas" xmlns:mo="http://schemas.microsoft.com/office/mac/office/2008/main" xmlns:mc="http://schemas.openxmlformats.org/markup-compatibility/2006" xmlns:mv="urn:schemas-microsoft-com:mac:vml" xmlns:o="urn:schemas-microsoft-com:office:office" xmlns:r="http://schemas.openxmlformats.org/officeDocument/2006/relationships" xmlns:m="http://schemas.openxmlformats.org/officeDocument/2006/math" xmlns:v="urn:schemas-microsoft-com:vml" xmlns:wp14="http://schemas.microsoft.com/office/word/2010/wordprocessingDrawing" xmlns:wp="http://schemas.openxmlformats.org/drawingml/2006/wordprocessingDrawing" xmlns:w10="urn:schemas-microsoft-com:office:word" xmlns:w="http://schemas.openxmlformats.org/wordprocessingml/2006/main" xmlns:w14="http://schemas.microsoft.com/office/word/2010/wordml" xmlns:w15="http://schemas.microsoft.com/office/word/2012/wordml" xmlns:wpg="http://schemas.microsoft.com/office/word/2010/wordprocessingGroup" xmlns:wpi="http://schemas.microsoft.com/office/word/2010/wordprocessingInk" xmlns:wne="http://schemas.microsoft.com/office/word/2006/wordml" xmlns:wps="http://schemas.microsoft.com/office/word/2010/wordprocessingShape" mc:Ignorable="w14 w15 wp14">
   <w:p>
     <w:pPr>
-      <w:pStyle w:val="Rodap"/>
+      <w:pStyle w:val="Footer"/>
       <w:framePr w:wrap="none" w:vAnchor="text" w:hAnchor="margin" w:xAlign="right" w:y="1"/>
       <w:rPr>
-        <w:rStyle w:val="Nmerodepgina"/>
+        <w:rStyle w:val="PageNumber"/>
         <w:color w:val="7F7F7F" w:themeColor="text1" w:themeTint="80"/>
         <w:sz w:val="18"/>
         <w:szCs w:val="18"/>
@@ -6559,7 +6658,7 @@
     </w:pPr>
     <w:r>
       <w:rPr>
-        <w:rStyle w:val="Nmerodepgina"/>
+        <w:rStyle w:val="PageNumber"/>
         <w:color w:val="7F7F7F" w:themeColor="text1" w:themeTint="80"/>
         <w:sz w:val="18"/>
         <w:szCs w:val="18"/>
@@ -6568,7 +6667,7 @@
     </w:r>
     <w:r>
       <w:rPr>
-        <w:rStyle w:val="Nmerodepgina"/>
+        <w:rStyle w:val="PageNumber"/>
         <w:color w:val="7F7F7F" w:themeColor="text1" w:themeTint="80"/>
         <w:sz w:val="18"/>
         <w:szCs w:val="18"/>
@@ -6577,7 +6676,7 @@
     </w:r>
     <w:r>
       <w:rPr>
-        <w:rStyle w:val="Nmerodepgina"/>
+        <w:rStyle w:val="PageNumber"/>
         <w:color w:val="7F7F7F" w:themeColor="text1" w:themeTint="80"/>
         <w:sz w:val="18"/>
         <w:szCs w:val="18"/>
@@ -6586,7 +6685,7 @@
     </w:r>
     <w:r>
       <w:rPr>
-        <w:rStyle w:val="Nmerodepgina"/>
+        <w:rStyle w:val="PageNumber"/>
         <w:color w:val="7F7F7F" w:themeColor="text1" w:themeTint="80"/>
         <w:sz w:val="18"/>
         <w:szCs w:val="18"/>
@@ -6595,17 +6694,17 @@
     </w:r>
     <w:r>
       <w:rPr>
-        <w:rStyle w:val="Nmerodepgina"/>
+        <w:rStyle w:val="PageNumber"/>
         <w:noProof/>
         <w:color w:val="7F7F7F" w:themeColor="text1" w:themeTint="80"/>
         <w:sz w:val="18"/>
         <w:szCs w:val="18"/>
       </w:rPr>
-      <w:t>5</w:t>
+      <w:t>4</w:t>
     </w:r>
     <w:r>
       <w:rPr>
-        <w:rStyle w:val="Nmerodepgina"/>
+        <w:rStyle w:val="PageNumber"/>
         <w:color w:val="7F7F7F" w:themeColor="text1" w:themeTint="80"/>
         <w:sz w:val="18"/>
         <w:szCs w:val="18"/>
@@ -6614,7 +6713,7 @@
     </w:r>
     <w:r>
       <w:rPr>
-        <w:rStyle w:val="Nmerodepgina"/>
+        <w:rStyle w:val="PageNumber"/>
         <w:color w:val="7F7F7F" w:themeColor="text1" w:themeTint="80"/>
         <w:sz w:val="18"/>
         <w:szCs w:val="18"/>
@@ -6624,7 +6723,7 @@
   </w:p>
   <w:p>
     <w:pPr>
-      <w:pStyle w:val="Rodap"/>
+      <w:pStyle w:val="Footer"/>
       <w:ind w:right="360"/>
     </w:pPr>
   </w:p>
@@ -6673,7 +6772,7 @@
         <v:path o:extrusionok="f" gradientshapeok="t" o:connecttype="rect"/>
         <o:lock v:ext="edit" aspectratio="t"/>
       </v:shapetype>
-      <v:shape id="_x0000_i1053" type="#_x0000_t75" style="width:15.2pt;height:15.2pt" o:bullet="t">
+      <v:shape id="_x0000_i1029" type="#_x0000_t75" style="width:15.2pt;height:15.2pt" o:bullet="t">
         <v:imagedata r:id="rId1" o:title="/var/folders/wl/2cy7bgs14lx02pfqjzbw6db40000gn/T/com.microsoft.Word/Word Work File L_4"/>
       </v:shape>
     </w:pict>
@@ -7431,11 +7530,11 @@
       <w:lang w:val="pt-PT"/>
     </w:rPr>
   </w:style>
-  <w:style w:type="paragraph" w:styleId="Cabealho1">
+  <w:style w:type="paragraph" w:styleId="Heading1">
     <w:name w:val="heading 1"/>
     <w:basedOn w:val="Normal"/>
     <w:next w:val="Normal"/>
-    <w:link w:val="Cabealho1Carter"/>
+    <w:link w:val="Heading1Char"/>
     <w:uiPriority w:val="9"/>
     <w:qFormat/>
     <w:rsid w:val="0020798C"/>
@@ -7453,11 +7552,11 @@
       <w:szCs w:val="32"/>
     </w:rPr>
   </w:style>
-  <w:style w:type="paragraph" w:styleId="Cabealho2">
+  <w:style w:type="paragraph" w:styleId="Heading2">
     <w:name w:val="heading 2"/>
     <w:basedOn w:val="Normal"/>
     <w:next w:val="Normal"/>
-    <w:link w:val="Cabealho2Carter"/>
+    <w:link w:val="Heading2Char"/>
     <w:uiPriority w:val="9"/>
     <w:unhideWhenUsed/>
     <w:qFormat/>
@@ -7475,13 +7574,13 @@
       <w:szCs w:val="26"/>
     </w:rPr>
   </w:style>
-  <w:style w:type="character" w:default="1" w:styleId="Tipodeletrapredefinidodopargrafo">
+  <w:style w:type="character" w:default="1" w:styleId="DefaultParagraphFont">
     <w:name w:val="Default Paragraph Font"/>
     <w:uiPriority w:val="1"/>
     <w:semiHidden/>
     <w:unhideWhenUsed/>
   </w:style>
-  <w:style w:type="table" w:default="1" w:styleId="Tabelanormal">
+  <w:style w:type="table" w:default="1" w:styleId="TableNormal">
     <w:name w:val="Normal Table"/>
     <w:uiPriority w:val="99"/>
     <w:semiHidden/>
@@ -7496,15 +7595,15 @@
       </w:tblCellMar>
     </w:tblPr>
   </w:style>
-  <w:style w:type="numbering" w:default="1" w:styleId="Semlista">
+  <w:style w:type="numbering" w:default="1" w:styleId="NoList">
     <w:name w:val="No List"/>
     <w:uiPriority w:val="99"/>
     <w:semiHidden/>
     <w:unhideWhenUsed/>
   </w:style>
-  <w:style w:type="table" w:styleId="Tabelacomgrelha">
+  <w:style w:type="table" w:styleId="TableGrid">
     <w:name w:val="Table Grid"/>
-    <w:basedOn w:val="Tabelanormal"/>
+    <w:basedOn w:val="TableNormal"/>
     <w:uiPriority w:val="39"/>
     <w:rsid w:val="004F4076"/>
     <w:tblPr>
@@ -7525,10 +7624,10 @@
       </w:tblCellMar>
     </w:tblPr>
   </w:style>
-  <w:style w:type="character" w:customStyle="1" w:styleId="Cabealho1Carter">
-    <w:name w:val="Cabeçalho 1 Caráter"/>
-    <w:basedOn w:val="Tipodeletrapredefinidodopargrafo"/>
-    <w:link w:val="Cabealho1"/>
+  <w:style w:type="character" w:customStyle="1" w:styleId="Heading1Char">
+    <w:name w:val="Heading 1 Char"/>
+    <w:basedOn w:val="DefaultParagraphFont"/>
+    <w:link w:val="Heading1"/>
     <w:uiPriority w:val="9"/>
     <w:rsid w:val="0020798C"/>
     <w:rPr>
@@ -7540,7 +7639,7 @@
       <w:lang w:val="pt-PT"/>
     </w:rPr>
   </w:style>
-  <w:style w:type="paragraph" w:styleId="PargrafodaLista">
+  <w:style w:type="paragraph" w:styleId="ListParagraph">
     <w:name w:val="List Paragraph"/>
     <w:basedOn w:val="Normal"/>
     <w:uiPriority w:val="34"/>
@@ -7551,9 +7650,9 @@
       <w:contextualSpacing/>
     </w:pPr>
   </w:style>
-  <w:style w:type="table" w:styleId="TabelacomGrelha1Clara-Destaque1">
+  <w:style w:type="table" w:styleId="GridTable1Light-Accent1">
     <w:name w:val="Grid Table 1 Light Accent 1"/>
-    <w:basedOn w:val="Tabelanormal"/>
+    <w:basedOn w:val="TableNormal"/>
     <w:uiPriority w:val="46"/>
     <w:rsid w:val="00BD4D58"/>
     <w:tblPr>
@@ -7612,9 +7711,9 @@
       </w:rPr>
     </w:tblStylePr>
   </w:style>
-  <w:style w:type="table" w:styleId="TabelacomGrelha2-Destaque5">
+  <w:style w:type="table" w:styleId="GridTable2-Accent5">
     <w:name w:val="Grid Table 2 Accent 5"/>
-    <w:basedOn w:val="Tabelanormal"/>
+    <w:basedOn w:val="TableNormal"/>
     <w:uiPriority w:val="47"/>
     <w:rsid w:val="00BD4D58"/>
     <w:tblPr>
@@ -7691,9 +7790,9 @@
       </w:tcPr>
     </w:tblStylePr>
   </w:style>
-  <w:style w:type="table" w:styleId="TabelacomGrelha2-Destaque1">
+  <w:style w:type="table" w:styleId="GridTable2-Accent1">
     <w:name w:val="Grid Table 2 Accent 1"/>
-    <w:basedOn w:val="Tabelanormal"/>
+    <w:basedOn w:val="TableNormal"/>
     <w:uiPriority w:val="47"/>
     <w:rsid w:val="00BD4D58"/>
     <w:tblPr>
@@ -7770,9 +7869,9 @@
       </w:tcPr>
     </w:tblStylePr>
   </w:style>
-  <w:style w:type="table" w:styleId="TabelacomGrelha4-Destaque1">
+  <w:style w:type="table" w:styleId="GridTable4-Accent1">
     <w:name w:val="Grid Table 4 Accent 1"/>
-    <w:basedOn w:val="Tabelanormal"/>
+    <w:basedOn w:val="TableNormal"/>
     <w:uiPriority w:val="49"/>
     <w:rsid w:val="00BD4D58"/>
     <w:tblPr>
@@ -7850,10 +7949,10 @@
       </w:tcPr>
     </w:tblStylePr>
   </w:style>
-  <w:style w:type="paragraph" w:styleId="Rodap">
+  <w:style w:type="paragraph" w:styleId="Footer">
     <w:name w:val="footer"/>
     <w:basedOn w:val="Normal"/>
-    <w:link w:val="RodapCarter"/>
+    <w:link w:val="FooterChar"/>
     <w:uiPriority w:val="99"/>
     <w:unhideWhenUsed/>
     <w:rsid w:val="00574426"/>
@@ -7864,28 +7963,28 @@
       </w:tabs>
     </w:pPr>
   </w:style>
-  <w:style w:type="character" w:customStyle="1" w:styleId="RodapCarter">
-    <w:name w:val="Rodapé Caráter"/>
-    <w:basedOn w:val="Tipodeletrapredefinidodopargrafo"/>
-    <w:link w:val="Rodap"/>
+  <w:style w:type="character" w:customStyle="1" w:styleId="FooterChar">
+    <w:name w:val="Footer Char"/>
+    <w:basedOn w:val="DefaultParagraphFont"/>
+    <w:link w:val="Footer"/>
     <w:uiPriority w:val="99"/>
     <w:rsid w:val="00574426"/>
     <w:rPr>
       <w:lang w:val="pt-PT"/>
     </w:rPr>
   </w:style>
-  <w:style w:type="character" w:styleId="Nmerodepgina">
+  <w:style w:type="character" w:styleId="PageNumber">
     <w:name w:val="page number"/>
-    <w:basedOn w:val="Tipodeletrapredefinidodopargrafo"/>
+    <w:basedOn w:val="DefaultParagraphFont"/>
     <w:uiPriority w:val="99"/>
     <w:semiHidden/>
     <w:unhideWhenUsed/>
     <w:rsid w:val="00574426"/>
   </w:style>
-  <w:style w:type="paragraph" w:styleId="Cabealho">
+  <w:style w:type="paragraph" w:styleId="Header">
     <w:name w:val="header"/>
     <w:basedOn w:val="Normal"/>
-    <w:link w:val="CabealhoCarter"/>
+    <w:link w:val="HeaderChar"/>
     <w:uiPriority w:val="99"/>
     <w:unhideWhenUsed/>
     <w:rsid w:val="00A07AF5"/>
@@ -7896,20 +7995,20 @@
       </w:tabs>
     </w:pPr>
   </w:style>
-  <w:style w:type="character" w:customStyle="1" w:styleId="CabealhoCarter">
-    <w:name w:val="Cabeçalho Caráter"/>
-    <w:basedOn w:val="Tipodeletrapredefinidodopargrafo"/>
-    <w:link w:val="Cabealho"/>
+  <w:style w:type="character" w:customStyle="1" w:styleId="HeaderChar">
+    <w:name w:val="Header Char"/>
+    <w:basedOn w:val="DefaultParagraphFont"/>
+    <w:link w:val="Header"/>
     <w:uiPriority w:val="99"/>
     <w:rsid w:val="00A07AF5"/>
     <w:rPr>
       <w:lang w:val="pt-PT"/>
     </w:rPr>
   </w:style>
-  <w:style w:type="character" w:customStyle="1" w:styleId="Cabealho2Carter">
-    <w:name w:val="Cabeçalho 2 Caráter"/>
-    <w:basedOn w:val="Tipodeletrapredefinidodopargrafo"/>
-    <w:link w:val="Cabealho2"/>
+  <w:style w:type="character" w:customStyle="1" w:styleId="Heading2Char">
+    <w:name w:val="Heading 2 Char"/>
+    <w:basedOn w:val="DefaultParagraphFont"/>
+    <w:link w:val="Heading2"/>
     <w:uiPriority w:val="9"/>
     <w:rsid w:val="000624A1"/>
     <w:rPr>
@@ -7920,7 +8019,7 @@
       <w:lang w:val="pt-PT"/>
     </w:rPr>
   </w:style>
-  <w:style w:type="paragraph" w:styleId="Legenda">
+  <w:style w:type="paragraph" w:styleId="Caption">
     <w:name w:val="caption"/>
     <w:basedOn w:val="Normal"/>
     <w:next w:val="Normal"/>
@@ -7939,9 +8038,9 @@
       <w:szCs w:val="18"/>
     </w:rPr>
   </w:style>
-  <w:style w:type="character" w:styleId="TextodoMarcadordePosio">
+  <w:style w:type="character" w:styleId="PlaceholderText">
     <w:name w:val="Placeholder Text"/>
-    <w:basedOn w:val="Tipodeletrapredefinidodopargrafo"/>
+    <w:basedOn w:val="DefaultParagraphFont"/>
     <w:uiPriority w:val="99"/>
     <w:semiHidden/>
     <w:rsid w:val="00AC2BD5"/>
@@ -7949,9 +8048,9 @@
       <w:color w:val="808080"/>
     </w:rPr>
   </w:style>
-  <w:style w:type="table" w:styleId="TabelacomGrelha5Escura-Destaque1">
+  <w:style w:type="table" w:styleId="GridTable5Dark-Accent1">
     <w:name w:val="Grid Table 5 Dark Accent 1"/>
-    <w:basedOn w:val="Tabelanormal"/>
+    <w:basedOn w:val="TableNormal"/>
     <w:uiPriority w:val="50"/>
     <w:rsid w:val="0022304D"/>
     <w:tblPr>
@@ -8059,9 +8158,9 @@
       </w:tcPr>
     </w:tblStylePr>
   </w:style>
-  <w:style w:type="table" w:styleId="TabelacomGrelha3-Destaque1">
+  <w:style w:type="table" w:styleId="GridTable3-Accent1">
     <w:name w:val="Grid Table 3 Accent 1"/>
-    <w:basedOn w:val="Tabelanormal"/>
+    <w:basedOn w:val="TableNormal"/>
     <w:uiPriority w:val="48"/>
     <w:rsid w:val="0022304D"/>
     <w:tblPr>
@@ -8468,7 +8567,7 @@
 </file>
 
 <file path=customXml/itemProps1.xml><?xml version="1.0" encoding="utf-8"?>
-<ds:datastoreItem xmlns:ds="http://schemas.openxmlformats.org/officeDocument/2006/customXml" ds:itemID="{84DD82EA-4282-8F48-B08C-BA276C031DE2}">
+<ds:datastoreItem xmlns:ds="http://schemas.openxmlformats.org/officeDocument/2006/customXml" ds:itemID="{DC491C94-A8CE-934E-A4D0-B04895004429}">
   <ds:schemaRefs>
     <ds:schemaRef ds:uri="http://schemas.openxmlformats.org/officeDocument/2006/bibliography"/>
   </ds:schemaRefs>

</xml_diff>